<commit_message>
not much progress :/
</commit_message>
<xml_diff>
--- a/writ109st/paper/Aaron_Miller--Life_elsewhere_in_the_SS.docx
+++ b/writ109st/paper/Aaron_Miller--Life_elsewhere_in_the_SS.docx
@@ -495,65 +495,204 @@
           <w:szCs w:val="24"/>
         </w:rPr>
         <w:tab/>
-        <w:t>The LR experiment was designed ###</w:t>
-      </w:r>
-    </w:p>
-    <w:p>
-      <w:pPr>
-        <w:pStyle w:val="style0"/>
-        <w:pageBreakBefore/>
-        <w:spacing w:after="0" w:before="0" w:line="115" w:lineRule="atLeast"/>
-        <w:contextualSpacing w:val="false"/>
-        <w:jc w:val="center"/>
-      </w:pPr>
-      <w:r>
-        <w:rPr>
-          <w:rFonts w:ascii="Times New Roman" w:hAnsi="Times New Roman"/>
-          <w:color w:val="auto"/>
-          <w:sz w:val="24"/>
-          <w:szCs w:val="24"/>
-        </w:rPr>
-        <w:t>Works Cited</w:t>
-      </w:r>
-    </w:p>
-    <w:p>
-      <w:pPr>
-        <w:pStyle w:val="style0"/>
-        <w:spacing w:after="0" w:before="0" w:line="115" w:lineRule="atLeast"/>
-        <w:contextualSpacing w:val="false"/>
-        <w:jc w:val="left"/>
-      </w:pPr>
-      <w:r>
-        <w:rPr>
-          <w:color w:val="auto"/>
-        </w:rPr>
-      </w:r>
-    </w:p>
-    <w:p>
-      <w:pPr>
-        <w:pStyle w:val="style0"/>
-        <w:spacing w:after="0" w:before="0" w:line="115" w:lineRule="atLeast"/>
-        <w:contextualSpacing w:val="false"/>
-        <w:jc w:val="left"/>
-      </w:pPr>
-      <w:r>
-        <w:rPr>
-          <w:rFonts w:ascii="Times new roman" w:hAnsi="Times new roman"/>
-          <w:b w:val="false"/>
-          <w:i w:val="false"/>
-          <w:caps w:val="false"/>
-          <w:smallCaps w:val="false"/>
-          <w:color w:val="auto"/>
-          <w:spacing w:val="0"/>
-          <w:sz w:val="24"/>
-          <w:szCs w:val="24"/>
-        </w:rPr>
-        <w:t xml:space="preserve">artemis (2012, July 24). </w:t>
-      </w:r>
-      <w:r>
-        <w:rPr>
-          <w:rFonts w:ascii="Times new roman" w:hAnsi="Times new roman"/>
-          <w:b w:val="false"/>
+        <w:t xml:space="preserve">The LR experiment </w:t>
+      </w:r>
+      <w:r>
+        <w:rPr>
+          <w:rFonts w:ascii="Times New Roman" w:hAnsi="Times New Roman"/>
+          <w:b w:val="false"/>
+          <w:bCs w:val="false"/>
+          <w:i w:val="false"/>
+          <w:caps w:val="false"/>
+          <w:smallCaps w:val="false"/>
+          <w:color w:val="auto"/>
+          <w:spacing w:val="0"/>
+          <w:sz w:val="24"/>
+          <w:szCs w:val="24"/>
+        </w:rPr>
+        <w:t>(Figure 1)</w:t>
+      </w:r>
+      <w:r>
+        <w:rPr>
+          <w:rFonts w:ascii="Times New Roman" w:hAnsi="Times New Roman"/>
+          <w:b w:val="false"/>
+          <w:bCs w:val="false"/>
+          <w:i w:val="false"/>
+          <w:caps w:val="false"/>
+          <w:smallCaps w:val="false"/>
+          <w:color w:val="auto"/>
+          <w:spacing w:val="0"/>
+          <w:sz w:val="24"/>
+          <w:szCs w:val="24"/>
+        </w:rPr>
+        <w:t xml:space="preserve"> </w:t>
+      </w:r>
+      <w:r>
+        <w:rPr>
+          <w:rFonts w:ascii="Times New Roman" w:hAnsi="Times New Roman"/>
+          <w:b w:val="false"/>
+          <w:bCs w:val="false"/>
+          <w:i w:val="false"/>
+          <w:caps w:val="false"/>
+          <w:smallCaps w:val="false"/>
+          <w:color w:val="auto"/>
+          <w:spacing w:val="0"/>
+          <w:sz w:val="24"/>
+          <w:szCs w:val="24"/>
+        </w:rPr>
+        <w:t>used simple nutrients labeled with carbon-14 dissolved in water. To test the Martian soil, the nutrient broth was added to it, and then the radioactivity of any gas released would be measured</w:t>
+      </w:r>
+      <w:r>
+        <w:rPr>
+          <w:rFonts w:ascii="Times new roman" w:cs="Ubuntu" w:eastAsia="Ubuntu" w:hAnsi="Times new roman"/>
+          <w:b w:val="false"/>
+          <w:bCs w:val="false"/>
+          <w:i w:val="false"/>
+          <w:caps w:val="false"/>
+          <w:smallCaps w:val="false"/>
+          <w:color w:val="auto"/>
+          <w:spacing w:val="0"/>
+          <w:sz w:val="24"/>
+          <w:szCs w:val="24"/>
+        </w:rPr>
+        <w:t>―</w:t>
+      </w:r>
+      <w:r>
+        <w:rPr>
+          <w:rFonts w:ascii="Times new roman" w:cs="Ubuntu" w:eastAsia="Ubuntu" w:hAnsi="Times new roman"/>
+          <w:b w:val="false"/>
+          <w:bCs w:val="false"/>
+          <w:i w:val="false"/>
+          <w:caps w:val="false"/>
+          <w:smallCaps w:val="false"/>
+          <w:color w:val="auto"/>
+          <w:spacing w:val="0"/>
+          <w:sz w:val="24"/>
+          <w:szCs w:val="24"/>
+        </w:rPr>
+        <w:t>microbial life</w:t>
+      </w:r>
+      <w:r>
+        <w:rPr>
+          <w:rFonts w:ascii="Times new roman" w:cs="Ubuntu" w:eastAsia="Ubuntu" w:hAnsi="Times new roman"/>
+          <w:b w:val="false"/>
+          <w:bCs w:val="false"/>
+          <w:i w:val="false"/>
+          <w:caps w:val="false"/>
+          <w:smallCaps w:val="false"/>
+          <w:color w:val="auto"/>
+          <w:spacing w:val="0"/>
+          <w:sz w:val="24"/>
+          <w:szCs w:val="24"/>
+        </w:rPr>
+        <w:t xml:space="preserve"> would presumably metabolize the nutrients and give off carbon dioxide containing carbon-14.  </w:t>
+      </w:r>
+      <w:r>
+        <w:rPr>
+          <w:rFonts w:ascii="Times new roman" w:cs="Ubuntu" w:eastAsia="Ubuntu" w:hAnsi="Times new roman"/>
+          <w:b w:val="false"/>
+          <w:bCs w:val="false"/>
+          <w:i w:val="false"/>
+          <w:caps w:val="false"/>
+          <w:smallCaps w:val="false"/>
+          <w:color w:val="auto"/>
+          <w:spacing w:val="0"/>
+          <w:sz w:val="24"/>
+          <w:szCs w:val="24"/>
+        </w:rPr>
+        <w:t>To control for non-biological reactions that could cause this same effect, the same experiment was repeated after heating the samples to a temperature of 1</w:t>
+      </w:r>
+      <w:r>
+        <w:rPr>
+          <w:rFonts w:ascii="Times new roman" w:cs="Ubuntu" w:eastAsia="Ubuntu" w:hAnsi="Times new roman"/>
+          <w:b w:val="false"/>
+          <w:bCs w:val="false"/>
+          <w:i w:val="false"/>
+          <w:caps w:val="false"/>
+          <w:smallCaps w:val="false"/>
+          <w:color w:val="auto"/>
+          <w:spacing w:val="0"/>
+          <w:sz w:val="24"/>
+          <w:szCs w:val="24"/>
+        </w:rPr>
+        <w:t>75</w:t>
+      </w:r>
+      <w:r>
+        <w:rPr>
+          <w:rFonts w:ascii="Times new roman" w:cs="Ubuntu" w:eastAsia="Ubuntu" w:hAnsi="Times new roman"/>
+          <w:b w:val="false"/>
+          <w:bCs w:val="false"/>
+          <w:i w:val="false"/>
+          <w:caps w:val="false"/>
+          <w:smallCaps w:val="false"/>
+          <w:color w:val="auto"/>
+          <w:spacing w:val="0"/>
+          <w:sz w:val="24"/>
+          <w:szCs w:val="24"/>
+        </w:rPr>
+        <w:t xml:space="preserve"> </w:t>
+      </w:r>
+      <w:bookmarkStart w:id="0" w:name="__DdeLink__122_1425361097"/>
+      <w:r>
+        <w:rPr>
+          <w:rFonts w:ascii="Times new roman" w:cs="Ubuntu" w:eastAsia="Ubuntu" w:hAnsi="Times new roman"/>
+          <w:b w:val="false"/>
+          <w:bCs w:val="false"/>
+          <w:i w:val="false"/>
+          <w:caps w:val="false"/>
+          <w:smallCaps w:val="false"/>
+          <w:color w:val="auto"/>
+          <w:spacing w:val="0"/>
+          <w:sz w:val="24"/>
+          <w:szCs w:val="24"/>
+        </w:rPr>
+        <w:t>⁰</w:t>
+      </w:r>
+      <w:bookmarkEnd w:id="0"/>
+      <w:r>
+        <w:rPr>
+          <w:rFonts w:ascii="Times new roman" w:cs="Ubuntu" w:eastAsia="Ubuntu" w:hAnsi="Times new roman"/>
+          <w:b w:val="false"/>
+          <w:bCs w:val="false"/>
+          <w:i w:val="false"/>
+          <w:caps w:val="false"/>
+          <w:smallCaps w:val="false"/>
+          <w:color w:val="auto"/>
+          <w:spacing w:val="0"/>
+          <w:sz w:val="24"/>
+          <w:szCs w:val="24"/>
+        </w:rPr>
+        <w:t>C, which would presumably sterilize the soil sample (Levin, 2010).</w:t>
+      </w:r>
+    </w:p>
+    <w:p>
+      <w:pPr>
+        <w:pStyle w:val="style0"/>
+        <w:spacing w:after="0" w:before="0" w:line="480" w:lineRule="auto"/>
+        <w:contextualSpacing w:val="false"/>
+        <w:jc w:val="left"/>
+      </w:pPr>
+      <w:r>
+        <w:rPr>
+          <w:rFonts w:ascii="Times new roman" w:cs="Ubuntu" w:eastAsia="Ubuntu" w:hAnsi="Times new roman"/>
+          <w:b w:val="false"/>
+          <w:bCs w:val="false"/>
+          <w:i w:val="false"/>
+          <w:caps w:val="false"/>
+          <w:smallCaps w:val="false"/>
+          <w:color w:val="auto"/>
+          <w:spacing w:val="0"/>
+          <w:sz w:val="24"/>
+          <w:szCs w:val="24"/>
+        </w:rPr>
+        <w:tab/>
+        <w:t xml:space="preserve">The results, which were very similar for both Viking 1 and 2 landers, indicated the presence of life: carbon-14 dioxide was produced from the soil upon addition of the nutrient broth, but with prior “sterilization,” no carbon-14 dioxide was given off.  If a second addition of the nutrient broth was given to the non-sterilized soil after several days, no carbon-14 dioxide was given off.  This last result was widely understood to be evidence </w:t>
+      </w:r>
+      <w:r>
+        <w:rPr>
+          <w:rFonts w:ascii="Times new roman" w:cs="Ubuntu" w:eastAsia="Ubuntu" w:hAnsi="Times new roman"/>
+          <w:b w:val="false"/>
+          <w:bCs w:val="false"/>
           <w:i/>
           <w:iCs/>
           <w:caps w:val="false"/>
@@ -563,6 +702,241 @@
           <w:sz w:val="24"/>
           <w:szCs w:val="24"/>
         </w:rPr>
+        <w:t>against</w:t>
+      </w:r>
+      <w:r>
+        <w:rPr>
+          <w:rFonts w:ascii="Times new roman" w:cs="Ubuntu" w:eastAsia="Ubuntu" w:hAnsi="Times new roman"/>
+          <w:b w:val="false"/>
+          <w:bCs w:val="false"/>
+          <w:i w:val="false"/>
+          <w:iCs w:val="false"/>
+          <w:caps w:val="false"/>
+          <w:smallCaps w:val="false"/>
+          <w:color w:val="auto"/>
+          <w:spacing w:val="0"/>
+          <w:sz w:val="24"/>
+          <w:szCs w:val="24"/>
+        </w:rPr>
+        <w:t xml:space="preserve"> life, since microbes usually reproduce when given nutrients, so there would presumably be more microbes to produce carbon-14 dioxide.  However, Antarctic soil samples containing microorganisms were found to exhibit the same behavior, because the microorganisms died before the second addition of nutrients (Levin, 2010).</w:t>
+      </w:r>
+    </w:p>
+    <w:p>
+      <w:pPr>
+        <w:pStyle w:val="style0"/>
+        <w:spacing w:after="0" w:before="0" w:line="480" w:lineRule="auto"/>
+        <w:contextualSpacing w:val="false"/>
+        <w:jc w:val="left"/>
+      </w:pPr>
+      <w:r>
+        <w:rPr>
+          <w:rFonts w:ascii="Times new roman" w:cs="Ubuntu" w:eastAsia="Ubuntu" w:hAnsi="Times new roman"/>
+          <w:b w:val="false"/>
+          <w:bCs w:val="false"/>
+          <w:i w:val="false"/>
+          <w:iCs w:val="false"/>
+          <w:caps w:val="false"/>
+          <w:smallCaps w:val="false"/>
+          <w:color w:val="auto"/>
+          <w:spacing w:val="0"/>
+          <w:sz w:val="24"/>
+          <w:szCs w:val="24"/>
+        </w:rPr>
+        <w:tab/>
+      </w:r>
+      <w:r>
+        <w:rPr>
+          <w:rFonts w:ascii="Times new roman" w:cs="Ubuntu" w:eastAsia="Ubuntu" w:hAnsi="Times new roman"/>
+          <w:b w:val="false"/>
+          <w:bCs w:val="false"/>
+          <w:i w:val="false"/>
+          <w:iCs w:val="false"/>
+          <w:caps w:val="false"/>
+          <w:smallCaps w:val="false"/>
+          <w:color w:val="auto"/>
+          <w:spacing w:val="0"/>
+          <w:sz w:val="24"/>
+          <w:szCs w:val="24"/>
+        </w:rPr>
+        <w:t>There are problems with the interpretation of the Viking experiment results as being due to microorganisms.  One problem is that heating to 175 ⁰C does not entirely prevent the reaction,  and heating to only 90 ⁰C does not inhibit the reaction at all; this is inconsistent with reactions mediated by biology (Klein 1978).</w:t>
+      </w:r>
+    </w:p>
+    <w:p>
+      <w:pPr>
+        <w:pStyle w:val="style0"/>
+        <w:pageBreakBefore/>
+        <w:spacing w:after="0" w:before="0" w:line="480" w:lineRule="auto"/>
+        <w:contextualSpacing w:val="false"/>
+        <w:jc w:val="left"/>
+      </w:pPr>
+      <w:r>
+        <w:rPr>
+          <w:color w:val="auto"/>
+        </w:rPr>
+      </w:r>
+    </w:p>
+    <w:p>
+      <w:pPr>
+        <w:pStyle w:val="style0"/>
+        <w:spacing w:after="0" w:before="0" w:line="480" w:lineRule="auto"/>
+        <w:contextualSpacing w:val="false"/>
+        <w:jc w:val="left"/>
+      </w:pPr>
+      <w:r>
+        <w:rPr>
+          <w:color w:val="auto"/>
+        </w:rPr>
+      </w:r>
+    </w:p>
+    <w:p>
+      <w:pPr>
+        <w:pStyle w:val="style23"/>
+        <w:spacing w:after="120" w:before="120"/>
+        <w:contextualSpacing w:val="false"/>
+      </w:pPr>
+      <w:r>
+        <w:rPr/>
+        <w:t xml:space="preserve">Figure </w:t>
+        <w:drawing>
+          <wp:anchor allowOverlap="1" behindDoc="0" distB="0" distL="0" distR="0" distT="0" layoutInCell="1" locked="0" relativeHeight="1" simplePos="0">
+            <wp:simplePos x="0" y="0"/>
+            <wp:positionH relativeFrom="column">
+              <wp:posOffset>1270</wp:posOffset>
+            </wp:positionH>
+            <wp:positionV relativeFrom="paragraph">
+              <wp:posOffset>76835</wp:posOffset>
+            </wp:positionV>
+            <wp:extent cx="2239010" cy="3661410"/>
+            <wp:effectExtent b="0" l="0" r="0" t="0"/>
+            <wp:wrapTopAndBottom/>
+            <wp:docPr descr="" id="0" name="Picture"/>
+            <wp:cNvGraphicFramePr>
+              <a:graphicFrameLocks xmlns:a="http://schemas.openxmlformats.org/drawingml/2006/main" noChangeAspect="1"/>
+            </wp:cNvGraphicFramePr>
+            <a:graphic xmlns:a="http://schemas.openxmlformats.org/drawingml/2006/main">
+              <a:graphicData uri="http://schemas.openxmlformats.org/drawingml/2006/picture">
+                <pic:pic xmlns:pic="http://schemas.openxmlformats.org/drawingml/2006/picture">
+                  <pic:nvPicPr>
+                    <pic:cNvPr descr="" id="0" name="Picture"/>
+                    <pic:cNvPicPr>
+                      <a:picLocks noChangeArrowheads="1" noChangeAspect="1"/>
+                    </pic:cNvPicPr>
+                  </pic:nvPicPr>
+                  <pic:blipFill>
+                    <a:blip r:embed="rId2"/>
+                    <a:srcRect/>
+                    <a:stretch>
+                      <a:fillRect/>
+                    </a:stretch>
+                  </pic:blipFill>
+                  <pic:spPr bwMode="auto">
+                    <a:xfrm>
+                      <a:off x="0" y="0"/>
+                      <a:ext cx="2239010" cy="3661410"/>
+                    </a:xfrm>
+                    <a:prstGeom prst="rect">
+                      <a:avLst/>
+                    </a:prstGeom>
+                    <a:noFill/>
+                    <a:ln w="9525">
+                      <a:noFill/>
+                      <a:miter lim="800000"/>
+                      <a:headEnd/>
+                      <a:tailEnd/>
+                    </a:ln>
+                  </pic:spPr>
+                </pic:pic>
+              </a:graphicData>
+            </a:graphic>
+          </wp:anchor>
+        </w:drawing>
+      </w:r>
+      <w:r>
+        <w:rPr/>
+        <w:fldChar w:fldCharType="begin"/>
+      </w:r>
+      <w:r>
+        <w:instrText> SEQ "Figure" \*Arabic </w:instrText>
+      </w:r>
+      <w:r>
+        <w:fldChar w:fldCharType="separate"/>
+      </w:r>
+      <w:r>
+        <w:t>1</w:t>
+      </w:r>
+      <w:r>
+        <w:fldChar w:fldCharType="end"/>
+      </w:r>
+      <w:r>
+        <w:rPr/>
+        <w:t>: Labeled Release (LR) experiment of Viking landers (artemis 2012).</w:t>
+      </w:r>
+    </w:p>
+    <w:p>
+      <w:pPr>
+        <w:pStyle w:val="style0"/>
+        <w:pageBreakBefore/>
+        <w:spacing w:after="0" w:before="0" w:line="115" w:lineRule="atLeast"/>
+        <w:contextualSpacing w:val="false"/>
+        <w:jc w:val="center"/>
+      </w:pPr>
+      <w:r>
+        <w:rPr>
+          <w:rFonts w:ascii="Times New Roman" w:hAnsi="Times New Roman"/>
+          <w:color w:val="auto"/>
+          <w:sz w:val="24"/>
+          <w:szCs w:val="24"/>
+        </w:rPr>
+        <w:t>Works Cited</w:t>
+      </w:r>
+    </w:p>
+    <w:p>
+      <w:pPr>
+        <w:pStyle w:val="style0"/>
+        <w:spacing w:after="0" w:before="0" w:line="115" w:lineRule="atLeast"/>
+        <w:contextualSpacing w:val="false"/>
+        <w:jc w:val="left"/>
+      </w:pPr>
+      <w:r>
+        <w:rPr>
+          <w:color w:val="auto"/>
+        </w:rPr>
+      </w:r>
+    </w:p>
+    <w:p>
+      <w:pPr>
+        <w:pStyle w:val="style0"/>
+        <w:spacing w:after="0" w:before="0" w:line="115" w:lineRule="atLeast"/>
+        <w:contextualSpacing w:val="false"/>
+        <w:jc w:val="left"/>
+      </w:pPr>
+      <w:r>
+        <w:rPr>
+          <w:rFonts w:ascii="Times new roman" w:hAnsi="Times new roman"/>
+          <w:b w:val="false"/>
+          <w:i w:val="false"/>
+          <w:caps w:val="false"/>
+          <w:smallCaps w:val="false"/>
+          <w:color w:val="auto"/>
+          <w:spacing w:val="0"/>
+          <w:sz w:val="24"/>
+          <w:szCs w:val="24"/>
+        </w:rPr>
+        <w:t xml:space="preserve">artemis (2012, July 24). </w:t>
+      </w:r>
+      <w:r>
+        <w:rPr>
+          <w:rFonts w:ascii="Times new roman" w:hAnsi="Times new roman"/>
+          <w:b w:val="false"/>
+          <w:i/>
+          <w:iCs/>
+          <w:caps w:val="false"/>
+          <w:smallCaps w:val="false"/>
+          <w:color w:val="auto"/>
+          <w:spacing w:val="0"/>
+          <w:sz w:val="24"/>
+          <w:szCs w:val="24"/>
+        </w:rPr>
         <w:t>MSL Picture of the Day: T-12 Days: Feet on Mars: Vikings</w:t>
       </w:r>
       <w:r>
@@ -1221,7 +1595,7 @@
       </w:r>
     </w:p>
     <w:sectPr>
-      <w:headerReference r:id="rId2" w:type="default"/>
+      <w:headerReference r:id="rId3" w:type="default"/>
       <w:type w:val="nextPage"/>
       <w:pgSz w:h="15840" w:w="12240"/>
       <w:pgMar w:bottom="1440" w:footer="0" w:gutter="0" w:header="1138" w:left="1440" w:right="1440" w:top="1714"/>
@@ -1254,7 +1628,7 @@
       <w:fldChar w:fldCharType="separate"/>
     </w:r>
     <w:r>
-      <w:t>2</w:t>
+      <w:t>5</w:t>
     </w:r>
     <w:r>
       <w:fldChar w:fldCharType="end"/>
@@ -1372,5 +1746,12 @@
     </w:pPr>
     <w:rPr/>
   </w:style>
+  <w:style w:styleId="style23" w:type="paragraph">
+    <w:name w:val="Figure"/>
+    <w:basedOn w:val="style20"/>
+    <w:next w:val="style23"/>
+    <w:pPr/>
+    <w:rPr/>
+  </w:style>
 </w:styles>
 </file>
</xml_diff>

<commit_message>
changed title to 'on Mars'
</commit_message>
<xml_diff>
--- a/writ109st/paper/Aaron_Miller--Life_elsewhere_in_the_SS.docx
+++ b/writ109st/paper/Aaron_Miller--Life_elsewhere_in_the_SS.docx
@@ -263,7 +263,16 @@
           <w:sz w:val="32"/>
           <w:szCs w:val="32"/>
         </w:rPr>
-        <w:t>The Prospects for Life Elsewhere in the Solar System</w:t>
+        <w:t xml:space="preserve">The Prospects for Life </w:t>
+      </w:r>
+      <w:r>
+        <w:rPr>
+          <w:rFonts w:ascii="Times New Roman" w:hAnsi="Times New Roman"/>
+          <w:color w:val="auto"/>
+          <w:sz w:val="32"/>
+          <w:szCs w:val="32"/>
+        </w:rPr>
+        <w:t>on Mars</w:t>
       </w:r>
     </w:p>
     <w:p>

</xml_diff>

<commit_message>
what I turned in :/
</commit_message>
<xml_diff>
--- a/writ109st/paper/Aaron_Miller--Life_elsewhere_in_the_SS.docx
+++ b/writ109st/paper/Aaron_Miller--Life_elsewhere_in_the_SS.docx
@@ -403,10 +403,10 @@
           <w:b/>
           <w:bCs/>
           <w:color w:val="auto"/>
-          <w:sz w:val="28"/>
-          <w:szCs w:val="28"/>
-        </w:rPr>
-        <w:t>Mars</w:t>
+          <w:sz w:val="24"/>
+          <w:szCs w:val="24"/>
+        </w:rPr>
+        <w:t>The planet</w:t>
       </w:r>
     </w:p>
     <w:p>
@@ -844,6 +844,55 @@
           <w:szCs w:val="24"/>
         </w:rPr>
         <w:t>In addition, there are carbonate globules that must have formed in a wet environment, and are suggestive of biological activity (McKay et al, 1996).</w:t>
+      </w:r>
+    </w:p>
+    <w:p>
+      <w:pPr>
+        <w:pStyle w:val="style0"/>
+        <w:spacing w:after="0" w:before="0" w:line="480" w:lineRule="auto"/>
+        <w:contextualSpacing w:val="false"/>
+        <w:jc w:val="left"/>
+      </w:pPr>
+      <w:r>
+        <w:rPr>
+          <w:rFonts w:ascii="Times new roman" w:cs="Ubuntu" w:eastAsia="Ubuntu" w:hAnsi="Times new roman"/>
+          <w:b/>
+          <w:bCs/>
+          <w:i w:val="false"/>
+          <w:iCs w:val="false"/>
+          <w:caps w:val="false"/>
+          <w:smallCaps w:val="false"/>
+          <w:color w:val="auto"/>
+          <w:spacing w:val="0"/>
+          <w:sz w:val="24"/>
+          <w:szCs w:val="24"/>
+        </w:rPr>
+        <w:t>Conclusion</w:t>
+      </w:r>
+    </w:p>
+    <w:p>
+      <w:pPr>
+        <w:pStyle w:val="style0"/>
+        <w:spacing w:after="0" w:before="0" w:line="480" w:lineRule="auto"/>
+        <w:contextualSpacing w:val="false"/>
+        <w:jc w:val="left"/>
+      </w:pPr>
+      <w:r>
+        <w:rPr>
+          <w:rFonts w:ascii="Times new roman" w:cs="Ubuntu" w:eastAsia="Ubuntu" w:hAnsi="Times new roman"/>
+          <w:b w:val="false"/>
+          <w:bCs w:val="false"/>
+          <w:i w:val="false"/>
+          <w:iCs w:val="false"/>
+          <w:caps w:val="false"/>
+          <w:smallCaps w:val="false"/>
+          <w:color w:val="auto"/>
+          <w:spacing w:val="0"/>
+          <w:sz w:val="24"/>
+          <w:szCs w:val="24"/>
+        </w:rPr>
+        <w:tab/>
+        <w:t>The evidence for life on Mars is still inconclusive, despite many attempts to determine this.  The exploration of Mars has not been thorough enough to rule out life, however: there have been no sample return missions, no manned missions, and drilling of the interior.  The existing results, especially those from the Labeled Release experiment of the Viking landers, suggest that more exploration is justified.</w:t>
       </w:r>
     </w:p>
     <w:p>
@@ -1098,6 +1147,97 @@
       </w:pPr>
       <w:r>
         <w:rPr>
+          <w:rFonts w:ascii="Times New Roman" w:hAnsi="Times New Roman"/>
+          <w:b w:val="false"/>
+          <w:i w:val="false"/>
+          <w:caps w:val="false"/>
+          <w:smallCaps w:val="false"/>
+          <w:color w:val="auto"/>
+          <w:spacing w:val="0"/>
+          <w:sz w:val="24"/>
+          <w:szCs w:val="24"/>
+        </w:rPr>
+        <w:t>Klein, H. P. (1978). The Viking biological experiments on Mars. </w:t>
+      </w:r>
+      <w:r>
+        <w:rPr>
+          <w:rFonts w:ascii="Times New Roman" w:hAnsi="Times New Roman"/>
+          <w:b w:val="false"/>
+          <w:i/>
+          <w:caps w:val="false"/>
+          <w:smallCaps w:val="false"/>
+          <w:color w:val="auto"/>
+          <w:spacing w:val="0"/>
+          <w:sz w:val="24"/>
+          <w:szCs w:val="24"/>
+        </w:rPr>
+        <w:t>Icarus</w:t>
+      </w:r>
+      <w:r>
+        <w:rPr>
+          <w:rFonts w:ascii="Times New Roman" w:hAnsi="Times New Roman"/>
+          <w:b w:val="false"/>
+          <w:i w:val="false"/>
+          <w:caps w:val="false"/>
+          <w:smallCaps w:val="false"/>
+          <w:color w:val="auto"/>
+          <w:spacing w:val="0"/>
+          <w:sz w:val="24"/>
+          <w:szCs w:val="24"/>
+        </w:rPr>
+        <w:t>, </w:t>
+      </w:r>
+      <w:r>
+        <w:rPr>
+          <w:rFonts w:ascii="Times New Roman" w:hAnsi="Times New Roman"/>
+          <w:b w:val="false"/>
+          <w:i/>
+          <w:caps w:val="false"/>
+          <w:smallCaps w:val="false"/>
+          <w:color w:val="auto"/>
+          <w:spacing w:val="0"/>
+          <w:sz w:val="24"/>
+          <w:szCs w:val="24"/>
+        </w:rPr>
+        <w:t>34</w:t>
+      </w:r>
+      <w:r>
+        <w:rPr>
+          <w:rFonts w:ascii="Times New Roman" w:hAnsi="Times New Roman"/>
+          <w:b w:val="false"/>
+          <w:i w:val="false"/>
+          <w:caps w:val="false"/>
+          <w:smallCaps w:val="false"/>
+          <w:color w:val="auto"/>
+          <w:spacing w:val="0"/>
+          <w:sz w:val="24"/>
+          <w:szCs w:val="24"/>
+        </w:rPr>
+        <w:t>(3), 666-674.</w:t>
+      </w:r>
+    </w:p>
+    <w:p>
+      <w:pPr>
+        <w:pStyle w:val="style0"/>
+        <w:spacing w:after="0" w:before="0" w:line="115" w:lineRule="atLeast"/>
+        <w:contextualSpacing w:val="false"/>
+        <w:jc w:val="left"/>
+      </w:pPr>
+      <w:r>
+        <w:rPr>
+          <w:color w:val="auto"/>
+        </w:rPr>
+      </w:r>
+    </w:p>
+    <w:p>
+      <w:pPr>
+        <w:pStyle w:val="style0"/>
+        <w:spacing w:after="0" w:before="0" w:line="115" w:lineRule="atLeast"/>
+        <w:contextualSpacing w:val="false"/>
+        <w:jc w:val="left"/>
+      </w:pPr>
+      <w:r>
+        <w:rPr>
           <w:rFonts w:ascii="Times new roman" w:hAnsi="Times new roman"/>
           <w:b w:val="false"/>
           <w:i w:val="false"/>
@@ -1108,7 +1248,7 @@
           <w:sz w:val="24"/>
           <w:szCs w:val="24"/>
         </w:rPr>
-        <w:t>Formisano, V., Atreya, S., Encrenaz, T., Ignatiev, N., &amp; Giuranna, M. (2004). Detection of methane in the atmosphere of Mars. </w:t>
+        <w:t>Levin, G. V., &amp; Straat, P. A. (1988). A reappraisal of life on Mars. In </w:t>
       </w:r>
       <w:r>
         <w:rPr>
@@ -1122,11 +1262,165 @@
           <w:sz w:val="24"/>
           <w:szCs w:val="24"/>
         </w:rPr>
+        <w:t>The NASA Mars Conference</w:t>
+      </w:r>
+      <w:r>
+        <w:rPr>
+          <w:rFonts w:ascii="Times new roman" w:hAnsi="Times new roman"/>
+          <w:b w:val="false"/>
+          <w:i w:val="false"/>
+          <w:caps w:val="false"/>
+          <w:smallCaps w:val="false"/>
+          <w:color w:val="auto"/>
+          <w:spacing w:val="0"/>
+          <w:sz w:val="24"/>
+          <w:szCs w:val="24"/>
+        </w:rPr>
+        <w:t> (Vol. 1, pp. 187-208).</w:t>
+      </w:r>
+    </w:p>
+    <w:p>
+      <w:pPr>
+        <w:pStyle w:val="style0"/>
+        <w:spacing w:after="0" w:before="0" w:line="115" w:lineRule="atLeast"/>
+        <w:contextualSpacing w:val="false"/>
+        <w:jc w:val="left"/>
+      </w:pPr>
+      <w:r>
+        <w:rPr>
+          <w:color w:val="auto"/>
+        </w:rPr>
+      </w:r>
+    </w:p>
+    <w:p>
+      <w:pPr>
+        <w:pStyle w:val="style0"/>
+        <w:spacing w:after="0" w:before="0" w:line="115" w:lineRule="atLeast"/>
+        <w:contextualSpacing w:val="false"/>
+        <w:jc w:val="left"/>
+      </w:pPr>
+      <w:r>
+        <w:rPr>
+          <w:rFonts w:ascii="Times new roman" w:hAnsi="Times new roman"/>
+          <w:b w:val="false"/>
+          <w:i w:val="false"/>
+          <w:caps w:val="false"/>
+          <w:smallCaps w:val="false"/>
+          <w:color w:val="auto"/>
+          <w:spacing w:val="0"/>
+          <w:sz w:val="24"/>
+          <w:szCs w:val="24"/>
+        </w:rPr>
+        <w:t>Levin, G. V. (2010). Extant life on Mars: Resolving the issues. </w:t>
+      </w:r>
+      <w:r>
+        <w:rPr>
+          <w:rFonts w:ascii="Times new roman" w:hAnsi="Times new roman"/>
+          <w:b w:val="false"/>
+          <w:i/>
+          <w:caps w:val="false"/>
+          <w:smallCaps w:val="false"/>
+          <w:color w:val="auto"/>
+          <w:spacing w:val="0"/>
+          <w:sz w:val="24"/>
+          <w:szCs w:val="24"/>
+        </w:rPr>
+        <w:t>Journal of Cosmology</w:t>
+      </w:r>
+      <w:r>
+        <w:rPr>
+          <w:rFonts w:ascii="Times new roman" w:hAnsi="Times new roman"/>
+          <w:b w:val="false"/>
+          <w:i w:val="false"/>
+          <w:caps w:val="false"/>
+          <w:smallCaps w:val="false"/>
+          <w:color w:val="auto"/>
+          <w:spacing w:val="0"/>
+          <w:sz w:val="24"/>
+          <w:szCs w:val="24"/>
+        </w:rPr>
+        <w:t>, </w:t>
+      </w:r>
+      <w:r>
+        <w:rPr>
+          <w:rFonts w:ascii="Times new roman" w:hAnsi="Times new roman"/>
+          <w:b w:val="false"/>
+          <w:i/>
+          <w:caps w:val="false"/>
+          <w:smallCaps w:val="false"/>
+          <w:color w:val="auto"/>
+          <w:spacing w:val="0"/>
+          <w:sz w:val="24"/>
+          <w:szCs w:val="24"/>
+        </w:rPr>
+        <w:t>5</w:t>
+      </w:r>
+      <w:r>
+        <w:rPr>
+          <w:rFonts w:ascii="Times new roman" w:hAnsi="Times new roman"/>
+          <w:b w:val="false"/>
+          <w:i w:val="false"/>
+          <w:caps w:val="false"/>
+          <w:smallCaps w:val="false"/>
+          <w:color w:val="auto"/>
+          <w:spacing w:val="0"/>
+          <w:sz w:val="24"/>
+          <w:szCs w:val="24"/>
+        </w:rPr>
+        <w:t>, 920-929.</w:t>
+      </w:r>
+    </w:p>
+    <w:p>
+      <w:pPr>
+        <w:pStyle w:val="style0"/>
+        <w:spacing w:after="0" w:before="0" w:line="115" w:lineRule="atLeast"/>
+        <w:contextualSpacing w:val="false"/>
+        <w:jc w:val="left"/>
+      </w:pPr>
+      <w:r>
+        <w:rPr>
+          <w:color w:val="auto"/>
+        </w:rPr>
+      </w:r>
+    </w:p>
+    <w:p>
+      <w:pPr>
+        <w:pStyle w:val="style0"/>
+        <w:spacing w:after="0" w:before="0" w:line="115" w:lineRule="atLeast"/>
+        <w:contextualSpacing w:val="false"/>
+        <w:jc w:val="left"/>
+      </w:pPr>
+      <w:r>
+        <w:rPr>
+          <w:rFonts w:ascii="Times New Roman" w:hAnsi="Times New Roman"/>
+          <w:b w:val="false"/>
+          <w:i w:val="false"/>
+          <w:caps w:val="false"/>
+          <w:smallCaps w:val="false"/>
+          <w:color w:val="auto"/>
+          <w:spacing w:val="0"/>
+          <w:sz w:val="24"/>
+          <w:szCs w:val="24"/>
+        </w:rPr>
+        <w:t>McKay, D. S., Gibson, E. K., Thomas-Keprta, K. L., Vali, H., Romanek, C. S., Clemett, S. J., Chillier, X. D. F., Maechling, C.R., &amp; Zare, R. N. (1996). Search for past life on Mars: Possible relic biogenic activity in Martian meteorite ALH84001. </w:t>
+      </w:r>
+      <w:r>
+        <w:rPr>
+          <w:rFonts w:ascii="Times New Roman" w:hAnsi="Times New Roman"/>
+          <w:b w:val="false"/>
+          <w:i/>
+          <w:caps w:val="false"/>
+          <w:smallCaps w:val="false"/>
+          <w:color w:val="auto"/>
+          <w:spacing w:val="0"/>
+          <w:sz w:val="24"/>
+          <w:szCs w:val="24"/>
+        </w:rPr>
         <w:t>Science</w:t>
       </w:r>
       <w:r>
         <w:rPr>
-          <w:rFonts w:ascii="Times new roman" w:hAnsi="Times new roman"/>
+          <w:rFonts w:ascii="Times New Roman" w:hAnsi="Times New Roman"/>
           <w:b w:val="false"/>
           <w:i w:val="false"/>
           <w:caps w:val="false"/>
@@ -1140,7 +1434,7 @@
       </w:r>
       <w:r>
         <w:rPr>
-          <w:rFonts w:ascii="Times new roman" w:hAnsi="Times new roman"/>
+          <w:rFonts w:ascii="Times New Roman" w:hAnsi="Times New Roman"/>
           <w:b w:val="false"/>
           <w:i/>
           <w:caps w:val="false"/>
@@ -1150,342 +1444,6 @@
           <w:sz w:val="24"/>
           <w:szCs w:val="24"/>
         </w:rPr>
-        <w:t>306</w:t>
-      </w:r>
-      <w:r>
-        <w:rPr>
-          <w:rFonts w:ascii="Times new roman" w:hAnsi="Times new roman"/>
-          <w:b w:val="false"/>
-          <w:i w:val="false"/>
-          <w:caps w:val="false"/>
-          <w:smallCaps w:val="false"/>
-          <w:color w:val="auto"/>
-          <w:spacing w:val="0"/>
-          <w:sz w:val="24"/>
-          <w:szCs w:val="24"/>
-        </w:rPr>
-        <w:t>(5702), 1758-1761.</w:t>
-      </w:r>
-    </w:p>
-    <w:p>
-      <w:pPr>
-        <w:pStyle w:val="style0"/>
-        <w:spacing w:after="0" w:before="0" w:line="115" w:lineRule="atLeast"/>
-        <w:contextualSpacing w:val="false"/>
-        <w:jc w:val="left"/>
-      </w:pPr>
-      <w:r>
-        <w:rPr>
-          <w:color w:val="auto"/>
-        </w:rPr>
-      </w:r>
-    </w:p>
-    <w:p>
-      <w:pPr>
-        <w:pStyle w:val="style0"/>
-        <w:spacing w:after="0" w:before="0" w:line="115" w:lineRule="atLeast"/>
-        <w:contextualSpacing w:val="false"/>
-        <w:jc w:val="left"/>
-      </w:pPr>
-      <w:r>
-        <w:rPr>
-          <w:rFonts w:ascii="Times New Roman" w:hAnsi="Times New Roman"/>
-          <w:b w:val="false"/>
-          <w:i w:val="false"/>
-          <w:caps w:val="false"/>
-          <w:smallCaps w:val="false"/>
-          <w:color w:val="auto"/>
-          <w:spacing w:val="0"/>
-          <w:sz w:val="24"/>
-          <w:szCs w:val="24"/>
-        </w:rPr>
-        <w:t>Klein, H. P. (1978). The Viking biological experiments on Mars. </w:t>
-      </w:r>
-      <w:r>
-        <w:rPr>
-          <w:rFonts w:ascii="Times New Roman" w:hAnsi="Times New Roman"/>
-          <w:b w:val="false"/>
-          <w:i/>
-          <w:caps w:val="false"/>
-          <w:smallCaps w:val="false"/>
-          <w:color w:val="auto"/>
-          <w:spacing w:val="0"/>
-          <w:sz w:val="24"/>
-          <w:szCs w:val="24"/>
-        </w:rPr>
-        <w:t>Icarus</w:t>
-      </w:r>
-      <w:r>
-        <w:rPr>
-          <w:rFonts w:ascii="Times New Roman" w:hAnsi="Times New Roman"/>
-          <w:b w:val="false"/>
-          <w:i w:val="false"/>
-          <w:caps w:val="false"/>
-          <w:smallCaps w:val="false"/>
-          <w:color w:val="auto"/>
-          <w:spacing w:val="0"/>
-          <w:sz w:val="24"/>
-          <w:szCs w:val="24"/>
-        </w:rPr>
-        <w:t>, </w:t>
-      </w:r>
-      <w:r>
-        <w:rPr>
-          <w:rFonts w:ascii="Times New Roman" w:hAnsi="Times New Roman"/>
-          <w:b w:val="false"/>
-          <w:i/>
-          <w:caps w:val="false"/>
-          <w:smallCaps w:val="false"/>
-          <w:color w:val="auto"/>
-          <w:spacing w:val="0"/>
-          <w:sz w:val="24"/>
-          <w:szCs w:val="24"/>
-        </w:rPr>
-        <w:t>34</w:t>
-      </w:r>
-      <w:r>
-        <w:rPr>
-          <w:rFonts w:ascii="Times New Roman" w:hAnsi="Times New Roman"/>
-          <w:b w:val="false"/>
-          <w:i w:val="false"/>
-          <w:caps w:val="false"/>
-          <w:smallCaps w:val="false"/>
-          <w:color w:val="auto"/>
-          <w:spacing w:val="0"/>
-          <w:sz w:val="24"/>
-          <w:szCs w:val="24"/>
-        </w:rPr>
-        <w:t>(3), 666-674.</w:t>
-      </w:r>
-    </w:p>
-    <w:p>
-      <w:pPr>
-        <w:pStyle w:val="style0"/>
-        <w:spacing w:after="0" w:before="0" w:line="115" w:lineRule="atLeast"/>
-        <w:contextualSpacing w:val="false"/>
-        <w:jc w:val="left"/>
-      </w:pPr>
-      <w:r>
-        <w:rPr>
-          <w:color w:val="auto"/>
-        </w:rPr>
-      </w:r>
-    </w:p>
-    <w:p>
-      <w:pPr>
-        <w:pStyle w:val="style0"/>
-        <w:spacing w:after="0" w:before="0" w:line="115" w:lineRule="atLeast"/>
-        <w:contextualSpacing w:val="false"/>
-        <w:jc w:val="left"/>
-      </w:pPr>
-      <w:r>
-        <w:rPr>
-          <w:rFonts w:ascii="Times new roman" w:hAnsi="Times new roman"/>
-          <w:b w:val="false"/>
-          <w:i w:val="false"/>
-          <w:caps w:val="false"/>
-          <w:smallCaps w:val="false"/>
-          <w:color w:val="auto"/>
-          <w:spacing w:val="0"/>
-          <w:sz w:val="24"/>
-          <w:szCs w:val="24"/>
-        </w:rPr>
-        <w:t>Levin, G. V., &amp; Straat, P. A. (1988). A reappraisal of life on Mars. In </w:t>
-      </w:r>
-      <w:r>
-        <w:rPr>
-          <w:rFonts w:ascii="Times new roman" w:hAnsi="Times new roman"/>
-          <w:b w:val="false"/>
-          <w:i/>
-          <w:caps w:val="false"/>
-          <w:smallCaps w:val="false"/>
-          <w:color w:val="auto"/>
-          <w:spacing w:val="0"/>
-          <w:sz w:val="24"/>
-          <w:szCs w:val="24"/>
-        </w:rPr>
-        <w:t>The NASA Mars Conference</w:t>
-      </w:r>
-      <w:r>
-        <w:rPr>
-          <w:rFonts w:ascii="Times new roman" w:hAnsi="Times new roman"/>
-          <w:b w:val="false"/>
-          <w:i w:val="false"/>
-          <w:caps w:val="false"/>
-          <w:smallCaps w:val="false"/>
-          <w:color w:val="auto"/>
-          <w:spacing w:val="0"/>
-          <w:sz w:val="24"/>
-          <w:szCs w:val="24"/>
-        </w:rPr>
-        <w:t> (Vol. 1, pp. 187-208).</w:t>
-      </w:r>
-    </w:p>
-    <w:p>
-      <w:pPr>
-        <w:pStyle w:val="style0"/>
-        <w:spacing w:after="0" w:before="0" w:line="115" w:lineRule="atLeast"/>
-        <w:contextualSpacing w:val="false"/>
-        <w:jc w:val="left"/>
-      </w:pPr>
-      <w:r>
-        <w:rPr>
-          <w:color w:val="auto"/>
-        </w:rPr>
-      </w:r>
-    </w:p>
-    <w:p>
-      <w:pPr>
-        <w:pStyle w:val="style0"/>
-        <w:spacing w:after="0" w:before="0" w:line="115" w:lineRule="atLeast"/>
-        <w:contextualSpacing w:val="false"/>
-        <w:jc w:val="left"/>
-      </w:pPr>
-      <w:r>
-        <w:rPr>
-          <w:rFonts w:ascii="Times new roman" w:hAnsi="Times new roman"/>
-          <w:b w:val="false"/>
-          <w:i w:val="false"/>
-          <w:caps w:val="false"/>
-          <w:smallCaps w:val="false"/>
-          <w:color w:val="auto"/>
-          <w:spacing w:val="0"/>
-          <w:sz w:val="24"/>
-          <w:szCs w:val="24"/>
-        </w:rPr>
-        <w:t>Levin, G. V. (2010). Extant life on Mars: Resolving the issues. </w:t>
-      </w:r>
-      <w:r>
-        <w:rPr>
-          <w:rFonts w:ascii="Times new roman" w:hAnsi="Times new roman"/>
-          <w:b w:val="false"/>
-          <w:i/>
-          <w:caps w:val="false"/>
-          <w:smallCaps w:val="false"/>
-          <w:color w:val="auto"/>
-          <w:spacing w:val="0"/>
-          <w:sz w:val="24"/>
-          <w:szCs w:val="24"/>
-        </w:rPr>
-        <w:t>Journal of Cosmology</w:t>
-      </w:r>
-      <w:r>
-        <w:rPr>
-          <w:rFonts w:ascii="Times new roman" w:hAnsi="Times new roman"/>
-          <w:b w:val="false"/>
-          <w:i w:val="false"/>
-          <w:caps w:val="false"/>
-          <w:smallCaps w:val="false"/>
-          <w:color w:val="auto"/>
-          <w:spacing w:val="0"/>
-          <w:sz w:val="24"/>
-          <w:szCs w:val="24"/>
-        </w:rPr>
-        <w:t>, </w:t>
-      </w:r>
-      <w:r>
-        <w:rPr>
-          <w:rFonts w:ascii="Times new roman" w:hAnsi="Times new roman"/>
-          <w:b w:val="false"/>
-          <w:i/>
-          <w:caps w:val="false"/>
-          <w:smallCaps w:val="false"/>
-          <w:color w:val="auto"/>
-          <w:spacing w:val="0"/>
-          <w:sz w:val="24"/>
-          <w:szCs w:val="24"/>
-        </w:rPr>
-        <w:t>5</w:t>
-      </w:r>
-      <w:r>
-        <w:rPr>
-          <w:rFonts w:ascii="Times new roman" w:hAnsi="Times new roman"/>
-          <w:b w:val="false"/>
-          <w:i w:val="false"/>
-          <w:caps w:val="false"/>
-          <w:smallCaps w:val="false"/>
-          <w:color w:val="auto"/>
-          <w:spacing w:val="0"/>
-          <w:sz w:val="24"/>
-          <w:szCs w:val="24"/>
-        </w:rPr>
-        <w:t>, 920-929.</w:t>
-      </w:r>
-    </w:p>
-    <w:p>
-      <w:pPr>
-        <w:pStyle w:val="style0"/>
-        <w:spacing w:after="0" w:before="0" w:line="115" w:lineRule="atLeast"/>
-        <w:contextualSpacing w:val="false"/>
-        <w:jc w:val="left"/>
-      </w:pPr>
-      <w:r>
-        <w:rPr>
-          <w:color w:val="auto"/>
-        </w:rPr>
-      </w:r>
-    </w:p>
-    <w:p>
-      <w:pPr>
-        <w:pStyle w:val="style0"/>
-        <w:spacing w:after="0" w:before="0" w:line="115" w:lineRule="atLeast"/>
-        <w:contextualSpacing w:val="false"/>
-        <w:jc w:val="left"/>
-      </w:pPr>
-      <w:r>
-        <w:rPr>
-          <w:rFonts w:ascii="Times New Roman" w:hAnsi="Times New Roman"/>
-          <w:b w:val="false"/>
-          <w:i w:val="false"/>
-          <w:caps w:val="false"/>
-          <w:smallCaps w:val="false"/>
-          <w:color w:val="auto"/>
-          <w:spacing w:val="0"/>
-          <w:sz w:val="24"/>
-          <w:szCs w:val="24"/>
-        </w:rPr>
-        <w:t>McKay, D. S., Gibson, E. K., Thomas-Keprta, K. L., Vali, H., Romanek, C. S., Clemett, S. J., Chillier, X. D. F., Maechling, C.R., &amp; Zare, R. N. (1996). Search for past life on Mars: Possible relic biogenic activity in Martian meteorite ALH84001. </w:t>
-      </w:r>
-      <w:r>
-        <w:rPr>
-          <w:rFonts w:ascii="Times New Roman" w:hAnsi="Times New Roman"/>
-          <w:b w:val="false"/>
-          <w:i/>
-          <w:caps w:val="false"/>
-          <w:smallCaps w:val="false"/>
-          <w:color w:val="auto"/>
-          <w:spacing w:val="0"/>
-          <w:sz w:val="24"/>
-          <w:szCs w:val="24"/>
-        </w:rPr>
-        <w:t>Science</w:t>
-      </w:r>
-      <w:r>
-        <w:rPr>
-          <w:rFonts w:ascii="Times New Roman" w:hAnsi="Times New Roman"/>
-          <w:b w:val="false"/>
-          <w:i w:val="false"/>
-          <w:caps w:val="false"/>
-          <w:smallCaps w:val="false"/>
-          <w:color w:val="auto"/>
-          <w:spacing w:val="0"/>
-          <w:sz w:val="24"/>
-          <w:szCs w:val="24"/>
-        </w:rPr>
-        <w:t>, </w:t>
-      </w:r>
-      <w:r>
-        <w:rPr>
-          <w:rFonts w:ascii="Times New Roman" w:hAnsi="Times New Roman"/>
-          <w:b w:val="false"/>
-          <w:i/>
-          <w:caps w:val="false"/>
-          <w:smallCaps w:val="false"/>
-          <w:color w:val="auto"/>
-          <w:spacing w:val="0"/>
-          <w:sz w:val="24"/>
-          <w:szCs w:val="24"/>
-        </w:rPr>
         <w:t>273</w:t>
       </w:r>
       <w:r>
@@ -1501,97 +1459,6 @@
           <w:szCs w:val="24"/>
         </w:rPr>
         <w:t>(5277), 924-930.</w:t>
-      </w:r>
-    </w:p>
-    <w:p>
-      <w:pPr>
-        <w:pStyle w:val="style0"/>
-        <w:spacing w:after="0" w:before="0" w:line="115" w:lineRule="atLeast"/>
-        <w:contextualSpacing w:val="false"/>
-        <w:jc w:val="left"/>
-      </w:pPr>
-      <w:r>
-        <w:rPr>
-          <w:color w:val="auto"/>
-        </w:rPr>
-      </w:r>
-    </w:p>
-    <w:p>
-      <w:pPr>
-        <w:pStyle w:val="style0"/>
-        <w:spacing w:after="0" w:before="0" w:line="115" w:lineRule="atLeast"/>
-        <w:contextualSpacing w:val="false"/>
-        <w:jc w:val="left"/>
-      </w:pPr>
-      <w:r>
-        <w:rPr>
-          <w:rFonts w:ascii="Times New Roman" w:hAnsi="Times New Roman"/>
-          <w:b w:val="false"/>
-          <w:i w:val="false"/>
-          <w:caps w:val="false"/>
-          <w:smallCaps w:val="false"/>
-          <w:color w:val="auto"/>
-          <w:spacing w:val="0"/>
-          <w:sz w:val="24"/>
-          <w:szCs w:val="24"/>
-        </w:rPr>
-        <w:t>Wallis, J., Wickramasinghe, C., Wallis, D., Miyake, N., Wallis, M., Di Gregorio, B., &amp; Al Mufti, S. (2012). Discovery of Biological Structures in the Tissint Mars Meteorite. </w:t>
-      </w:r>
-      <w:r>
-        <w:rPr>
-          <w:rFonts w:ascii="Times New Roman" w:hAnsi="Times New Roman"/>
-          <w:b w:val="false"/>
-          <w:i/>
-          <w:caps w:val="false"/>
-          <w:smallCaps w:val="false"/>
-          <w:color w:val="auto"/>
-          <w:spacing w:val="0"/>
-          <w:sz w:val="24"/>
-          <w:szCs w:val="24"/>
-        </w:rPr>
-        <w:t>J. Cosmology</w:t>
-      </w:r>
-      <w:r>
-        <w:rPr>
-          <w:rFonts w:ascii="Times New Roman" w:hAnsi="Times New Roman"/>
-          <w:b w:val="false"/>
-          <w:i w:val="false"/>
-          <w:caps w:val="false"/>
-          <w:smallCaps w:val="false"/>
-          <w:color w:val="auto"/>
-          <w:spacing w:val="0"/>
-          <w:sz w:val="24"/>
-          <w:szCs w:val="24"/>
-        </w:rPr>
-        <w:t>, </w:t>
-      </w:r>
-      <w:r>
-        <w:rPr>
-          <w:rFonts w:ascii="Times New Roman" w:hAnsi="Times New Roman"/>
-          <w:b w:val="false"/>
-          <w:i/>
-          <w:caps w:val="false"/>
-          <w:smallCaps w:val="false"/>
-          <w:color w:val="auto"/>
-          <w:spacing w:val="0"/>
-          <w:sz w:val="24"/>
-          <w:szCs w:val="24"/>
-        </w:rPr>
-        <w:t>18</w:t>
-      </w:r>
-      <w:r>
-        <w:rPr>
-          <w:rFonts w:ascii="Times New Roman" w:hAnsi="Times New Roman"/>
-          <w:b w:val="false"/>
-          <w:i w:val="false"/>
-          <w:caps w:val="false"/>
-          <w:smallCaps w:val="false"/>
-          <w:color w:val="auto"/>
-          <w:spacing w:val="0"/>
-          <w:sz w:val="24"/>
-          <w:szCs w:val="24"/>
-        </w:rPr>
-        <w:t>, 8500-8505.</w:t>
       </w:r>
     </w:p>
     <w:sectPr>

</xml_diff>

<commit_message>
undid the BS and wrote a bit
</commit_message>
<xml_diff>
--- a/writ109st/paper/Aaron_Miller--Life_elsewhere_in_the_SS.docx
+++ b/writ109st/paper/Aaron_Miller--Life_elsewhere_in_the_SS.docx
@@ -272,7 +272,7 @@
           <w:sz w:val="32"/>
           <w:szCs w:val="32"/>
         </w:rPr>
-        <w:t>on Mars</w:t>
+        <w:t>Elsewhere in the Solar System</w:t>
       </w:r>
     </w:p>
     <w:p>
@@ -403,10 +403,10 @@
           <w:b/>
           <w:bCs/>
           <w:color w:val="auto"/>
-          <w:sz w:val="24"/>
-          <w:szCs w:val="24"/>
-        </w:rPr>
-        <w:t>The planet</w:t>
+          <w:sz w:val="28"/>
+          <w:szCs w:val="28"/>
+        </w:rPr>
+        <w:t>Mars</w:t>
       </w:r>
     </w:p>
     <w:p>
@@ -426,18 +426,7 @@
           <w:szCs w:val="24"/>
         </w:rPr>
         <w:tab/>
-        <w:t xml:space="preserve">Mars is currently a very cold place with an extremely thin atmosphere; at first glance, it would appear to be an inhospitable environment for life.  It has been compared to Antarctica, though this is an interesting comparison, because Antarctica has many forms of microbial life within its ice and rocks, even in its most inhospitable regions. </w:t>
-      </w:r>
-      <w:r>
-        <w:rPr>
-          <w:rFonts w:ascii="Times New Roman" w:hAnsi="Times New Roman"/>
-          <w:b w:val="false"/>
-          <w:bCs w:val="false"/>
-          <w:color w:val="auto"/>
-          <w:sz w:val="24"/>
-          <w:szCs w:val="24"/>
-        </w:rPr>
-        <w:t>Liquid water could not exist on the surface for longer than a few minutes at a time, but there is likely to be liquid water in rock pores and cracks several kilometers underground; this may be a habitat for life.</w:t>
+        <w:t>Mars is currently a very cold place with an extremely thin atmosphere; at first glance, it would appear to be an inhospitable environment for life.  It has been compared to Antarctica, though this is an interesting comparison, because Antarctica has many forms of microbial life within its ice and rocks, even in its most inhospitable regions. Liquid water could not exist on the surface for longer than a few minutes at a time, but there is likely to be liquid water in rock pores and cracks several kilometers underground; this may be a habitat for life.</w:t>
       </w:r>
     </w:p>
     <w:p>
@@ -515,11 +504,11 @@
           <w:szCs w:val="24"/>
         </w:rPr>
         <w:tab/>
-        <w:t xml:space="preserve">The LR experiment </w:t>
-      </w:r>
-      <w:r>
-        <w:rPr>
-          <w:rFonts w:ascii="Times New Roman" w:hAnsi="Times New Roman"/>
+        <w:t>The LR experiment (Figure 1) used simple nutrients labeled with carbon-14 dissolved in water. To test the Martian soil, the nutrient broth was added to it, and then the radioactivity of any gas released would be measured</w:t>
+      </w:r>
+      <w:r>
+        <w:rPr>
+          <w:rFonts w:ascii="Times new roman" w:cs="Ubuntu" w:eastAsia="Ubuntu" w:hAnsi="Times new roman"/>
           <w:b w:val="false"/>
           <w:bCs w:val="false"/>
           <w:i w:val="false"/>
@@ -530,127 +519,7 @@
           <w:sz w:val="24"/>
           <w:szCs w:val="24"/>
         </w:rPr>
-        <w:t>(Figure 1)</w:t>
-      </w:r>
-      <w:r>
-        <w:rPr>
-          <w:rFonts w:ascii="Times New Roman" w:hAnsi="Times New Roman"/>
-          <w:b w:val="false"/>
-          <w:bCs w:val="false"/>
-          <w:i w:val="false"/>
-          <w:caps w:val="false"/>
-          <w:smallCaps w:val="false"/>
-          <w:color w:val="auto"/>
-          <w:spacing w:val="0"/>
-          <w:sz w:val="24"/>
-          <w:szCs w:val="24"/>
-        </w:rPr>
-        <w:t xml:space="preserve"> </w:t>
-      </w:r>
-      <w:r>
-        <w:rPr>
-          <w:rFonts w:ascii="Times New Roman" w:hAnsi="Times New Roman"/>
-          <w:b w:val="false"/>
-          <w:bCs w:val="false"/>
-          <w:i w:val="false"/>
-          <w:caps w:val="false"/>
-          <w:smallCaps w:val="false"/>
-          <w:color w:val="auto"/>
-          <w:spacing w:val="0"/>
-          <w:sz w:val="24"/>
-          <w:szCs w:val="24"/>
-        </w:rPr>
-        <w:t>used simple nutrients labeled with carbon-14 dissolved in water. To test the Martian soil, the nutrient broth was added to it, and then the radioactivity of any gas released would be measured</w:t>
-      </w:r>
-      <w:r>
-        <w:rPr>
-          <w:rFonts w:ascii="Times new roman" w:cs="Ubuntu" w:eastAsia="Ubuntu" w:hAnsi="Times new roman"/>
-          <w:b w:val="false"/>
-          <w:bCs w:val="false"/>
-          <w:i w:val="false"/>
-          <w:caps w:val="false"/>
-          <w:smallCaps w:val="false"/>
-          <w:color w:val="auto"/>
-          <w:spacing w:val="0"/>
-          <w:sz w:val="24"/>
-          <w:szCs w:val="24"/>
-        </w:rPr>
-        <w:t>―</w:t>
-      </w:r>
-      <w:r>
-        <w:rPr>
-          <w:rFonts w:ascii="Times new roman" w:cs="Ubuntu" w:eastAsia="Ubuntu" w:hAnsi="Times new roman"/>
-          <w:b w:val="false"/>
-          <w:bCs w:val="false"/>
-          <w:i w:val="false"/>
-          <w:caps w:val="false"/>
-          <w:smallCaps w:val="false"/>
-          <w:color w:val="auto"/>
-          <w:spacing w:val="0"/>
-          <w:sz w:val="24"/>
-          <w:szCs w:val="24"/>
-        </w:rPr>
-        <w:t>microbial life</w:t>
-      </w:r>
-      <w:r>
-        <w:rPr>
-          <w:rFonts w:ascii="Times new roman" w:cs="Ubuntu" w:eastAsia="Ubuntu" w:hAnsi="Times new roman"/>
-          <w:b w:val="false"/>
-          <w:bCs w:val="false"/>
-          <w:i w:val="false"/>
-          <w:caps w:val="false"/>
-          <w:smallCaps w:val="false"/>
-          <w:color w:val="auto"/>
-          <w:spacing w:val="0"/>
-          <w:sz w:val="24"/>
-          <w:szCs w:val="24"/>
-        </w:rPr>
-        <w:t xml:space="preserve"> would presumably metabolize the nutrients and give off carbon dioxide containing carbon-14.  </w:t>
-      </w:r>
-      <w:r>
-        <w:rPr>
-          <w:rFonts w:ascii="Times new roman" w:cs="Ubuntu" w:eastAsia="Ubuntu" w:hAnsi="Times new roman"/>
-          <w:b w:val="false"/>
-          <w:bCs w:val="false"/>
-          <w:i w:val="false"/>
-          <w:caps w:val="false"/>
-          <w:smallCaps w:val="false"/>
-          <w:color w:val="auto"/>
-          <w:spacing w:val="0"/>
-          <w:sz w:val="24"/>
-          <w:szCs w:val="24"/>
-        </w:rPr>
-        <w:t>To control for non-biological reactions that could cause this same effect, the same experiment was repeated after heating the samples to a temperature of 1</w:t>
-      </w:r>
-      <w:r>
-        <w:rPr>
-          <w:rFonts w:ascii="Times new roman" w:cs="Ubuntu" w:eastAsia="Ubuntu" w:hAnsi="Times new roman"/>
-          <w:b w:val="false"/>
-          <w:bCs w:val="false"/>
-          <w:i w:val="false"/>
-          <w:caps w:val="false"/>
-          <w:smallCaps w:val="false"/>
-          <w:color w:val="auto"/>
-          <w:spacing w:val="0"/>
-          <w:sz w:val="24"/>
-          <w:szCs w:val="24"/>
-        </w:rPr>
-        <w:t>75</w:t>
-      </w:r>
-      <w:r>
-        <w:rPr>
-          <w:rFonts w:ascii="Times new roman" w:cs="Ubuntu" w:eastAsia="Ubuntu" w:hAnsi="Times new roman"/>
-          <w:b w:val="false"/>
-          <w:bCs w:val="false"/>
-          <w:i w:val="false"/>
-          <w:caps w:val="false"/>
-          <w:smallCaps w:val="false"/>
-          <w:color w:val="auto"/>
-          <w:spacing w:val="0"/>
-          <w:sz w:val="24"/>
-          <w:szCs w:val="24"/>
-        </w:rPr>
-        <w:t xml:space="preserve"> </w:t>
+        <w:t xml:space="preserve">―microbial life would presumably metabolize the nutrients and give off carbon dioxide containing carbon-14.  To control for non-biological reactions that could cause this same effect, the same experiment was repeated after heating the samples to a temperature of 175 </w:t>
       </w:r>
       <w:bookmarkStart w:id="0" w:name="__DdeLink__122_1425361097"/>
       <w:r>
@@ -778,7 +647,23 @@
           <w:sz w:val="24"/>
           <w:szCs w:val="24"/>
         </w:rPr>
-        <w:t xml:space="preserve">There are problems with the interpretation of the Viking experiment results as being due to microorganisms.  One problem is that heating to 175 ⁰C does not entirely prevent the reaction,  and heating to only 90 ⁰C does not inhibit the reaction at all; this is inconsistent with reactions mediated by biology (Klein 1978). </w:t>
+        <w:t>The Viking Pyrolytic Release (PR) experiment was designed to measure synthesis of organic compounds using carbon dioxide from the air; ### (Plaxco and Gross, 2011:280). The PR experiment results cannot be interpreted as biological, since</w:t>
+      </w:r>
+      <w:r>
+        <w:rPr>
+          <w:rFonts w:ascii="Times new roman" w:cs="Ubuntu" w:eastAsia="Ubuntu" w:hAnsi="Times new roman"/>
+          <w:b w:val="false"/>
+          <w:bCs w:val="false"/>
+          <w:i w:val="false"/>
+          <w:iCs w:val="false"/>
+          <w:caps w:val="false"/>
+          <w:smallCaps w:val="false"/>
+          <w:color w:val="auto"/>
+          <w:spacing w:val="0"/>
+          <w:sz w:val="24"/>
+          <w:szCs w:val="24"/>
+        </w:rPr>
+        <w:t xml:space="preserve"> heating to 175 ⁰C does not entirely prevent the reaction, and heating to only 90 ⁰C does not inhibit the reaction at all; this is inconsistent with reactions mediated by biology (Klein 1978). </w:t>
       </w:r>
     </w:p>
     <w:p>
@@ -827,23 +712,7 @@
           <w:szCs w:val="24"/>
         </w:rPr>
         <w:tab/>
-        <w:t xml:space="preserve">Meteorites expelled from Mars by volcanism or impacts have been identified, and two of them have been reported to show evidence of biological exposure on Mars. One of these is ALH 84001.  In 1996, microscopic structures in the rock that appear to be fossils of microorganisms were identified (McKay et al, 1996).  </w:t>
-      </w:r>
-      <w:r>
-        <w:rPr>
-          <w:rFonts w:ascii="Times new roman" w:cs="Ubuntu" w:eastAsia="Ubuntu" w:hAnsi="Times new roman"/>
-          <w:b w:val="false"/>
-          <w:bCs w:val="false"/>
-          <w:i w:val="false"/>
-          <w:iCs w:val="false"/>
-          <w:caps w:val="false"/>
-          <w:smallCaps w:val="false"/>
-          <w:color w:val="auto"/>
-          <w:spacing w:val="0"/>
-          <w:sz w:val="24"/>
-          <w:szCs w:val="24"/>
-        </w:rPr>
-        <w:t>In addition, there are carbonate globules that must have formed in a wet environment, and are suggestive of biological activity (McKay et al, 1996).</w:t>
+        <w:t>Meteorites expelled from Mars by volcanism or impacts have been identified, and two of them have been reported to show evidence of biological exposure on Mars. One of these is ALH 84001.  In 1996, microscopic structures in the rock that appear to be fossils of microorganisms were identified (McKay et al, 1996).  In addition, there are carbonate globules that must have formed in a wet environment, and are suggestive of biological activity (McKay et al, 1996).</w:t>
       </w:r>
     </w:p>
     <w:p>
@@ -911,19 +780,6 @@
     </w:p>
     <w:p>
       <w:pPr>
-        <w:pStyle w:val="style0"/>
-        <w:spacing w:after="0" w:before="0" w:line="480" w:lineRule="auto"/>
-        <w:contextualSpacing w:val="false"/>
-        <w:jc w:val="left"/>
-      </w:pPr>
-      <w:r>
-        <w:rPr>
-          <w:color w:val="auto"/>
-        </w:rPr>
-      </w:r>
-    </w:p>
-    <w:p>
-      <w:pPr>
         <w:pStyle w:val="style23"/>
         <w:spacing w:after="120" w:before="120"/>
         <w:contextualSpacing w:val="false"/>
@@ -934,7 +790,7 @@
         </w:rPr>
         <w:t xml:space="preserve">Figure </w:t>
         <w:drawing>
-          <wp:anchor allowOverlap="1" behindDoc="0" distB="0" distL="0" distR="0" distT="0" layoutInCell="1" locked="0" relativeHeight="1" simplePos="0">
+          <wp:anchor allowOverlap="1" behindDoc="0" distB="0" distL="0" distR="0" distT="0" layoutInCell="1" locked="0" relativeHeight="2" simplePos="0">
             <wp:simplePos x="0" y="0"/>
             <wp:positionH relativeFrom="column">
               <wp:posOffset>1270</wp:posOffset>
@@ -942,7 +798,7 @@
             <wp:positionV relativeFrom="paragraph">
               <wp:posOffset>76835</wp:posOffset>
             </wp:positionV>
-            <wp:extent cx="2239010" cy="3661410"/>
+            <wp:extent cx="1200150" cy="2771775"/>
             <wp:effectExtent b="0" l="0" r="0" t="0"/>
             <wp:wrapTopAndBottom/>
             <wp:docPr descr="" id="0" name="Picture"/>
@@ -968,7 +824,7 @@
                   <pic:spPr bwMode="auto">
                     <a:xfrm>
                       <a:off x="0" y="0"/>
-                      <a:ext cx="2239010" cy="3661410"/>
+                      <a:ext cx="1200150" cy="2771775"/>
                     </a:xfrm>
                     <a:prstGeom prst="rect">
                       <a:avLst/>
@@ -1092,11 +948,626 @@
           <w:sz w:val="24"/>
           <w:szCs w:val="24"/>
         </w:rPr>
-        <w:t xml:space="preserve">. Retrieved from </w:t>
-      </w:r>
-      <w:r>
-        <w:rPr>
-          <w:rFonts w:ascii="Times new roman" w:hAnsi="Times new roman"/>
+        <w:t>. Retrieved from http://www.exploremars.org/msl-picture-of-the-day-t-12-days-feet-on-mars-vikings.</w:t>
+      </w:r>
+    </w:p>
+    <w:p>
+      <w:pPr>
+        <w:pStyle w:val="style0"/>
+        <w:spacing w:after="0" w:before="0" w:line="115" w:lineRule="atLeast"/>
+        <w:contextualSpacing w:val="false"/>
+        <w:jc w:val="left"/>
+      </w:pPr>
+      <w:r>
+        <w:rPr>
+          <w:color w:val="auto"/>
+        </w:rPr>
+      </w:r>
+    </w:p>
+    <w:p>
+      <w:pPr>
+        <w:pStyle w:val="style0"/>
+        <w:spacing w:after="0" w:before="0" w:line="115" w:lineRule="atLeast"/>
+        <w:contextualSpacing w:val="false"/>
+        <w:jc w:val="left"/>
+      </w:pPr>
+      <w:r>
+        <w:rPr>
+          <w:rFonts w:ascii="Times new roman" w:hAnsi="Times new roman"/>
+          <w:color w:val="auto"/>
+          <w:sz w:val="24"/>
+          <w:szCs w:val="24"/>
+        </w:rPr>
+        <w:t>Formisano, V., Atreya, S., Encrenaz, T., Ignatiev, N., &amp; Giuranna, M. (2004). Detection of</w:t>
+      </w:r>
+    </w:p>
+    <w:p>
+      <w:pPr>
+        <w:pStyle w:val="style0"/>
+        <w:spacing w:after="0" w:before="0" w:line="115" w:lineRule="atLeast"/>
+        <w:contextualSpacing w:val="false"/>
+        <w:jc w:val="left"/>
+      </w:pPr>
+      <w:r>
+        <w:rPr>
+          <w:rFonts w:ascii="Times new roman" w:hAnsi="Times new roman"/>
+          <w:color w:val="auto"/>
+          <w:sz w:val="24"/>
+          <w:szCs w:val="24"/>
+        </w:rPr>
+        <w:t xml:space="preserve">methane in the atmosphere of Mars. </w:t>
+      </w:r>
+      <w:r>
+        <w:rPr>
+          <w:rFonts w:ascii="Times new roman" w:hAnsi="Times new roman"/>
+          <w:i/>
+          <w:iCs/>
+          <w:color w:val="auto"/>
+          <w:sz w:val="24"/>
+          <w:szCs w:val="24"/>
+        </w:rPr>
+        <w:t>Science</w:t>
+      </w:r>
+      <w:r>
+        <w:rPr>
+          <w:rFonts w:ascii="Times new roman" w:hAnsi="Times new roman"/>
+          <w:color w:val="auto"/>
+          <w:sz w:val="24"/>
+          <w:szCs w:val="24"/>
+        </w:rPr>
+        <w:t xml:space="preserve">, </w:t>
+      </w:r>
+      <w:r>
+        <w:rPr>
+          <w:rFonts w:ascii="Times new roman" w:hAnsi="Times new roman"/>
+          <w:i/>
+          <w:iCs/>
+          <w:color w:val="auto"/>
+          <w:sz w:val="24"/>
+          <w:szCs w:val="24"/>
+        </w:rPr>
+        <w:t>306</w:t>
+      </w:r>
+      <w:r>
+        <w:rPr>
+          <w:rFonts w:ascii="Times new roman" w:hAnsi="Times new roman"/>
+          <w:color w:val="auto"/>
+          <w:sz w:val="24"/>
+          <w:szCs w:val="24"/>
+        </w:rPr>
+        <w:t>(5702), 1758-1761.</w:t>
+      </w:r>
+    </w:p>
+    <w:p>
+      <w:pPr>
+        <w:pStyle w:val="style0"/>
+        <w:spacing w:after="0" w:before="0" w:line="115" w:lineRule="atLeast"/>
+        <w:contextualSpacing w:val="false"/>
+        <w:jc w:val="left"/>
+      </w:pPr>
+      <w:r>
+        <w:rPr>
+          <w:color w:val="auto"/>
+        </w:rPr>
+      </w:r>
+    </w:p>
+    <w:p>
+      <w:pPr>
+        <w:pStyle w:val="style0"/>
+        <w:spacing w:after="0" w:before="0" w:line="115" w:lineRule="atLeast"/>
+        <w:contextualSpacing w:val="false"/>
+        <w:jc w:val="left"/>
+      </w:pPr>
+      <w:r>
+        <w:rPr>
+          <w:rFonts w:ascii="Times New Roman" w:hAnsi="Times New Roman"/>
+          <w:b w:val="false"/>
+          <w:i w:val="false"/>
+          <w:caps w:val="false"/>
+          <w:smallCaps w:val="false"/>
+          <w:color w:val="auto"/>
+          <w:spacing w:val="0"/>
+          <w:sz w:val="24"/>
+          <w:szCs w:val="24"/>
+        </w:rPr>
+        <w:t>Klein, H. P. (1978). The Viking biological experiments on Mars. </w:t>
+      </w:r>
+      <w:r>
+        <w:rPr>
+          <w:rFonts w:ascii="Times New Roman" w:hAnsi="Times New Roman"/>
+          <w:b w:val="false"/>
+          <w:i/>
+          <w:caps w:val="false"/>
+          <w:smallCaps w:val="false"/>
+          <w:color w:val="auto"/>
+          <w:spacing w:val="0"/>
+          <w:sz w:val="24"/>
+          <w:szCs w:val="24"/>
+        </w:rPr>
+        <w:t>Icarus</w:t>
+      </w:r>
+      <w:r>
+        <w:rPr>
+          <w:rFonts w:ascii="Times New Roman" w:hAnsi="Times New Roman"/>
+          <w:b w:val="false"/>
+          <w:i w:val="false"/>
+          <w:caps w:val="false"/>
+          <w:smallCaps w:val="false"/>
+          <w:color w:val="auto"/>
+          <w:spacing w:val="0"/>
+          <w:sz w:val="24"/>
+          <w:szCs w:val="24"/>
+        </w:rPr>
+        <w:t>, </w:t>
+      </w:r>
+      <w:r>
+        <w:rPr>
+          <w:rFonts w:ascii="Times New Roman" w:hAnsi="Times New Roman"/>
+          <w:b w:val="false"/>
+          <w:i/>
+          <w:caps w:val="false"/>
+          <w:smallCaps w:val="false"/>
+          <w:color w:val="auto"/>
+          <w:spacing w:val="0"/>
+          <w:sz w:val="24"/>
+          <w:szCs w:val="24"/>
+        </w:rPr>
+        <w:t>34</w:t>
+      </w:r>
+      <w:r>
+        <w:rPr>
+          <w:rFonts w:ascii="Times New Roman" w:hAnsi="Times New Roman"/>
+          <w:b w:val="false"/>
+          <w:i w:val="false"/>
+          <w:caps w:val="false"/>
+          <w:smallCaps w:val="false"/>
+          <w:color w:val="auto"/>
+          <w:spacing w:val="0"/>
+          <w:sz w:val="24"/>
+          <w:szCs w:val="24"/>
+        </w:rPr>
+        <w:t>(3), 666-674.</w:t>
+      </w:r>
+    </w:p>
+    <w:p>
+      <w:pPr>
+        <w:pStyle w:val="style0"/>
+        <w:spacing w:after="0" w:before="0" w:line="115" w:lineRule="atLeast"/>
+        <w:contextualSpacing w:val="false"/>
+        <w:jc w:val="left"/>
+      </w:pPr>
+      <w:r>
+        <w:rPr>
+          <w:color w:val="auto"/>
+        </w:rPr>
+      </w:r>
+    </w:p>
+    <w:p>
+      <w:pPr>
+        <w:pStyle w:val="style0"/>
+        <w:spacing w:after="0" w:before="0" w:line="115" w:lineRule="atLeast"/>
+        <w:contextualSpacing w:val="false"/>
+        <w:jc w:val="left"/>
+      </w:pPr>
+      <w:r>
+        <w:rPr>
+          <w:rFonts w:ascii="Times new roman" w:hAnsi="Times new roman"/>
+          <w:b w:val="false"/>
+          <w:i w:val="false"/>
+          <w:caps w:val="false"/>
+          <w:smallCaps w:val="false"/>
+          <w:color w:val="auto"/>
+          <w:spacing w:val="0"/>
+          <w:sz w:val="24"/>
+          <w:szCs w:val="24"/>
+        </w:rPr>
+        <w:t>Levin, G. V., &amp; Straat, P. A. (1988). A reappraisal of life on Mars. In </w:t>
+      </w:r>
+      <w:r>
+        <w:rPr>
+          <w:rFonts w:ascii="Times new roman" w:hAnsi="Times new roman"/>
+          <w:b w:val="false"/>
+          <w:i/>
+          <w:caps w:val="false"/>
+          <w:smallCaps w:val="false"/>
+          <w:color w:val="auto"/>
+          <w:spacing w:val="0"/>
+          <w:sz w:val="24"/>
+          <w:szCs w:val="24"/>
+        </w:rPr>
+        <w:t>The NASA Mars Conference</w:t>
+      </w:r>
+      <w:r>
+        <w:rPr>
+          <w:rFonts w:ascii="Times new roman" w:hAnsi="Times new roman"/>
+          <w:b w:val="false"/>
+          <w:i w:val="false"/>
+          <w:caps w:val="false"/>
+          <w:smallCaps w:val="false"/>
+          <w:color w:val="auto"/>
+          <w:spacing w:val="0"/>
+          <w:sz w:val="24"/>
+          <w:szCs w:val="24"/>
+        </w:rPr>
+        <w:t> (Vol. 1, pp. 187-208).</w:t>
+      </w:r>
+    </w:p>
+    <w:p>
+      <w:pPr>
+        <w:pStyle w:val="style0"/>
+        <w:spacing w:after="0" w:before="0" w:line="115" w:lineRule="atLeast"/>
+        <w:contextualSpacing w:val="false"/>
+        <w:jc w:val="left"/>
+      </w:pPr>
+      <w:r>
+        <w:rPr>
+          <w:color w:val="auto"/>
+        </w:rPr>
+      </w:r>
+    </w:p>
+    <w:p>
+      <w:pPr>
+        <w:pStyle w:val="style0"/>
+        <w:spacing w:after="0" w:before="0" w:line="115" w:lineRule="atLeast"/>
+        <w:contextualSpacing w:val="false"/>
+        <w:jc w:val="left"/>
+      </w:pPr>
+      <w:r>
+        <w:rPr>
+          <w:rFonts w:ascii="Times new roman" w:hAnsi="Times new roman"/>
+          <w:b w:val="false"/>
+          <w:i w:val="false"/>
+          <w:caps w:val="false"/>
+          <w:smallCaps w:val="false"/>
+          <w:color w:val="auto"/>
+          <w:spacing w:val="0"/>
+          <w:sz w:val="24"/>
+          <w:szCs w:val="24"/>
+        </w:rPr>
+        <w:t>Levin, G. V. (2010). Extant life on Mars: Resolving the issues. </w:t>
+      </w:r>
+      <w:r>
+        <w:rPr>
+          <w:rFonts w:ascii="Times new roman" w:hAnsi="Times new roman"/>
+          <w:b w:val="false"/>
+          <w:i/>
+          <w:caps w:val="false"/>
+          <w:smallCaps w:val="false"/>
+          <w:color w:val="auto"/>
+          <w:spacing w:val="0"/>
+          <w:sz w:val="24"/>
+          <w:szCs w:val="24"/>
+        </w:rPr>
+        <w:t>Journal of Cosmology</w:t>
+      </w:r>
+      <w:r>
+        <w:rPr>
+          <w:rFonts w:ascii="Times new roman" w:hAnsi="Times new roman"/>
+          <w:b w:val="false"/>
+          <w:i w:val="false"/>
+          <w:caps w:val="false"/>
+          <w:smallCaps w:val="false"/>
+          <w:color w:val="auto"/>
+          <w:spacing w:val="0"/>
+          <w:sz w:val="24"/>
+          <w:szCs w:val="24"/>
+        </w:rPr>
+        <w:t>, </w:t>
+      </w:r>
+      <w:r>
+        <w:rPr>
+          <w:rFonts w:ascii="Times new roman" w:hAnsi="Times new roman"/>
+          <w:b w:val="false"/>
+          <w:i/>
+          <w:caps w:val="false"/>
+          <w:smallCaps w:val="false"/>
+          <w:color w:val="auto"/>
+          <w:spacing w:val="0"/>
+          <w:sz w:val="24"/>
+          <w:szCs w:val="24"/>
+        </w:rPr>
+        <w:t>5</w:t>
+      </w:r>
+      <w:r>
+        <w:rPr>
+          <w:rFonts w:ascii="Times new roman" w:hAnsi="Times new roman"/>
+          <w:b w:val="false"/>
+          <w:i w:val="false"/>
+          <w:caps w:val="false"/>
+          <w:smallCaps w:val="false"/>
+          <w:color w:val="auto"/>
+          <w:spacing w:val="0"/>
+          <w:sz w:val="24"/>
+          <w:szCs w:val="24"/>
+        </w:rPr>
+        <w:t>, 920-929.</w:t>
+      </w:r>
+    </w:p>
+    <w:p>
+      <w:pPr>
+        <w:pStyle w:val="style0"/>
+        <w:spacing w:after="0" w:before="0" w:line="115" w:lineRule="atLeast"/>
+        <w:contextualSpacing w:val="false"/>
+        <w:jc w:val="left"/>
+      </w:pPr>
+      <w:r>
+        <w:rPr>
+          <w:color w:val="auto"/>
+        </w:rPr>
+      </w:r>
+    </w:p>
+    <w:p>
+      <w:pPr>
+        <w:pStyle w:val="style0"/>
+        <w:spacing w:after="0" w:before="0" w:line="115" w:lineRule="atLeast"/>
+        <w:contextualSpacing w:val="false"/>
+        <w:jc w:val="left"/>
+      </w:pPr>
+      <w:r>
+        <w:rPr>
+          <w:rFonts w:ascii="Times new roman" w:hAnsi="Times new roman"/>
+          <w:b w:val="false"/>
+          <w:i w:val="false"/>
+          <w:caps w:val="false"/>
+          <w:smallCaps w:val="false"/>
+          <w:color w:val="auto"/>
+          <w:spacing w:val="0"/>
+          <w:sz w:val="24"/>
+          <w:szCs w:val="24"/>
+        </w:rPr>
+        <w:t>McKay, C. P., &amp; Smith, H. D. (2005). Possibilities for methanogenic life in liquid methane on the</w:t>
+      </w:r>
+    </w:p>
+    <w:p>
+      <w:pPr>
+        <w:pStyle w:val="style0"/>
+        <w:spacing w:after="0" w:before="0" w:line="115" w:lineRule="atLeast"/>
+        <w:contextualSpacing w:val="false"/>
+        <w:jc w:val="left"/>
+      </w:pPr>
+      <w:r>
+        <w:rPr>
+          <w:rFonts w:ascii="Times new roman" w:hAnsi="Times new roman"/>
+          <w:b w:val="false"/>
+          <w:i w:val="false"/>
+          <w:caps w:val="false"/>
+          <w:smallCaps w:val="false"/>
+          <w:color w:val="auto"/>
+          <w:spacing w:val="0"/>
+          <w:sz w:val="24"/>
+          <w:szCs w:val="24"/>
+        </w:rPr>
+        <w:t>surface of Titan. Icarus, 178(1), 274-276.</w:t>
+      </w:r>
+    </w:p>
+    <w:p>
+      <w:pPr>
+        <w:pStyle w:val="style0"/>
+        <w:spacing w:after="0" w:before="0" w:line="115" w:lineRule="atLeast"/>
+        <w:contextualSpacing w:val="false"/>
+        <w:jc w:val="left"/>
+      </w:pPr>
+      <w:r>
+        <w:rPr>
+          <w:color w:val="auto"/>
+        </w:rPr>
+      </w:r>
+    </w:p>
+    <w:p>
+      <w:pPr>
+        <w:pStyle w:val="style0"/>
+        <w:spacing w:after="0" w:before="0" w:line="115" w:lineRule="atLeast"/>
+        <w:contextualSpacing w:val="false"/>
+        <w:jc w:val="left"/>
+      </w:pPr>
+      <w:r>
+        <w:rPr>
+          <w:rFonts w:ascii="Times New Roman" w:hAnsi="Times New Roman"/>
+          <w:b w:val="false"/>
+          <w:i w:val="false"/>
+          <w:caps w:val="false"/>
+          <w:smallCaps w:val="false"/>
+          <w:color w:val="auto"/>
+          <w:spacing w:val="0"/>
+          <w:sz w:val="24"/>
+          <w:szCs w:val="24"/>
+        </w:rPr>
+        <w:t>McKay, D. S., Gibson, E. K., Thomas-Keprta, K. L., Vali, H., Romanek, C. S., Clemett, S. J., Chillier, X. D. F., Maechling, C.R., &amp; Zare, R. N. (1996). Search for past life on Mars: Possible relic biogenic activity in Martian meteorite ALH84001. </w:t>
+      </w:r>
+      <w:r>
+        <w:rPr>
+          <w:rFonts w:ascii="Times New Roman" w:hAnsi="Times New Roman"/>
+          <w:b w:val="false"/>
+          <w:i/>
+          <w:caps w:val="false"/>
+          <w:smallCaps w:val="false"/>
+          <w:color w:val="auto"/>
+          <w:spacing w:val="0"/>
+          <w:sz w:val="24"/>
+          <w:szCs w:val="24"/>
+        </w:rPr>
+        <w:t>Science</w:t>
+      </w:r>
+      <w:r>
+        <w:rPr>
+          <w:rFonts w:ascii="Times New Roman" w:hAnsi="Times New Roman"/>
+          <w:b w:val="false"/>
+          <w:i w:val="false"/>
+          <w:caps w:val="false"/>
+          <w:smallCaps w:val="false"/>
+          <w:color w:val="auto"/>
+          <w:spacing w:val="0"/>
+          <w:sz w:val="24"/>
+          <w:szCs w:val="24"/>
+        </w:rPr>
+        <w:t>, </w:t>
+      </w:r>
+      <w:r>
+        <w:rPr>
+          <w:rFonts w:ascii="Times New Roman" w:hAnsi="Times New Roman"/>
+          <w:b w:val="false"/>
+          <w:i/>
+          <w:caps w:val="false"/>
+          <w:smallCaps w:val="false"/>
+          <w:color w:val="auto"/>
+          <w:spacing w:val="0"/>
+          <w:sz w:val="24"/>
+          <w:szCs w:val="24"/>
+        </w:rPr>
+        <w:t>273</w:t>
+      </w:r>
+      <w:r>
+        <w:rPr>
+          <w:rFonts w:ascii="Times New Roman" w:hAnsi="Times New Roman"/>
+          <w:b w:val="false"/>
+          <w:i w:val="false"/>
+          <w:caps w:val="false"/>
+          <w:smallCaps w:val="false"/>
+          <w:color w:val="auto"/>
+          <w:spacing w:val="0"/>
+          <w:sz w:val="24"/>
+          <w:szCs w:val="24"/>
+        </w:rPr>
+        <w:t>(5277), 924-930.</w:t>
+      </w:r>
+    </w:p>
+    <w:p>
+      <w:pPr>
+        <w:pStyle w:val="style0"/>
+        <w:spacing w:after="0" w:before="0" w:line="115" w:lineRule="atLeast"/>
+        <w:contextualSpacing w:val="false"/>
+        <w:jc w:val="left"/>
+      </w:pPr>
+      <w:r>
+        <w:rPr>
+          <w:color w:val="auto"/>
+        </w:rPr>
+      </w:r>
+    </w:p>
+    <w:p>
+      <w:pPr>
+        <w:pStyle w:val="style0"/>
+        <w:spacing w:after="0" w:before="0" w:line="115" w:lineRule="atLeast"/>
+        <w:contextualSpacing w:val="false"/>
+        <w:jc w:val="left"/>
+      </w:pPr>
+      <w:r>
+        <w:rPr>
+          <w:rFonts w:ascii="Times new roman" w:hAnsi="Times new roman"/>
+          <w:b w:val="false"/>
+          <w:i w:val="false"/>
+          <w:caps w:val="false"/>
+          <w:smallCaps w:val="false"/>
+          <w:color w:val="auto"/>
+          <w:spacing w:val="0"/>
+          <w:sz w:val="24"/>
+          <w:szCs w:val="24"/>
+        </w:rPr>
+        <w:t>Plaxco, K. W., &amp; Gross, M. (2011). </w:t>
+      </w:r>
+      <w:r>
+        <w:rPr>
+          <w:rFonts w:ascii="Times new roman" w:hAnsi="Times new roman"/>
+          <w:b w:val="false"/>
+          <w:i/>
+          <w:caps w:val="false"/>
+          <w:smallCaps w:val="false"/>
+          <w:color w:val="auto"/>
+          <w:spacing w:val="0"/>
+          <w:sz w:val="24"/>
+          <w:szCs w:val="24"/>
+        </w:rPr>
+        <w:t>Astrobiology: a brief introduction</w:t>
+      </w:r>
+      <w:r>
+        <w:rPr>
+          <w:rFonts w:ascii="Times new roman" w:hAnsi="Times new roman"/>
+          <w:b w:val="false"/>
+          <w:i w:val="false"/>
+          <w:caps w:val="false"/>
+          <w:smallCaps w:val="false"/>
+          <w:color w:val="auto"/>
+          <w:spacing w:val="0"/>
+          <w:sz w:val="24"/>
+          <w:szCs w:val="24"/>
+        </w:rPr>
+        <w:t>. JHU Press.</w:t>
+      </w:r>
+    </w:p>
+    <w:p>
+      <w:pPr>
+        <w:pStyle w:val="style0"/>
+        <w:spacing w:after="0" w:before="0" w:line="115" w:lineRule="atLeast"/>
+        <w:contextualSpacing w:val="false"/>
+        <w:jc w:val="left"/>
+      </w:pPr>
+      <w:r>
+        <w:rPr>
+          <w:color w:val="auto"/>
+        </w:rPr>
+      </w:r>
+    </w:p>
+    <w:p>
+      <w:pPr>
+        <w:pStyle w:val="style0"/>
+        <w:spacing w:after="0" w:before="0" w:line="115" w:lineRule="atLeast"/>
+        <w:contextualSpacing w:val="false"/>
+        <w:jc w:val="left"/>
+      </w:pPr>
+      <w:r>
+        <w:rPr>
+          <w:rFonts w:ascii="Times New Roman" w:hAnsi="Times New Roman"/>
+          <w:b w:val="false"/>
+          <w:i w:val="false"/>
+          <w:caps w:val="false"/>
+          <w:smallCaps w:val="false"/>
+          <w:color w:val="auto"/>
+          <w:spacing w:val="0"/>
+          <w:sz w:val="24"/>
+          <w:szCs w:val="24"/>
+        </w:rPr>
+        <w:t>Wallis, J., Wickramasinghe, C., Wallis, D., Miyake, N., Wallis, M., Di Gregorio, B., &amp; Al Mufti,</w:t>
+      </w:r>
+    </w:p>
+    <w:p>
+      <w:pPr>
+        <w:pStyle w:val="style0"/>
+        <w:spacing w:after="0" w:before="0" w:line="115" w:lineRule="atLeast"/>
+        <w:contextualSpacing w:val="false"/>
+        <w:jc w:val="left"/>
+      </w:pPr>
+      <w:r>
+        <w:rPr>
+          <w:rFonts w:ascii="Times New Roman" w:hAnsi="Times New Roman"/>
+          <w:b w:val="false"/>
+          <w:i w:val="false"/>
+          <w:caps w:val="false"/>
+          <w:smallCaps w:val="false"/>
+          <w:color w:val="auto"/>
+          <w:spacing w:val="0"/>
+          <w:sz w:val="24"/>
+          <w:szCs w:val="24"/>
+        </w:rPr>
+        <w:t xml:space="preserve">S. (2012). Discovery of Biological Structures in the Tissint Mars Meteorite. </w:t>
+      </w:r>
+      <w:r>
+        <w:rPr>
+          <w:rFonts w:ascii="Times New Roman" w:hAnsi="Times New Roman"/>
+          <w:b w:val="false"/>
+          <w:i/>
+          <w:iCs/>
+          <w:caps w:val="false"/>
+          <w:smallCaps w:val="false"/>
+          <w:color w:val="auto"/>
+          <w:spacing w:val="0"/>
+          <w:sz w:val="24"/>
+          <w:szCs w:val="24"/>
+        </w:rPr>
+        <w:t>J. Cosmology</w:t>
+      </w:r>
+      <w:r>
+        <w:rPr>
+          <w:rFonts w:ascii="Times New Roman" w:hAnsi="Times New Roman"/>
           <w:b w:val="false"/>
           <w:i w:val="false"/>
           <w:iCs w:val="false"/>
@@ -1107,358 +1578,58 @@
           <w:sz w:val="24"/>
           <w:szCs w:val="24"/>
         </w:rPr>
-        <w:t>http://www.exploremars.org/msl-picture-of-the-day-t-12-days-feet-on-mars-vikings</w:t>
-      </w:r>
-      <w:r>
-        <w:rPr>
-          <w:rFonts w:ascii="Times new roman" w:hAnsi="Times new roman"/>
-          <w:b w:val="false"/>
-          <w:i w:val="false"/>
-          <w:iCs w:val="false"/>
-          <w:caps w:val="false"/>
-          <w:smallCaps w:val="false"/>
-          <w:color w:val="auto"/>
-          <w:spacing w:val="0"/>
-          <w:sz w:val="24"/>
-          <w:szCs w:val="24"/>
-        </w:rPr>
-        <w:t>.</w:t>
-      </w:r>
-    </w:p>
-    <w:p>
-      <w:pPr>
-        <w:pStyle w:val="style0"/>
-        <w:spacing w:after="0" w:before="0" w:line="115" w:lineRule="atLeast"/>
-        <w:contextualSpacing w:val="false"/>
-        <w:jc w:val="left"/>
-      </w:pPr>
-      <w:r>
-        <w:rPr>
-          <w:color w:val="auto"/>
-        </w:rPr>
-      </w:r>
-    </w:p>
-    <w:p>
-      <w:pPr>
-        <w:pStyle w:val="style0"/>
-        <w:spacing w:after="0" w:before="0" w:line="115" w:lineRule="atLeast"/>
-        <w:contextualSpacing w:val="false"/>
-        <w:jc w:val="left"/>
-      </w:pPr>
-      <w:r>
-        <w:rPr>
-          <w:rFonts w:ascii="Times New Roman" w:hAnsi="Times New Roman"/>
-          <w:b w:val="false"/>
-          <w:i w:val="false"/>
-          <w:caps w:val="false"/>
-          <w:smallCaps w:val="false"/>
-          <w:color w:val="auto"/>
-          <w:spacing w:val="0"/>
-          <w:sz w:val="24"/>
-          <w:szCs w:val="24"/>
-        </w:rPr>
-        <w:t>Klein, H. P. (1978). The Viking biological experiments on Mars. </w:t>
+        <w:t>,</w:t>
       </w:r>
       <w:r>
         <w:rPr>
           <w:rFonts w:ascii="Times New Roman" w:hAnsi="Times New Roman"/>
           <w:b w:val="false"/>
           <w:i/>
-          <w:caps w:val="false"/>
-          <w:smallCaps w:val="false"/>
-          <w:color w:val="auto"/>
-          <w:spacing w:val="0"/>
-          <w:sz w:val="24"/>
-          <w:szCs w:val="24"/>
-        </w:rPr>
-        <w:t>Icarus</w:t>
-      </w:r>
-      <w:r>
-        <w:rPr>
-          <w:rFonts w:ascii="Times New Roman" w:hAnsi="Times New Roman"/>
-          <w:b w:val="false"/>
-          <w:i w:val="false"/>
-          <w:caps w:val="false"/>
-          <w:smallCaps w:val="false"/>
-          <w:color w:val="auto"/>
-          <w:spacing w:val="0"/>
-          <w:sz w:val="24"/>
-          <w:szCs w:val="24"/>
-        </w:rPr>
-        <w:t>, </w:t>
-      </w:r>
-      <w:r>
-        <w:rPr>
-          <w:rFonts w:ascii="Times New Roman" w:hAnsi="Times New Roman"/>
-          <w:b w:val="false"/>
-          <w:i/>
-          <w:caps w:val="false"/>
-          <w:smallCaps w:val="false"/>
-          <w:color w:val="auto"/>
-          <w:spacing w:val="0"/>
-          <w:sz w:val="24"/>
-          <w:szCs w:val="24"/>
-        </w:rPr>
-        <w:t>34</w:t>
-      </w:r>
-      <w:r>
-        <w:rPr>
-          <w:rFonts w:ascii="Times New Roman" w:hAnsi="Times New Roman"/>
-          <w:b w:val="false"/>
-          <w:i w:val="false"/>
-          <w:caps w:val="false"/>
-          <w:smallCaps w:val="false"/>
-          <w:color w:val="auto"/>
-          <w:spacing w:val="0"/>
-          <w:sz w:val="24"/>
-          <w:szCs w:val="24"/>
-        </w:rPr>
-        <w:t>(3), 666-674.</w:t>
-      </w:r>
-    </w:p>
-    <w:p>
-      <w:pPr>
-        <w:pStyle w:val="style0"/>
-        <w:spacing w:after="0" w:before="0" w:line="115" w:lineRule="atLeast"/>
-        <w:contextualSpacing w:val="false"/>
-        <w:jc w:val="left"/>
-      </w:pPr>
-      <w:r>
-        <w:rPr>
-          <w:color w:val="auto"/>
-        </w:rPr>
-      </w:r>
-    </w:p>
-    <w:p>
-      <w:pPr>
-        <w:pStyle w:val="style0"/>
-        <w:spacing w:after="0" w:before="0" w:line="115" w:lineRule="atLeast"/>
-        <w:contextualSpacing w:val="false"/>
-        <w:jc w:val="left"/>
-      </w:pPr>
-      <w:r>
-        <w:rPr>
-          <w:rFonts w:ascii="Times new roman" w:hAnsi="Times new roman"/>
-          <w:b w:val="false"/>
-          <w:i w:val="false"/>
-          <w:caps w:val="false"/>
-          <w:smallCaps w:val="false"/>
-          <w:color w:val="auto"/>
-          <w:spacing w:val="0"/>
-          <w:sz w:val="24"/>
-          <w:szCs w:val="24"/>
-        </w:rPr>
-        <w:t>Levin, G. V., &amp; Straat, P. A. (1988). A reappraisal of life on Mars. In </w:t>
-      </w:r>
-      <w:r>
-        <w:rPr>
-          <w:rFonts w:ascii="Times new roman" w:hAnsi="Times new roman"/>
-          <w:b w:val="false"/>
-          <w:i/>
-          <w:caps w:val="false"/>
-          <w:smallCaps w:val="false"/>
-          <w:color w:val="auto"/>
-          <w:spacing w:val="0"/>
-          <w:sz w:val="24"/>
-          <w:szCs w:val="24"/>
-        </w:rPr>
-        <w:t>The NASA Mars Conference</w:t>
-      </w:r>
-      <w:r>
-        <w:rPr>
-          <w:rFonts w:ascii="Times new roman" w:hAnsi="Times new roman"/>
-          <w:b w:val="false"/>
-          <w:i w:val="false"/>
-          <w:caps w:val="false"/>
-          <w:smallCaps w:val="false"/>
-          <w:color w:val="auto"/>
-          <w:spacing w:val="0"/>
-          <w:sz w:val="24"/>
-          <w:szCs w:val="24"/>
-        </w:rPr>
-        <w:t> (Vol. 1, pp. 187-208).</w:t>
-      </w:r>
-    </w:p>
-    <w:p>
-      <w:pPr>
-        <w:pStyle w:val="style0"/>
-        <w:spacing w:after="0" w:before="0" w:line="115" w:lineRule="atLeast"/>
-        <w:contextualSpacing w:val="false"/>
-        <w:jc w:val="left"/>
-      </w:pPr>
-      <w:r>
-        <w:rPr>
-          <w:color w:val="auto"/>
-        </w:rPr>
-      </w:r>
-    </w:p>
-    <w:p>
-      <w:pPr>
-        <w:pStyle w:val="style0"/>
-        <w:spacing w:after="0" w:before="0" w:line="115" w:lineRule="atLeast"/>
-        <w:contextualSpacing w:val="false"/>
-        <w:jc w:val="left"/>
-      </w:pPr>
-      <w:r>
-        <w:rPr>
-          <w:rFonts w:ascii="Times new roman" w:hAnsi="Times new roman"/>
-          <w:b w:val="false"/>
-          <w:i w:val="false"/>
-          <w:caps w:val="false"/>
-          <w:smallCaps w:val="false"/>
-          <w:color w:val="auto"/>
-          <w:spacing w:val="0"/>
-          <w:sz w:val="24"/>
-          <w:szCs w:val="24"/>
-        </w:rPr>
-        <w:t>Levin, G. V. (2010). Extant life on Mars: Resolving the issues. </w:t>
-      </w:r>
-      <w:r>
-        <w:rPr>
-          <w:rFonts w:ascii="Times new roman" w:hAnsi="Times new roman"/>
-          <w:b w:val="false"/>
-          <w:i/>
-          <w:caps w:val="false"/>
-          <w:smallCaps w:val="false"/>
-          <w:color w:val="auto"/>
-          <w:spacing w:val="0"/>
-          <w:sz w:val="24"/>
-          <w:szCs w:val="24"/>
-        </w:rPr>
-        <w:t>Journal of Cosmology</w:t>
-      </w:r>
-      <w:r>
-        <w:rPr>
-          <w:rFonts w:ascii="Times new roman" w:hAnsi="Times new roman"/>
-          <w:b w:val="false"/>
-          <w:i w:val="false"/>
-          <w:caps w:val="false"/>
-          <w:smallCaps w:val="false"/>
-          <w:color w:val="auto"/>
-          <w:spacing w:val="0"/>
-          <w:sz w:val="24"/>
-          <w:szCs w:val="24"/>
-        </w:rPr>
-        <w:t>, </w:t>
-      </w:r>
-      <w:r>
-        <w:rPr>
-          <w:rFonts w:ascii="Times new roman" w:hAnsi="Times new roman"/>
-          <w:b w:val="false"/>
-          <w:i/>
-          <w:caps w:val="false"/>
-          <w:smallCaps w:val="false"/>
-          <w:color w:val="auto"/>
-          <w:spacing w:val="0"/>
-          <w:sz w:val="24"/>
-          <w:szCs w:val="24"/>
-        </w:rPr>
-        <w:t>5</w:t>
-      </w:r>
-      <w:r>
-        <w:rPr>
-          <w:rFonts w:ascii="Times new roman" w:hAnsi="Times new roman"/>
-          <w:b w:val="false"/>
-          <w:i w:val="false"/>
-          <w:caps w:val="false"/>
-          <w:smallCaps w:val="false"/>
-          <w:color w:val="auto"/>
-          <w:spacing w:val="0"/>
-          <w:sz w:val="24"/>
-          <w:szCs w:val="24"/>
-        </w:rPr>
-        <w:t>, 920-929.</w:t>
-      </w:r>
-    </w:p>
-    <w:p>
-      <w:pPr>
-        <w:pStyle w:val="style0"/>
-        <w:spacing w:after="0" w:before="0" w:line="115" w:lineRule="atLeast"/>
-        <w:contextualSpacing w:val="false"/>
-        <w:jc w:val="left"/>
-      </w:pPr>
-      <w:r>
-        <w:rPr>
-          <w:color w:val="auto"/>
-        </w:rPr>
-      </w:r>
-    </w:p>
-    <w:p>
-      <w:pPr>
-        <w:pStyle w:val="style0"/>
-        <w:spacing w:after="0" w:before="0" w:line="115" w:lineRule="atLeast"/>
-        <w:contextualSpacing w:val="false"/>
-        <w:jc w:val="left"/>
-      </w:pPr>
-      <w:r>
-        <w:rPr>
-          <w:rFonts w:ascii="Times New Roman" w:hAnsi="Times New Roman"/>
-          <w:b w:val="false"/>
-          <w:i w:val="false"/>
-          <w:caps w:val="false"/>
-          <w:smallCaps w:val="false"/>
-          <w:color w:val="auto"/>
-          <w:spacing w:val="0"/>
-          <w:sz w:val="24"/>
-          <w:szCs w:val="24"/>
-        </w:rPr>
-        <w:t>McKay, D. S., Gibson, E. K., Thomas-Keprta, K. L., Vali, H., Romanek, C. S., Clemett, S. J., Chillier, X. D. F., Maechling, C.R., &amp; Zare, R. N. (1996). Search for past life on Mars: Possible relic biogenic activity in Martian meteorite ALH84001. </w:t>
-      </w:r>
-      <w:r>
-        <w:rPr>
-          <w:rFonts w:ascii="Times New Roman" w:hAnsi="Times New Roman"/>
-          <w:b w:val="false"/>
-          <w:i/>
-          <w:caps w:val="false"/>
-          <w:smallCaps w:val="false"/>
-          <w:color w:val="auto"/>
-          <w:spacing w:val="0"/>
-          <w:sz w:val="24"/>
-          <w:szCs w:val="24"/>
-        </w:rPr>
-        <w:t>Science</w:t>
-      </w:r>
-      <w:r>
-        <w:rPr>
-          <w:rFonts w:ascii="Times New Roman" w:hAnsi="Times New Roman"/>
-          <w:b w:val="false"/>
-          <w:i w:val="false"/>
-          <w:caps w:val="false"/>
-          <w:smallCaps w:val="false"/>
-          <w:color w:val="auto"/>
-          <w:spacing w:val="0"/>
-          <w:sz w:val="24"/>
-          <w:szCs w:val="24"/>
-        </w:rPr>
-        <w:t>, </w:t>
-      </w:r>
-      <w:r>
-        <w:rPr>
-          <w:rFonts w:ascii="Times New Roman" w:hAnsi="Times New Roman"/>
-          <w:b w:val="false"/>
-          <w:i/>
-          <w:caps w:val="false"/>
-          <w:smallCaps w:val="false"/>
-          <w:color w:val="auto"/>
-          <w:spacing w:val="0"/>
-          <w:sz w:val="24"/>
-          <w:szCs w:val="24"/>
-        </w:rPr>
-        <w:t>273</w:t>
-      </w:r>
-      <w:r>
-        <w:rPr>
-          <w:rFonts w:ascii="Times New Roman" w:hAnsi="Times New Roman"/>
-          <w:b w:val="false"/>
-          <w:i w:val="false"/>
-          <w:caps w:val="false"/>
-          <w:smallCaps w:val="false"/>
-          <w:color w:val="auto"/>
-          <w:spacing w:val="0"/>
-          <w:sz w:val="24"/>
-          <w:szCs w:val="24"/>
-        </w:rPr>
-        <w:t>(5277), 924-930.</w:t>
+          <w:iCs/>
+          <w:caps w:val="false"/>
+          <w:smallCaps w:val="false"/>
+          <w:color w:val="auto"/>
+          <w:spacing w:val="0"/>
+          <w:sz w:val="24"/>
+          <w:szCs w:val="24"/>
+        </w:rPr>
+        <w:t xml:space="preserve"> 18</w:t>
+      </w:r>
+      <w:r>
+        <w:rPr>
+          <w:rFonts w:ascii="Times New Roman" w:hAnsi="Times New Roman"/>
+          <w:b w:val="false"/>
+          <w:i w:val="false"/>
+          <w:caps w:val="false"/>
+          <w:smallCaps w:val="false"/>
+          <w:color w:val="auto"/>
+          <w:spacing w:val="0"/>
+          <w:sz w:val="24"/>
+          <w:szCs w:val="24"/>
+        </w:rPr>
+        <w:t>,</w:t>
+      </w:r>
+    </w:p>
+    <w:p>
+      <w:pPr>
+        <w:pStyle w:val="style0"/>
+        <w:spacing w:after="0" w:before="0" w:line="115" w:lineRule="atLeast"/>
+        <w:contextualSpacing w:val="false"/>
+        <w:jc w:val="left"/>
+      </w:pPr>
+      <w:r>
+        <w:rPr>
+          <w:rFonts w:ascii="Times New Roman" w:hAnsi="Times New Roman"/>
+          <w:b w:val="false"/>
+          <w:i w:val="false"/>
+          <w:caps w:val="false"/>
+          <w:smallCaps w:val="false"/>
+          <w:color w:val="auto"/>
+          <w:spacing w:val="0"/>
+          <w:sz w:val="24"/>
+          <w:szCs w:val="24"/>
+        </w:rPr>
+        <w:t>8500-8505.</w:t>
       </w:r>
     </w:p>
     <w:sectPr>
@@ -1469,7 +1640,7 @@
       <w:pgNumType w:fmt="decimal"/>
       <w:formProt w:val="false"/>
       <w:textDirection w:val="lrTb"/>
-      <w:docGrid w:charSpace="8192" w:linePitch="360" w:type="default"/>
+      <w:docGrid w:charSpace="12288" w:linePitch="360" w:type="default"/>
     </w:sectPr>
   </w:body>
 </w:document>

</xml_diff>

<commit_message>
almost 3 pages not counting figures
</commit_message>
<xml_diff>
--- a/writ109st/paper/Aaron_Miller--Life_elsewhere_in_the_SS.docx
+++ b/writ109st/paper/Aaron_Miller--Life_elsewhere_in_the_SS.docx
@@ -519,7 +519,22 @@
           <w:sz w:val="24"/>
           <w:szCs w:val="24"/>
         </w:rPr>
-        <w:t xml:space="preserve">―microbial life would presumably metabolize the nutrients and give off carbon dioxide containing carbon-14.  To control for non-biological reactions that could cause this same effect, the same experiment was repeated after heating the samples to a temperature of 175 </w:t>
+        <w:t>―microbial life would presumably metabolize the nutrients and give off carbon dioxide containing carbon-14.  To control for non-biological reactions that could cause this same effect, the same experiment was repeated after heating the samples to a temperature of 1</w:t>
+      </w:r>
+      <w:r>
+        <w:rPr>
+          <w:rFonts w:ascii="Times new roman" w:cs="Ubuntu" w:eastAsia="Ubuntu" w:hAnsi="Times new roman"/>
+          <w:b w:val="false"/>
+          <w:bCs w:val="false"/>
+          <w:i w:val="false"/>
+          <w:caps w:val="false"/>
+          <w:smallCaps w:val="false"/>
+          <w:color w:val="auto"/>
+          <w:spacing w:val="0"/>
+          <w:sz w:val="24"/>
+          <w:szCs w:val="24"/>
+        </w:rPr>
+        <w:t>65</w:t>
       </w:r>
       <w:bookmarkStart w:id="0" w:name="__DdeLink__122_1425361097"/>
       <w:r>
@@ -607,7 +622,39 @@
           <w:sz w:val="24"/>
           <w:szCs w:val="24"/>
         </w:rPr>
-        <w:t xml:space="preserve"> life, since microbes usually reproduce when given nutrients, so there would presumably be more microbes to produce carbon-14 dioxide.  However, Antarctic soil samples containing microorganisms were found to exhibit the same behavior, because the microorganisms died before the second addition of nutrients (Levin, 2010).</w:t>
+        <w:t xml:space="preserve"> life, since microbes usually reproduce when given nutrients, so there would presumably be more microbes to produce carbon-14 dioxide </w:t>
+      </w:r>
+      <w:r>
+        <w:rPr>
+          <w:rFonts w:ascii="Times new roman" w:cs="Ubuntu" w:eastAsia="Ubuntu" w:hAnsi="Times new roman"/>
+          <w:b w:val="false"/>
+          <w:bCs w:val="false"/>
+          <w:i w:val="false"/>
+          <w:iCs w:val="false"/>
+          <w:caps w:val="false"/>
+          <w:smallCaps w:val="false"/>
+          <w:color w:val="auto"/>
+          <w:spacing w:val="0"/>
+          <w:sz w:val="24"/>
+          <w:szCs w:val="24"/>
+        </w:rPr>
+        <w:t>when more of the nutrient broth is added</w:t>
+      </w:r>
+      <w:r>
+        <w:rPr>
+          <w:rFonts w:ascii="Times new roman" w:cs="Ubuntu" w:eastAsia="Ubuntu" w:hAnsi="Times new roman"/>
+          <w:b w:val="false"/>
+          <w:bCs w:val="false"/>
+          <w:i w:val="false"/>
+          <w:iCs w:val="false"/>
+          <w:caps w:val="false"/>
+          <w:smallCaps w:val="false"/>
+          <w:color w:val="auto"/>
+          <w:spacing w:val="0"/>
+          <w:sz w:val="24"/>
+          <w:szCs w:val="24"/>
+        </w:rPr>
+        <w:t>.  However, Antarctic soil samples containing microorganisms were found to exhibit the same behavior, because the microorganisms died before the second addition of nutrients (Levin, 2010).</w:t>
       </w:r>
     </w:p>
     <w:p>
@@ -647,7 +694,7 @@
           <w:sz w:val="24"/>
           <w:szCs w:val="24"/>
         </w:rPr>
-        <w:t>The Viking Pyrolytic Release (PR) experiment was designed to measure synthesis of organic compounds using carbon dioxide from the air; ### (Plaxco and Gross, 2011:280). The PR experiment results cannot be interpreted as biological, since</w:t>
+        <w:t>The Viking Pyrolytic Release (PR) experiment was designed to measure synthesis of organic compounds using carbon dioxide from the air (this is essentially the reverse process of the LR experiment); in this experiment, a simulated Martian atmosphere containing carbon-14-labeled carbon dioxide and carbon monoxide were incubated with Martian soil for varying lengths of time and with or without simulated sunlight, then the labeled gas was purged and the soil was heated to 635⁰C to vaporize any carbon-containing compounds. This experiment gave positive results, since radioactive gases were detected (Plaxco and Gross, 2011:280). The PR experiment results cannot be interpreted as biological, however, since</w:t>
       </w:r>
       <w:r>
         <w:rPr>
@@ -663,7 +710,119 @@
           <w:sz w:val="24"/>
           <w:szCs w:val="24"/>
         </w:rPr>
-        <w:t xml:space="preserve"> heating to 175 ⁰C does not entirely prevent the reaction, and heating to only 90 ⁰C does not inhibit the reaction at all; this is inconsistent with reactions mediated by biology (Klein 1978). </w:t>
+        <w:t xml:space="preserve"> heating to 175</w:t>
+      </w:r>
+      <w:bookmarkStart w:id="1" w:name="__DdeLink__88_1279146795"/>
+      <w:r>
+        <w:rPr>
+          <w:rFonts w:ascii="Times new roman" w:cs="Ubuntu" w:eastAsia="Ubuntu" w:hAnsi="Times new roman"/>
+          <w:b w:val="false"/>
+          <w:bCs w:val="false"/>
+          <w:i w:val="false"/>
+          <w:iCs w:val="false"/>
+          <w:caps w:val="false"/>
+          <w:smallCaps w:val="false"/>
+          <w:color w:val="auto"/>
+          <w:spacing w:val="0"/>
+          <w:sz w:val="24"/>
+          <w:szCs w:val="24"/>
+        </w:rPr>
+        <w:t>⁰</w:t>
+      </w:r>
+      <w:bookmarkEnd w:id="1"/>
+      <w:r>
+        <w:rPr>
+          <w:rFonts w:ascii="Times new roman" w:cs="Ubuntu" w:eastAsia="Ubuntu" w:hAnsi="Times new roman"/>
+          <w:b w:val="false"/>
+          <w:bCs w:val="false"/>
+          <w:i w:val="false"/>
+          <w:iCs w:val="false"/>
+          <w:caps w:val="false"/>
+          <w:smallCaps w:val="false"/>
+          <w:color w:val="auto"/>
+          <w:spacing w:val="0"/>
+          <w:sz w:val="24"/>
+          <w:szCs w:val="24"/>
+        </w:rPr>
+        <w:t>C does not entirely prevent the reaction, and heating to only 90⁰C does not inhibit the reaction at all; this is inconsistent with reactions mediated by biology (Klein 1978).</w:t>
+      </w:r>
+    </w:p>
+    <w:p>
+      <w:pPr>
+        <w:pStyle w:val="style0"/>
+        <w:spacing w:after="0" w:before="0" w:line="480" w:lineRule="auto"/>
+        <w:contextualSpacing w:val="false"/>
+        <w:jc w:val="left"/>
+      </w:pPr>
+      <w:r>
+        <w:rPr>
+          <w:rFonts w:ascii="Times new roman" w:cs="Ubuntu" w:eastAsia="Ubuntu" w:hAnsi="Times new roman"/>
+          <w:b w:val="false"/>
+          <w:bCs w:val="false"/>
+          <w:i w:val="false"/>
+          <w:iCs w:val="false"/>
+          <w:caps w:val="false"/>
+          <w:smallCaps w:val="false"/>
+          <w:color w:val="auto"/>
+          <w:spacing w:val="0"/>
+          <w:sz w:val="24"/>
+          <w:szCs w:val="24"/>
+        </w:rPr>
+        <w:tab/>
+        <w:t>The negative GCMS results initially seemed to rule out organic matter in the Martian soil; because it is almost inconceivable that living organisms could exist without organic compounds, this implied that there were not any microorganisms in the Martian soil.  The conclusion that there were no organic materials was brought into question in 1998, when the Phoenix lander detected the presence of perchlorate ions (ClO</w:t>
+      </w:r>
+      <w:r>
+        <w:rPr>
+          <w:rFonts w:ascii="Times new roman" w:cs="Ubuntu" w:eastAsia="Ubuntu" w:hAnsi="Times new roman"/>
+          <w:b w:val="false"/>
+          <w:bCs w:val="false"/>
+          <w:i w:val="false"/>
+          <w:iCs w:val="false"/>
+          <w:caps w:val="false"/>
+          <w:smallCaps w:val="false"/>
+          <w:color w:val="auto"/>
+          <w:spacing w:val="0"/>
+          <w:sz w:val="24"/>
+          <w:szCs w:val="24"/>
+          <w:vertAlign w:val="subscript"/>
+        </w:rPr>
+        <w:t>4</w:t>
+      </w:r>
+      <w:r>
+        <w:rPr>
+          <w:rFonts w:ascii="Times new roman" w:cs="Ubuntu" w:eastAsia="Ubuntu" w:hAnsi="Times new roman"/>
+          <w:b w:val="false"/>
+          <w:bCs w:val="false"/>
+          <w:i w:val="false"/>
+          <w:iCs w:val="false"/>
+          <w:caps w:val="false"/>
+          <w:smallCaps w:val="false"/>
+          <w:color w:val="auto"/>
+          <w:spacing w:val="0"/>
+          <w:sz w:val="24"/>
+          <w:szCs w:val="24"/>
+          <w:vertAlign w:val="superscript"/>
+        </w:rPr>
+        <w:t>-</w:t>
+      </w:r>
+      <w:r>
+        <w:rPr>
+          <w:rFonts w:ascii="Times new roman" w:cs="Ubuntu" w:eastAsia="Ubuntu" w:hAnsi="Times new roman"/>
+          <w:b w:val="false"/>
+          <w:bCs w:val="false"/>
+          <w:i w:val="false"/>
+          <w:iCs w:val="false"/>
+          <w:caps w:val="false"/>
+          <w:smallCaps w:val="false"/>
+          <w:color w:val="auto"/>
+          <w:spacing w:val="0"/>
+          <w:position w:val="0"/>
+          <w:sz w:val="22"/>
+          <w:sz w:val="24"/>
+          <w:szCs w:val="24"/>
+          <w:vertAlign w:val="baseline"/>
+        </w:rPr>
+        <w:t>); this would destroy any organic material in the heating step that begins GCMS analysis (Levin, 2010).</w:t>
       </w:r>
     </w:p>
     <w:p>
@@ -761,7 +920,39 @@
           <w:szCs w:val="24"/>
         </w:rPr>
         <w:tab/>
-        <w:t>The evidence for life on Mars is still inconclusive, despite many attempts to determine this.  The exploration of Mars has not been thorough enough to rule out life, however: there have been no sample return missions, no manned missions, and drilling of the interior.  The existing results, especially those from the Labeled Release experiment of the Viking landers, suggest that more exploration is justified.</w:t>
+        <w:t xml:space="preserve">The evidence for life on Mars is still inconclusive, despite many attempts to determine this.  The exploration of Mars has not been thorough enough to rule out life, however: there have been no sample return missions, no manned missions, and </w:t>
+      </w:r>
+      <w:r>
+        <w:rPr>
+          <w:rFonts w:ascii="Times new roman" w:cs="Ubuntu" w:eastAsia="Ubuntu" w:hAnsi="Times new roman"/>
+          <w:b w:val="false"/>
+          <w:bCs w:val="false"/>
+          <w:i w:val="false"/>
+          <w:iCs w:val="false"/>
+          <w:caps w:val="false"/>
+          <w:smallCaps w:val="false"/>
+          <w:color w:val="auto"/>
+          <w:spacing w:val="0"/>
+          <w:sz w:val="24"/>
+          <w:szCs w:val="24"/>
+        </w:rPr>
+        <w:t xml:space="preserve">no </w:t>
+      </w:r>
+      <w:r>
+        <w:rPr>
+          <w:rFonts w:ascii="Times new roman" w:cs="Ubuntu" w:eastAsia="Ubuntu" w:hAnsi="Times new roman"/>
+          <w:b w:val="false"/>
+          <w:bCs w:val="false"/>
+          <w:i w:val="false"/>
+          <w:iCs w:val="false"/>
+          <w:caps w:val="false"/>
+          <w:smallCaps w:val="false"/>
+          <w:color w:val="auto"/>
+          <w:spacing w:val="0"/>
+          <w:sz w:val="24"/>
+          <w:szCs w:val="24"/>
+        </w:rPr>
+        <w:t>drilling of the interior.  The existing results, especially those from the Labeled Release experiment of the Viking landers, suggest that more exploration is justified.</w:t>
       </w:r>
     </w:p>
     <w:p>

</xml_diff>

<commit_message>
saving work; added picture
</commit_message>
<xml_diff>
--- a/writ109st/paper/Aaron_Miller--Life_elsewhere_in_the_SS.docx
+++ b/writ109st/paper/Aaron_Miller--Life_elsewhere_in_the_SS.docx
@@ -710,41 +710,7 @@
           <w:sz w:val="24"/>
           <w:szCs w:val="24"/>
         </w:rPr>
-        <w:t xml:space="preserve"> heating to 175</w:t>
-      </w:r>
-      <w:bookmarkStart w:id="1" w:name="__DdeLink__88_1279146795"/>
-      <w:r>
-        <w:rPr>
-          <w:rFonts w:ascii="Times new roman" w:cs="Ubuntu" w:eastAsia="Ubuntu" w:hAnsi="Times new roman"/>
-          <w:b w:val="false"/>
-          <w:bCs w:val="false"/>
-          <w:i w:val="false"/>
-          <w:iCs w:val="false"/>
-          <w:caps w:val="false"/>
-          <w:smallCaps w:val="false"/>
-          <w:color w:val="auto"/>
-          <w:spacing w:val="0"/>
-          <w:sz w:val="24"/>
-          <w:szCs w:val="24"/>
-        </w:rPr>
-        <w:t>⁰</w:t>
-      </w:r>
-      <w:bookmarkEnd w:id="1"/>
-      <w:r>
-        <w:rPr>
-          <w:rFonts w:ascii="Times new roman" w:cs="Ubuntu" w:eastAsia="Ubuntu" w:hAnsi="Times new roman"/>
-          <w:b w:val="false"/>
-          <w:bCs w:val="false"/>
-          <w:i w:val="false"/>
-          <w:iCs w:val="false"/>
-          <w:caps w:val="false"/>
-          <w:smallCaps w:val="false"/>
-          <w:color w:val="auto"/>
-          <w:spacing w:val="0"/>
-          <w:sz w:val="24"/>
-          <w:szCs w:val="24"/>
-        </w:rPr>
-        <w:t>C does not entirely prevent the reaction, and heating to only 90⁰C does not inhibit the reaction at all; this is inconsistent with reactions mediated by biology (Klein 1978).</w:t>
+        <w:t xml:space="preserve"> heating to 175⁰C does not entirely prevent the reaction, and heating to only 90⁰C does not inhibit the reaction at all; this is inconsistent with reactions mediated by biology (Klein 1978).</w:t>
       </w:r>
     </w:p>
     <w:p>
@@ -769,7 +735,7 @@
           <w:szCs w:val="24"/>
         </w:rPr>
         <w:tab/>
-        <w:t>The negative GCMS results initially seemed to rule out organic matter in the Martian soil; because it is almost inconceivable that living organisms could exist without organic compounds, this implied that there were not any microorganisms in the Martian soil.  The conclusion that there were no organic materials was brought into question in 1998, when the Phoenix lander detected the presence of perchlorate ions (ClO</w:t>
+        <w:t>The GCMS experiment failed to detect any organic compounds, but it did detect dichloromethane, an organic solvent that was used to clean the soil compartments prior to launch of the Viking probes.  A logical conclusion was that the dichloromethane detected was left over from this cleaning. The negative GCMS results initially seemed to rule out organic matter in the Martian soil; because it is almost inconceivable that living organisms could exist without organic compounds, this implied that there were not any microorganisms in the Martian soil.  The conclusion that there were no organic materials was brought into question in 1998, when the Phoenix lander detected the presence of perchlorate ions (ClO</w:t>
       </w:r>
       <w:r>
         <w:rPr>
@@ -822,7 +788,205 @@
           <w:szCs w:val="24"/>
           <w:vertAlign w:val="baseline"/>
         </w:rPr>
-        <w:t>); this would destroy any organic material in the heating step that begins GCMS analysis (Levin, 2010).</w:t>
+        <w:t xml:space="preserve">); this would destroy any organic material in the heating step that begins GCMS analysis, converting it to dichloromethane (Levin, 2010).  </w:t>
+      </w:r>
+      <w:r>
+        <w:rPr>
+          <w:rFonts w:ascii="Times new roman" w:cs="Ubuntu" w:eastAsia="Ubuntu" w:hAnsi="Times new roman"/>
+          <w:b w:val="false"/>
+          <w:bCs w:val="false"/>
+          <w:i w:val="false"/>
+          <w:iCs w:val="false"/>
+          <w:caps w:val="false"/>
+          <w:smallCaps w:val="false"/>
+          <w:color w:val="auto"/>
+          <w:spacing w:val="0"/>
+          <w:position w:val="0"/>
+          <w:sz w:val="22"/>
+          <w:sz w:val="24"/>
+          <w:szCs w:val="24"/>
+          <w:vertAlign w:val="baseline"/>
+        </w:rPr>
+        <w:t xml:space="preserve">McKay has determined that “if </w:t>
+      </w:r>
+      <w:r>
+        <w:rPr>
+          <w:rFonts w:ascii="Times new roman" w:cs="Ubuntu" w:eastAsia="Ubuntu" w:hAnsi="Times new roman"/>
+          <w:b w:val="false"/>
+          <w:bCs w:val="false"/>
+          <w:i/>
+          <w:iCs/>
+          <w:caps w:val="false"/>
+          <w:smallCaps w:val="false"/>
+          <w:color w:val="auto"/>
+          <w:spacing w:val="0"/>
+          <w:position w:val="0"/>
+          <w:sz w:val="22"/>
+          <w:sz w:val="24"/>
+          <w:szCs w:val="24"/>
+          <w:vertAlign w:val="baseline"/>
+        </w:rPr>
+        <w:t>Phoenix</w:t>
+      </w:r>
+      <w:r>
+        <w:rPr>
+          <w:rFonts w:ascii="Times new roman" w:cs="Ubuntu" w:eastAsia="Ubuntu" w:hAnsi="Times new roman"/>
+          <w:b w:val="false"/>
+          <w:bCs w:val="false"/>
+          <w:i w:val="false"/>
+          <w:iCs w:val="false"/>
+          <w:caps w:val="false"/>
+          <w:smallCaps w:val="false"/>
+          <w:color w:val="auto"/>
+          <w:spacing w:val="0"/>
+          <w:position w:val="0"/>
+          <w:sz w:val="22"/>
+          <w:sz w:val="24"/>
+          <w:szCs w:val="24"/>
+          <w:vertAlign w:val="baseline"/>
+        </w:rPr>
+        <w:t xml:space="preserve">-like levels of perchlorates were present in the </w:t>
+      </w:r>
+      <w:r>
+        <w:rPr>
+          <w:rFonts w:ascii="Times new roman" w:cs="Ubuntu" w:eastAsia="Ubuntu" w:hAnsi="Times new roman"/>
+          <w:b w:val="false"/>
+          <w:bCs w:val="false"/>
+          <w:i/>
+          <w:iCs/>
+          <w:caps w:val="false"/>
+          <w:smallCaps w:val="false"/>
+          <w:color w:val="auto"/>
+          <w:spacing w:val="0"/>
+          <w:position w:val="0"/>
+          <w:sz w:val="22"/>
+          <w:sz w:val="24"/>
+          <w:szCs w:val="24"/>
+          <w:vertAlign w:val="baseline"/>
+        </w:rPr>
+        <w:t>Viking</w:t>
+      </w:r>
+      <w:r>
+        <w:rPr>
+          <w:rFonts w:ascii="Times new roman" w:cs="Ubuntu" w:eastAsia="Ubuntu" w:hAnsi="Times new roman"/>
+          <w:b w:val="false"/>
+          <w:bCs w:val="false"/>
+          <w:i w:val="false"/>
+          <w:iCs w:val="false"/>
+          <w:caps w:val="false"/>
+          <w:smallCaps w:val="false"/>
+          <w:color w:val="auto"/>
+          <w:spacing w:val="0"/>
+          <w:position w:val="0"/>
+          <w:sz w:val="22"/>
+          <w:sz w:val="24"/>
+          <w:szCs w:val="24"/>
+          <w:vertAlign w:val="baseline"/>
+        </w:rPr>
+        <w:t xml:space="preserve"> samples, the organic content of the Martian soil could have been as high as 0.1% and still would have produced the (false) negative result that the GCMS experiment returned” (Plaxco and Gross, 2011:285). </w:t>
+      </w:r>
+      <w:r>
+        <w:rPr>
+          <w:rFonts w:ascii="Times new roman" w:cs="Ubuntu" w:eastAsia="Ubuntu" w:hAnsi="Times new roman"/>
+          <w:b w:val="false"/>
+          <w:bCs w:val="false"/>
+          <w:i w:val="false"/>
+          <w:iCs w:val="false"/>
+          <w:caps w:val="false"/>
+          <w:smallCaps w:val="false"/>
+          <w:color w:val="auto"/>
+          <w:spacing w:val="0"/>
+          <w:position w:val="0"/>
+          <w:sz w:val="22"/>
+          <w:sz w:val="24"/>
+          <w:szCs w:val="24"/>
+          <w:vertAlign w:val="baseline"/>
+        </w:rPr>
+        <w:t xml:space="preserve">In light of this new information, the best interpretation of the detected presence of dichloromethane is that organic compounds </w:t>
+      </w:r>
+      <w:r>
+        <w:rPr>
+          <w:rFonts w:ascii="Times new roman" w:cs="Ubuntu" w:eastAsia="Ubuntu" w:hAnsi="Times new roman"/>
+          <w:b w:val="false"/>
+          <w:bCs w:val="false"/>
+          <w:i/>
+          <w:iCs/>
+          <w:caps w:val="false"/>
+          <w:smallCaps w:val="false"/>
+          <w:color w:val="auto"/>
+          <w:spacing w:val="0"/>
+          <w:position w:val="0"/>
+          <w:sz w:val="22"/>
+          <w:sz w:val="24"/>
+          <w:szCs w:val="24"/>
+          <w:vertAlign w:val="baseline"/>
+        </w:rPr>
+        <w:t>were</w:t>
+      </w:r>
+      <w:r>
+        <w:rPr>
+          <w:rFonts w:ascii="Times new roman" w:cs="Ubuntu" w:eastAsia="Ubuntu" w:hAnsi="Times new roman"/>
+          <w:b w:val="false"/>
+          <w:bCs w:val="false"/>
+          <w:i w:val="false"/>
+          <w:iCs w:val="false"/>
+          <w:caps w:val="false"/>
+          <w:smallCaps w:val="false"/>
+          <w:color w:val="auto"/>
+          <w:spacing w:val="0"/>
+          <w:position w:val="0"/>
+          <w:sz w:val="22"/>
+          <w:sz w:val="24"/>
+          <w:szCs w:val="24"/>
+          <w:vertAlign w:val="baseline"/>
+        </w:rPr>
+        <w:t xml:space="preserve"> present in the analyzed Martian soil.</w:t>
+      </w:r>
+    </w:p>
+    <w:p>
+      <w:pPr>
+        <w:pStyle w:val="style0"/>
+        <w:spacing w:after="0" w:before="0" w:line="480" w:lineRule="auto"/>
+        <w:contextualSpacing w:val="false"/>
+        <w:jc w:val="left"/>
+      </w:pPr>
+      <w:r>
+        <w:rPr>
+          <w:rFonts w:ascii="Times new roman" w:cs="Ubuntu" w:eastAsia="Ubuntu" w:hAnsi="Times new roman"/>
+          <w:b w:val="false"/>
+          <w:bCs w:val="false"/>
+          <w:i w:val="false"/>
+          <w:iCs w:val="false"/>
+          <w:caps w:val="false"/>
+          <w:smallCaps w:val="false"/>
+          <w:color w:val="auto"/>
+          <w:spacing w:val="0"/>
+          <w:position w:val="0"/>
+          <w:sz w:val="22"/>
+          <w:sz w:val="24"/>
+          <w:szCs w:val="24"/>
+          <w:vertAlign w:val="baseline"/>
+        </w:rPr>
+        <w:tab/>
+      </w:r>
+      <w:r>
+        <w:rPr>
+          <w:rFonts w:ascii="Times new roman" w:cs="Ubuntu" w:eastAsia="Ubuntu" w:hAnsi="Times new roman"/>
+          <w:b w:val="false"/>
+          <w:bCs w:val="false"/>
+          <w:i w:val="false"/>
+          <w:iCs w:val="false"/>
+          <w:caps w:val="false"/>
+          <w:smallCaps w:val="false"/>
+          <w:color w:val="auto"/>
+          <w:spacing w:val="0"/>
+          <w:position w:val="0"/>
+          <w:sz w:val="22"/>
+          <w:sz w:val="24"/>
+          <w:szCs w:val="24"/>
+          <w:vertAlign w:val="baseline"/>
+        </w:rPr>
+        <w:t>###perchlorates?###</w:t>
       </w:r>
     </w:p>
     <w:p>
@@ -871,7 +1035,70 @@
           <w:szCs w:val="24"/>
         </w:rPr>
         <w:tab/>
-        <w:t>Meteorites expelled from Mars by volcanism or impacts have been identified, and two of them have been reported to show evidence of biological exposure on Mars. One of these is ALH 84001.  In 1996, microscopic structures in the rock that appear to be fossils of microorganisms were identified (McKay et al, 1996).  In addition, there are carbonate globules that must have formed in a wet environment, and are suggestive of biological activity (McKay et al, 1996).</w:t>
+      </w:r>
+      <w:r>
+        <w:rPr>
+          <w:rFonts w:ascii="Times new roman" w:cs="Ubuntu" w:eastAsia="Ubuntu" w:hAnsi="Times new roman"/>
+          <w:b w:val="false"/>
+          <w:bCs w:val="false"/>
+          <w:i w:val="false"/>
+          <w:iCs w:val="false"/>
+          <w:caps w:val="false"/>
+          <w:smallCaps w:val="false"/>
+          <w:color w:val="auto"/>
+          <w:spacing w:val="0"/>
+          <w:sz w:val="24"/>
+          <w:szCs w:val="24"/>
+        </w:rPr>
+        <w:t xml:space="preserve">The SNC class of meteorites have been identified as originating from Mars due to large impacts that caused Martian rock to escape the gravity of Mars and enter heliocentric orbit; to date, at least </w:t>
+      </w:r>
+      <w:r>
+        <w:rPr>
+          <w:rFonts w:ascii="Times new roman" w:cs="Ubuntu" w:eastAsia="Ubuntu" w:hAnsi="Times new roman"/>
+          <w:b w:val="false"/>
+          <w:bCs w:val="false"/>
+          <w:i w:val="false"/>
+          <w:iCs w:val="false"/>
+          <w:caps w:val="false"/>
+          <w:smallCaps w:val="false"/>
+          <w:color w:val="auto"/>
+          <w:spacing w:val="0"/>
+          <w:sz w:val="24"/>
+          <w:szCs w:val="24"/>
+        </w:rPr>
+        <w:t xml:space="preserve">two of them have been reported to show evidence of biological exposure on Mars. One of these is ALH 84001.  In 1996, microscopic structures in the rock that appear to be fossils of microorganisms were identified (McKay et al, 1996).  In addition, there are carbonate globules that must have formed in a wet environment, and are suggestive of biological activity (McKay et al, 1996).  </w:t>
+      </w:r>
+      <w:r>
+        <w:rPr>
+          <w:rFonts w:ascii="Times new roman" w:cs="Ubuntu" w:eastAsia="Ubuntu" w:hAnsi="Times new roman"/>
+          <w:b w:val="false"/>
+          <w:bCs w:val="false"/>
+          <w:i w:val="false"/>
+          <w:iCs w:val="false"/>
+          <w:caps w:val="false"/>
+          <w:smallCaps w:val="false"/>
+          <w:color w:val="auto"/>
+          <w:spacing w:val="0"/>
+          <w:sz w:val="24"/>
+          <w:szCs w:val="24"/>
+        </w:rPr>
+        <w:t xml:space="preserve">Magnetite crystals have been identified in </w:t>
+      </w:r>
+      <w:r>
+        <w:rPr>
+          <w:rFonts w:ascii="Times new roman" w:cs="Ubuntu" w:eastAsia="Ubuntu" w:hAnsi="Times new roman"/>
+          <w:b w:val="false"/>
+          <w:bCs w:val="false"/>
+          <w:i w:val="false"/>
+          <w:iCs w:val="false"/>
+          <w:caps w:val="false"/>
+          <w:smallCaps w:val="false"/>
+          <w:color w:val="auto"/>
+          <w:spacing w:val="0"/>
+          <w:sz w:val="24"/>
+          <w:szCs w:val="24"/>
+        </w:rPr>
+        <w:t>the meteorite; a similar discovery in an ancient Earth rock would be taken as strong evidence for past magnetotactic bacteria (Plaxco and  Gross, 2011:295).  Unfortunately, it was later discovered by D.C. Golden et al. that similar magnetite crystals can be produced abiologically, by the heating of iron carbonates (Plaxco and Gross, 2011:295).</w:t>
       </w:r>
     </w:p>
     <w:p>
@@ -1063,6 +1290,110 @@
       <w:pPr>
         <w:pStyle w:val="style0"/>
         <w:pageBreakBefore/>
+        <w:spacing w:after="0" w:before="0" w:line="480" w:lineRule="auto"/>
+        <w:contextualSpacing w:val="false"/>
+        <w:jc w:val="left"/>
+      </w:pPr>
+      <w:r>
+        <w:rPr>
+          <w:color w:val="auto"/>
+        </w:rPr>
+      </w:r>
+    </w:p>
+    <w:p>
+      <w:pPr>
+        <w:pStyle w:val="style23"/>
+        <w:spacing w:after="120" w:before="120"/>
+        <w:contextualSpacing w:val="false"/>
+      </w:pPr>
+      <w:r>
+        <w:rPr>
+          <w:color w:val="auto"/>
+        </w:rPr>
+        <w:t xml:space="preserve">Figure </w:t>
+        <w:drawing>
+          <wp:anchor allowOverlap="1" behindDoc="0" distB="0" distL="0" distR="0" distT="0" layoutInCell="1" locked="0" relativeHeight="4" simplePos="0">
+            <wp:simplePos x="0" y="0"/>
+            <wp:positionH relativeFrom="column">
+              <wp:posOffset>1270</wp:posOffset>
+            </wp:positionH>
+            <wp:positionV relativeFrom="paragraph">
+              <wp:posOffset>76835</wp:posOffset>
+            </wp:positionV>
+            <wp:extent cx="5943600" cy="4065270"/>
+            <wp:effectExtent b="0" l="0" r="0" t="0"/>
+            <wp:wrapTopAndBottom/>
+            <wp:docPr descr="" id="1" name="Picture"/>
+            <wp:cNvGraphicFramePr>
+              <a:graphicFrameLocks xmlns:a="http://schemas.openxmlformats.org/drawingml/2006/main" noChangeAspect="1"/>
+            </wp:cNvGraphicFramePr>
+            <a:graphic xmlns:a="http://schemas.openxmlformats.org/drawingml/2006/main">
+              <a:graphicData uri="http://schemas.openxmlformats.org/drawingml/2006/picture">
+                <pic:pic xmlns:pic="http://schemas.openxmlformats.org/drawingml/2006/picture">
+                  <pic:nvPicPr>
+                    <pic:cNvPr descr="" id="1" name="Picture"/>
+                    <pic:cNvPicPr>
+                      <a:picLocks noChangeArrowheads="1" noChangeAspect="1"/>
+                    </pic:cNvPicPr>
+                  </pic:nvPicPr>
+                  <pic:blipFill>
+                    <a:blip r:embed="rId3"/>
+                    <a:srcRect/>
+                    <a:stretch>
+                      <a:fillRect/>
+                    </a:stretch>
+                  </pic:blipFill>
+                  <pic:spPr bwMode="auto">
+                    <a:xfrm>
+                      <a:off x="0" y="0"/>
+                      <a:ext cx="5943600" cy="4065270"/>
+                    </a:xfrm>
+                    <a:prstGeom prst="rect">
+                      <a:avLst/>
+                    </a:prstGeom>
+                    <a:noFill/>
+                    <a:ln w="9525">
+                      <a:noFill/>
+                      <a:miter lim="800000"/>
+                      <a:headEnd/>
+                      <a:tailEnd/>
+                    </a:ln>
+                  </pic:spPr>
+                </pic:pic>
+              </a:graphicData>
+            </a:graphic>
+          </wp:anchor>
+        </w:drawing>
+      </w:r>
+      <w:r>
+        <w:rPr>
+          <w:color w:val="auto"/>
+        </w:rPr>
+        <w:fldChar w:fldCharType="begin"/>
+      </w:r>
+      <w:r>
+        <w:instrText> SEQ "Figure" \*Arabic </w:instrText>
+      </w:r>
+      <w:r>
+        <w:fldChar w:fldCharType="separate"/>
+      </w:r>
+      <w:r>
+        <w:t>2</w:t>
+      </w:r>
+      <w:r>
+        <w:fldChar w:fldCharType="end"/>
+      </w:r>
+      <w:r>
+        <w:rPr>
+          <w:color w:val="auto"/>
+        </w:rPr>
+        <w:t>: Electron micrograph of a section from the ALH84001 meteorite. The putative fossil is approximately 200nm in diameter (NASA).</w:t>
+      </w:r>
+    </w:p>
+    <w:p>
+      <w:pPr>
+        <w:pStyle w:val="style0"/>
+        <w:pageBreakBefore/>
         <w:spacing w:after="0" w:before="0" w:line="115" w:lineRule="atLeast"/>
         <w:contextualSpacing w:val="false"/>
         <w:jc w:val="center"/>
@@ -1824,7 +2155,7 @@
       </w:r>
     </w:p>
     <w:sectPr>
-      <w:headerReference r:id="rId3" w:type="default"/>
+      <w:headerReference r:id="rId4" w:type="default"/>
       <w:type w:val="nextPage"/>
       <w:pgSz w:h="15840" w:w="12240"/>
       <w:pgMar w:bottom="1440" w:footer="0" w:gutter="0" w:header="1138" w:left="1440" w:right="1440" w:top="1714"/>
@@ -1857,7 +2188,7 @@
       <w:fldChar w:fldCharType="separate"/>
     </w:r>
     <w:r>
-      <w:t>6</w:t>
+      <w:t>8</w:t>
     </w:r>
     <w:r>
       <w:fldChar w:fldCharType="end"/>

</xml_diff>

<commit_message>
not sure what changed
</commit_message>
<xml_diff>
--- a/writ109st/paper/Aaron_Miller--Life_elsewhere_in_the_SS.docx
+++ b/writ109st/paper/Aaron_Miller--Life_elsewhere_in_the_SS.docx
@@ -735,7 +735,39 @@
           <w:szCs w:val="24"/>
         </w:rPr>
         <w:tab/>
-        <w:t>The GCMS experiment failed to detect any organic compounds, but it did detect dichloromethane, an organic solvent that was used to clean the soil compartments prior to launch of the Viking probes.  A logical conclusion was that the dichloromethane detected was left over from this cleaning. The negative GCMS results initially seemed to rule out organic matter in the Martian soil; because it is almost inconceivable that living organisms could exist without organic compounds, this implied that there were not any microorganisms in the Martian soil.  The conclusion that there were no organic materials was brought into question in 1998, when the Phoenix lander detected the presence of perchlorate ions (ClO</w:t>
+        <w:t xml:space="preserve">The GCMS experiment failed to detect any organic compounds, but it did detect dichloromethane, an organic solvent that was used to clean the soil compartments prior to launch of the Viking probes.  A logical conclusion was that the dichloromethane detected was left over from this cleaning. The negative GCMS results initially seemed to rule out organic matter in the Martian soil; because it is almost inconceivable that living organisms could exist without organic compounds, this implied that there were not any microorganisms in the Martian soil.  The conclusion that there were no organic materials was brought into question in </w:t>
+      </w:r>
+      <w:r>
+        <w:rPr>
+          <w:rFonts w:ascii="Times new roman" w:cs="Ubuntu" w:eastAsia="Ubuntu" w:hAnsi="Times new roman"/>
+          <w:b w:val="false"/>
+          <w:bCs w:val="false"/>
+          <w:i w:val="false"/>
+          <w:iCs w:val="false"/>
+          <w:caps w:val="false"/>
+          <w:smallCaps w:val="false"/>
+          <w:color w:val="auto"/>
+          <w:spacing w:val="0"/>
+          <w:sz w:val="24"/>
+          <w:szCs w:val="24"/>
+        </w:rPr>
+        <w:t>2008</w:t>
+      </w:r>
+      <w:r>
+        <w:rPr>
+          <w:rFonts w:ascii="Times new roman" w:cs="Ubuntu" w:eastAsia="Ubuntu" w:hAnsi="Times new roman"/>
+          <w:b w:val="false"/>
+          <w:bCs w:val="false"/>
+          <w:i w:val="false"/>
+          <w:iCs w:val="false"/>
+          <w:caps w:val="false"/>
+          <w:smallCaps w:val="false"/>
+          <w:color w:val="auto"/>
+          <w:spacing w:val="0"/>
+          <w:sz w:val="24"/>
+          <w:szCs w:val="24"/>
+        </w:rPr>
+        <w:t>, when the Phoenix lander detected the presence of perchlorate ions (ClO</w:t>
       </w:r>
       <w:r>
         <w:rPr>
@@ -986,7 +1018,53 @@
           <w:szCs w:val="24"/>
           <w:vertAlign w:val="baseline"/>
         </w:rPr>
-        <w:t>###perchlorates?###</w:t>
+        <w:t>The discovery of perchlorates is significant for two other reasons: perchlorate is not stable on the surface due to light</w:t>
+      </w:r>
+    </w:p>
+    <w:p>
+      <w:pPr>
+        <w:pStyle w:val="style0"/>
+        <w:spacing w:after="0" w:before="0" w:line="480" w:lineRule="auto"/>
+        <w:contextualSpacing w:val="false"/>
+        <w:jc w:val="left"/>
+      </w:pPr>
+      <w:r>
+        <w:rPr>
+          <w:rFonts w:ascii="Times new roman" w:cs="Ubuntu" w:eastAsia="Ubuntu" w:hAnsi="Times new roman"/>
+          <w:b w:val="false"/>
+          <w:bCs w:val="false"/>
+          <w:i w:val="false"/>
+          <w:iCs w:val="false"/>
+          <w:caps w:val="false"/>
+          <w:smallCaps w:val="false"/>
+          <w:color w:val="auto"/>
+          <w:spacing w:val="0"/>
+          <w:position w:val="0"/>
+          <w:sz w:val="22"/>
+          <w:sz w:val="24"/>
+          <w:szCs w:val="24"/>
+          <w:vertAlign w:val="baseline"/>
+        </w:rPr>
+        <w:tab/>
+      </w:r>
+      <w:r>
+        <w:rPr>
+          <w:rFonts w:ascii="Times new roman" w:cs="Ubuntu" w:eastAsia="Ubuntu" w:hAnsi="Times new roman"/>
+          <w:b w:val="false"/>
+          <w:bCs w:val="false"/>
+          <w:i w:val="false"/>
+          <w:iCs w:val="false"/>
+          <w:caps w:val="false"/>
+          <w:smallCaps w:val="false"/>
+          <w:color w:val="auto"/>
+          <w:spacing w:val="0"/>
+          <w:position w:val="0"/>
+          <w:sz w:val="22"/>
+          <w:sz w:val="24"/>
+          <w:szCs w:val="24"/>
+          <w:vertAlign w:val="baseline"/>
+        </w:rPr>
+        <w:t>###perchlorates###</w:t>
       </w:r>
     </w:p>
     <w:p>
@@ -1066,7 +1144,103 @@
           <w:sz w:val="24"/>
           <w:szCs w:val="24"/>
         </w:rPr>
-        <w:t xml:space="preserve">two of them have been reported to show evidence of biological exposure on Mars. One of these is ALH 84001.  In 1996, microscopic structures in the rock that appear to be fossils of microorganisms were identified (McKay et al, 1996).  In addition, there are carbonate globules that must have formed in a wet environment, and are suggestive of biological activity (McKay et al, 1996).  </w:t>
+        <w:t xml:space="preserve">two of them have been reported to show evidence of biological exposure on Mars. One of these is ALH 84001 </w:t>
+      </w:r>
+      <w:r>
+        <w:rPr>
+          <w:rFonts w:ascii="Times new roman" w:cs="Ubuntu" w:eastAsia="Ubuntu" w:hAnsi="Times new roman"/>
+          <w:b w:val="false"/>
+          <w:bCs w:val="false"/>
+          <w:i w:val="false"/>
+          <w:iCs w:val="false"/>
+          <w:caps w:val="false"/>
+          <w:smallCaps w:val="false"/>
+          <w:color w:val="auto"/>
+          <w:spacing w:val="0"/>
+          <w:sz w:val="24"/>
+          <w:szCs w:val="24"/>
+        </w:rPr>
+        <w:t>(Figure 2)</w:t>
+      </w:r>
+      <w:r>
+        <w:rPr>
+          <w:rFonts w:ascii="Times new roman" w:cs="Ubuntu" w:eastAsia="Ubuntu" w:hAnsi="Times new roman"/>
+          <w:b w:val="false"/>
+          <w:bCs w:val="false"/>
+          <w:i w:val="false"/>
+          <w:iCs w:val="false"/>
+          <w:caps w:val="false"/>
+          <w:smallCaps w:val="false"/>
+          <w:color w:val="auto"/>
+          <w:spacing w:val="0"/>
+          <w:sz w:val="24"/>
+          <w:szCs w:val="24"/>
+        </w:rPr>
+        <w:t xml:space="preserve">.  In 1996, microscopic structures in the rock that appear to be fossils of microorganisms were identified (McKay et al, 1996).  In addition, there are carbonate globules that must have formed in a wet environment </w:t>
+      </w:r>
+      <w:r>
+        <w:rPr>
+          <w:rFonts w:ascii="Times new roman" w:cs="Ubuntu" w:eastAsia="Ubuntu" w:hAnsi="Times new roman"/>
+          <w:b w:val="false"/>
+          <w:bCs w:val="false"/>
+          <w:i w:val="false"/>
+          <w:iCs w:val="false"/>
+          <w:caps w:val="false"/>
+          <w:smallCaps w:val="false"/>
+          <w:color w:val="auto"/>
+          <w:spacing w:val="0"/>
+          <w:sz w:val="24"/>
+          <w:szCs w:val="24"/>
+        </w:rPr>
+        <w:t>at a temperature lower than 100</w:t>
+      </w:r>
+      <w:r>
+        <w:rPr>
+          <w:rFonts w:ascii="Times new roman" w:cs="Ubuntu" w:eastAsia="Ubuntu" w:hAnsi="Times new roman"/>
+          <w:b w:val="false"/>
+          <w:bCs w:val="false"/>
+          <w:i w:val="false"/>
+          <w:iCs w:val="false"/>
+          <w:caps w:val="false"/>
+          <w:smallCaps w:val="false"/>
+          <w:color w:val="auto"/>
+          <w:spacing w:val="0"/>
+          <w:sz w:val="24"/>
+          <w:szCs w:val="24"/>
+        </w:rPr>
+        <w:t>⁰</w:t>
+      </w:r>
+      <w:r>
+        <w:rPr>
+          <w:rFonts w:ascii="Times new roman" w:cs="Ubuntu" w:eastAsia="Ubuntu" w:hAnsi="Times new roman"/>
+          <w:b w:val="false"/>
+          <w:bCs w:val="false"/>
+          <w:i w:val="false"/>
+          <w:iCs w:val="false"/>
+          <w:caps w:val="false"/>
+          <w:smallCaps w:val="false"/>
+          <w:color w:val="auto"/>
+          <w:spacing w:val="0"/>
+          <w:sz w:val="24"/>
+          <w:szCs w:val="24"/>
+        </w:rPr>
+        <w:t>C</w:t>
+      </w:r>
+      <w:r>
+        <w:rPr>
+          <w:rFonts w:ascii="Times new roman" w:cs="Ubuntu" w:eastAsia="Ubuntu" w:hAnsi="Times new roman"/>
+          <w:b w:val="false"/>
+          <w:bCs w:val="false"/>
+          <w:i w:val="false"/>
+          <w:iCs w:val="false"/>
+          <w:caps w:val="false"/>
+          <w:smallCaps w:val="false"/>
+          <w:color w:val="auto"/>
+          <w:spacing w:val="0"/>
+          <w:sz w:val="24"/>
+          <w:szCs w:val="24"/>
+        </w:rPr>
+        <w:t xml:space="preserve">, and are suggestive of biological activity (McKay et al, 1996).  </w:t>
       </w:r>
       <w:r>
         <w:rPr>
@@ -1119,8 +1293,106 @@
           <w:smallCaps w:val="false"/>
           <w:color w:val="auto"/>
           <w:spacing w:val="0"/>
-          <w:sz w:val="24"/>
-          <w:szCs w:val="24"/>
+          <w:sz w:val="28"/>
+          <w:szCs w:val="28"/>
+        </w:rPr>
+        <w:t>Europa</w:t>
+      </w:r>
+    </w:p>
+    <w:p>
+      <w:pPr>
+        <w:pStyle w:val="style0"/>
+        <w:spacing w:after="0" w:before="0" w:line="480" w:lineRule="auto"/>
+        <w:contextualSpacing w:val="false"/>
+        <w:jc w:val="left"/>
+      </w:pPr>
+      <w:r>
+        <w:rPr>
+          <w:rFonts w:ascii="Times new roman" w:cs="Ubuntu" w:eastAsia="Ubuntu" w:hAnsi="Times new roman"/>
+          <w:b w:val="false"/>
+          <w:bCs w:val="false"/>
+          <w:i w:val="false"/>
+          <w:iCs w:val="false"/>
+          <w:caps w:val="false"/>
+          <w:smallCaps w:val="false"/>
+          <w:color w:val="auto"/>
+          <w:spacing w:val="0"/>
+          <w:sz w:val="24"/>
+          <w:szCs w:val="24"/>
+        </w:rPr>
+        <w:tab/>
+        <w:t>###</w:t>
+      </w:r>
+    </w:p>
+    <w:p>
+      <w:pPr>
+        <w:pStyle w:val="style0"/>
+        <w:spacing w:after="0" w:before="0" w:line="480" w:lineRule="auto"/>
+        <w:contextualSpacing w:val="false"/>
+        <w:jc w:val="left"/>
+      </w:pPr>
+      <w:r>
+        <w:rPr>
+          <w:rFonts w:ascii="Times new roman" w:cs="Ubuntu" w:eastAsia="Ubuntu" w:hAnsi="Times new roman"/>
+          <w:b/>
+          <w:bCs/>
+          <w:i w:val="false"/>
+          <w:iCs w:val="false"/>
+          <w:caps w:val="false"/>
+          <w:smallCaps w:val="false"/>
+          <w:color w:val="auto"/>
+          <w:spacing w:val="0"/>
+          <w:sz w:val="28"/>
+          <w:szCs w:val="28"/>
+        </w:rPr>
+        <w:t>Titan</w:t>
+      </w:r>
+    </w:p>
+    <w:p>
+      <w:pPr>
+        <w:pStyle w:val="style0"/>
+        <w:spacing w:after="0" w:before="0" w:line="480" w:lineRule="auto"/>
+        <w:contextualSpacing w:val="false"/>
+        <w:jc w:val="left"/>
+      </w:pPr>
+      <w:r>
+        <w:rPr>
+          <w:rFonts w:ascii="Times new roman" w:cs="Ubuntu" w:eastAsia="Ubuntu" w:hAnsi="Times new roman"/>
+          <w:b w:val="false"/>
+          <w:bCs w:val="false"/>
+          <w:i w:val="false"/>
+          <w:iCs w:val="false"/>
+          <w:caps w:val="false"/>
+          <w:smallCaps w:val="false"/>
+          <w:color w:val="auto"/>
+          <w:spacing w:val="0"/>
+          <w:sz w:val="24"/>
+          <w:szCs w:val="24"/>
+        </w:rPr>
+        <w:tab/>
+        <w:t>###</w:t>
+      </w:r>
+    </w:p>
+    <w:p>
+      <w:pPr>
+        <w:pStyle w:val="style0"/>
+        <w:spacing w:after="0" w:before="0" w:line="480" w:lineRule="auto"/>
+        <w:contextualSpacing w:val="false"/>
+        <w:jc w:val="left"/>
+      </w:pPr>
+      <w:r>
+        <w:rPr>
+          <w:rFonts w:ascii="Times new roman" w:cs="Ubuntu" w:eastAsia="Ubuntu" w:hAnsi="Times new roman"/>
+          <w:b/>
+          <w:bCs/>
+          <w:i w:val="false"/>
+          <w:iCs w:val="false"/>
+          <w:caps w:val="false"/>
+          <w:smallCaps w:val="false"/>
+          <w:color w:val="auto"/>
+          <w:spacing w:val="0"/>
+          <w:sz w:val="28"/>
+          <w:szCs w:val="28"/>
         </w:rPr>
         <w:t>Conclusion</w:t>
       </w:r>
@@ -1179,7 +1451,111 @@
           <w:sz w:val="24"/>
           <w:szCs w:val="24"/>
         </w:rPr>
-        <w:t>drilling of the interior.  The existing results, especially those from the Labeled Release experiment of the Viking landers, suggest that more exploration is justified.</w:t>
+        <w:t>drilling of the interior.  The existing results, especially those from the Labeled Release e</w:t>
+      </w:r>
+      <w:r>
+        <w:rPr>
+          <w:rFonts w:ascii="Times new roman" w:cs="Ubuntu" w:eastAsia="Ubuntu" w:hAnsi="Times new roman"/>
+          <w:b w:val="false"/>
+          <w:bCs w:val="false"/>
+          <w:i w:val="false"/>
+          <w:iCs w:val="false"/>
+          <w:caps w:val="false"/>
+          <w:smallCaps w:val="false"/>
+          <w:color w:val="auto"/>
+          <w:spacing w:val="0"/>
+          <w:sz w:val="24"/>
+          <w:szCs w:val="24"/>
+        </w:rPr>
+        <w:t xml:space="preserve">xperiment of the Viking landers, suggest that </w:t>
+      </w:r>
+      <w:r>
+        <w:rPr>
+          <w:rFonts w:ascii="Times new roman" w:cs="Ubuntu" w:eastAsia="Ubuntu" w:hAnsi="Times new roman"/>
+          <w:b w:val="false"/>
+          <w:bCs w:val="false"/>
+          <w:i w:val="false"/>
+          <w:iCs w:val="false"/>
+          <w:caps w:val="false"/>
+          <w:smallCaps w:val="false"/>
+          <w:color w:val="auto"/>
+          <w:spacing w:val="0"/>
+          <w:sz w:val="24"/>
+          <w:szCs w:val="24"/>
+        </w:rPr>
+        <w:t>further exploration would be justified.</w:t>
+      </w:r>
+    </w:p>
+    <w:p>
+      <w:pPr>
+        <w:pStyle w:val="style0"/>
+        <w:spacing w:after="0" w:before="0" w:line="480" w:lineRule="auto"/>
+        <w:contextualSpacing w:val="false"/>
+        <w:jc w:val="left"/>
+      </w:pPr>
+      <w:r>
+        <w:rPr>
+          <w:rFonts w:ascii="Times new roman" w:cs="Ubuntu" w:eastAsia="Ubuntu" w:hAnsi="Times new roman"/>
+          <w:b w:val="false"/>
+          <w:bCs w:val="false"/>
+          <w:i w:val="false"/>
+          <w:iCs w:val="false"/>
+          <w:caps w:val="false"/>
+          <w:smallCaps w:val="false"/>
+          <w:color w:val="auto"/>
+          <w:spacing w:val="0"/>
+          <w:sz w:val="24"/>
+          <w:szCs w:val="24"/>
+        </w:rPr>
+        <w:tab/>
+      </w:r>
+      <w:r>
+        <w:rPr>
+          <w:rFonts w:ascii="Times new roman" w:cs="Ubuntu" w:eastAsia="Ubuntu" w:hAnsi="Times new roman"/>
+          <w:b w:val="false"/>
+          <w:bCs w:val="false"/>
+          <w:i w:val="false"/>
+          <w:iCs w:val="false"/>
+          <w:caps w:val="false"/>
+          <w:smallCaps w:val="false"/>
+          <w:color w:val="auto"/>
+          <w:spacing w:val="0"/>
+          <w:sz w:val="24"/>
+          <w:szCs w:val="24"/>
+        </w:rPr>
+        <w:t xml:space="preserve">The consequences of discovering life, even in microbial form, can be predicted in advance, at least in outline: if the microbial life has biochemistry suggesting a common origin with Earth life, this would validate the panspermia hypothesis; this would raise the question of whether this common origin was on Earth or some other location in the Solar System, and the fossil record of the planet or moon on which this life is detected could be studied to determine at what point the transfer occurred, and even shed light on abiogenesis, the initial appearance of life from non-life (in the case that Earth was inoculated with microbes from this other body).  If, on the other hand, the microbial life has biochemistry indicating a different origin from Earth life, this would show that abiogenesis is </w:t>
+      </w:r>
+      <w:r>
+        <w:rPr>
+          <w:rFonts w:ascii="Times new roman" w:cs="Ubuntu" w:eastAsia="Ubuntu" w:hAnsi="Times new roman"/>
+          <w:b w:val="false"/>
+          <w:bCs w:val="false"/>
+          <w:i/>
+          <w:iCs/>
+          <w:caps w:val="false"/>
+          <w:smallCaps w:val="false"/>
+          <w:color w:val="auto"/>
+          <w:spacing w:val="0"/>
+          <w:sz w:val="24"/>
+          <w:szCs w:val="24"/>
+        </w:rPr>
+        <w:t>not</w:t>
+      </w:r>
+      <w:r>
+        <w:rPr>
+          <w:rFonts w:ascii="Times new roman" w:cs="Ubuntu" w:eastAsia="Ubuntu" w:hAnsi="Times new roman"/>
+          <w:b w:val="false"/>
+          <w:bCs w:val="false"/>
+          <w:i w:val="false"/>
+          <w:iCs w:val="false"/>
+          <w:caps w:val="false"/>
+          <w:smallCaps w:val="false"/>
+          <w:color w:val="auto"/>
+          <w:spacing w:val="0"/>
+          <w:sz w:val="24"/>
+          <w:szCs w:val="24"/>
+        </w:rPr>
+        <w:t xml:space="preserve"> an exceedingly unlikely occurrence, and greatly increase the likelihood that there are other living worlds to be discovered beyond the Solar System; with the data available at present, it cannot be ruled out that life appeared only once in the history of the universe.</w:t>
       </w:r>
     </w:p>
     <w:p>
@@ -2188,7 +2564,7 @@
       <w:fldChar w:fldCharType="separate"/>
     </w:r>
     <w:r>
-      <w:t>8</w:t>
+      <w:t>9</w:t>
     </w:r>
     <w:r>
       <w:fldChar w:fldCharType="end"/>

</xml_diff>

<commit_message>
small changes; italicized all _Viking_ in document
</commit_message>
<xml_diff>
--- a/writ109st/paper/Aaron_Miller--Life_elsewhere_in_the_SS.docx
+++ b/writ109st/paper/Aaron_Miller--Life_elsewhere_in_the_SS.docx
@@ -441,11 +441,24 @@
           <w:rFonts w:ascii="Times New Roman" w:hAnsi="Times New Roman"/>
           <w:b/>
           <w:bCs/>
-          <w:color w:val="auto"/>
-          <w:sz w:val="24"/>
-          <w:szCs w:val="24"/>
-        </w:rPr>
-        <w:t>Viking biology experiments</w:t>
+          <w:i/>
+          <w:iCs/>
+          <w:color w:val="auto"/>
+          <w:sz w:val="24"/>
+          <w:szCs w:val="24"/>
+        </w:rPr>
+        <w:t>Viking</w:t>
+      </w:r>
+      <w:r>
+        <w:rPr>
+          <w:rFonts w:ascii="Times New Roman" w:hAnsi="Times New Roman"/>
+          <w:b/>
+          <w:bCs/>
+          <w:color w:val="auto"/>
+          <w:sz w:val="24"/>
+          <w:szCs w:val="24"/>
+        </w:rPr>
+        <w:t xml:space="preserve"> biology experiments</w:t>
       </w:r>
     </w:p>
     <w:p>
@@ -465,22 +478,77 @@
           <w:szCs w:val="24"/>
         </w:rPr>
         <w:tab/>
-        <w:t>The Viking Mars landers were active on Mars from 1976-1980.  They were equipped with biology experiments for analyzing Martian soil that, it was assumed, would definitively answer the question of life on Mars.  An astonishing positive result was obtained with the Labeled Release (LR) experiment, but the GCMS experiment failed to detect any organic compounds in the Martian soil (Levin and Straat, 1988).  A non-biological explanation was accepted for the positive result of the LR experiment; however, Levin notes that this was a change in attitudes among the scientists: “</w:t>
-      </w:r>
-      <w:r>
-        <w:rPr>
-          <w:rFonts w:ascii="Times New Roman" w:hAnsi="Times New Roman"/>
-          <w:b w:val="false"/>
-          <w:bCs w:val="false"/>
-          <w:i w:val="false"/>
-          <w:caps w:val="false"/>
-          <w:smallCaps w:val="false"/>
-          <w:color w:val="auto"/>
-          <w:spacing w:val="0"/>
-          <w:sz w:val="24"/>
-          <w:szCs w:val="24"/>
-        </w:rPr>
-        <w:t>It was understood [before the Viking mission], then, that only one of the three experiments might return a positive response, were there truly life on Mars, and that such independent data would most probably be strong enough on its own merit to substantiate the detection of life” (Levin and Straat, 1988).</w:t>
+        <w:t xml:space="preserve">The </w:t>
+      </w:r>
+      <w:r>
+        <w:rPr>
+          <w:rFonts w:ascii="Times New Roman" w:hAnsi="Times New Roman"/>
+          <w:b w:val="false"/>
+          <w:bCs w:val="false"/>
+          <w:i/>
+          <w:iCs/>
+          <w:color w:val="auto"/>
+          <w:sz w:val="24"/>
+          <w:szCs w:val="24"/>
+        </w:rPr>
+        <w:t>Viking</w:t>
+      </w:r>
+      <w:r>
+        <w:rPr>
+          <w:rFonts w:ascii="Times New Roman" w:hAnsi="Times New Roman"/>
+          <w:b w:val="false"/>
+          <w:bCs w:val="false"/>
+          <w:color w:val="auto"/>
+          <w:sz w:val="24"/>
+          <w:szCs w:val="24"/>
+        </w:rPr>
+        <w:t xml:space="preserve"> Mars landers were active on Mars from 1976-1980.  They were equipped with biology experiments for analyzing Martian soil that, it was assumed, would definitively answer the question of life on Mars.  An astonishing positive result was obtained with the Labeled Release (LR) experiment, but the GCMS experiment failed to detect any organic compounds in the Martian soil (Levin and Straat, 1988).  A non-biological explanation was accepted for the positive result of the LR experiment; however, Levin notes that this was a change in attitudes among the scientists: “</w:t>
+      </w:r>
+      <w:r>
+        <w:rPr>
+          <w:rFonts w:ascii="Times New Roman" w:hAnsi="Times New Roman"/>
+          <w:b w:val="false"/>
+          <w:bCs w:val="false"/>
+          <w:i w:val="false"/>
+          <w:caps w:val="false"/>
+          <w:smallCaps w:val="false"/>
+          <w:color w:val="auto"/>
+          <w:spacing w:val="0"/>
+          <w:sz w:val="24"/>
+          <w:szCs w:val="24"/>
+        </w:rPr>
+        <w:t xml:space="preserve">It was understood [before the </w:t>
+      </w:r>
+      <w:r>
+        <w:rPr>
+          <w:rFonts w:ascii="Times New Roman" w:hAnsi="Times New Roman"/>
+          <w:b w:val="false"/>
+          <w:bCs w:val="false"/>
+          <w:i/>
+          <w:iCs/>
+          <w:caps w:val="false"/>
+          <w:smallCaps w:val="false"/>
+          <w:color w:val="auto"/>
+          <w:spacing w:val="0"/>
+          <w:sz w:val="24"/>
+          <w:szCs w:val="24"/>
+        </w:rPr>
+        <w:t>Viking</w:t>
+      </w:r>
+      <w:r>
+        <w:rPr>
+          <w:rFonts w:ascii="Times New Roman" w:hAnsi="Times New Roman"/>
+          <w:b w:val="false"/>
+          <w:bCs w:val="false"/>
+          <w:i w:val="false"/>
+          <w:caps w:val="false"/>
+          <w:smallCaps w:val="false"/>
+          <w:color w:val="auto"/>
+          <w:spacing w:val="0"/>
+          <w:sz w:val="24"/>
+          <w:szCs w:val="24"/>
+        </w:rPr>
+        <w:t xml:space="preserve"> mission], then, that only one of the three experiments might return a positive response, were there truly life on Mars, and that such independent data would most probably be strong enough on its own merit to substantiate the detection of life” (Levin and Straat, 1988).</w:t>
       </w:r>
     </w:p>
     <w:p>
@@ -590,7 +658,7 @@
           <w:szCs w:val="24"/>
         </w:rPr>
         <w:tab/>
-        <w:t xml:space="preserve">The results, which were very similar for both Viking 1 and 2 landers, indicated the presence of life: carbon-14 dioxide was produced from the soil upon addition of the nutrient broth, but with prior “sterilization,” no carbon-14 dioxide was given off.  If a second addition of the nutrient broth was given to the non-sterilized soil after several days, no carbon-14 dioxide was given off.  This last result was widely understood to be evidence </w:t>
+        <w:t xml:space="preserve">The results, which were very similar for both </w:t>
       </w:r>
       <w:r>
         <w:rPr>
@@ -606,6 +674,37 @@
           <w:sz w:val="24"/>
           <w:szCs w:val="24"/>
         </w:rPr>
+        <w:t>Viking</w:t>
+      </w:r>
+      <w:r>
+        <w:rPr>
+          <w:rFonts w:ascii="Times new roman" w:cs="Ubuntu" w:eastAsia="Ubuntu" w:hAnsi="Times new roman"/>
+          <w:b w:val="false"/>
+          <w:bCs w:val="false"/>
+          <w:i w:val="false"/>
+          <w:caps w:val="false"/>
+          <w:smallCaps w:val="false"/>
+          <w:color w:val="auto"/>
+          <w:spacing w:val="0"/>
+          <w:sz w:val="24"/>
+          <w:szCs w:val="24"/>
+        </w:rPr>
+        <w:t xml:space="preserve"> 1 and 2 landers, indicated the presence of life: carbon-14 dioxide was produced from the soil upon addition of the nutrient broth, but with prior “sterilization,” no carbon-14 dioxide was given off.  If a second addition of the nutrient broth was given to the non-sterilized soil after several days, no carbon-14 dioxide was given off.  This last result was widely understood to be evidence </w:t>
+      </w:r>
+      <w:r>
+        <w:rPr>
+          <w:rFonts w:ascii="Times new roman" w:cs="Ubuntu" w:eastAsia="Ubuntu" w:hAnsi="Times new roman"/>
+          <w:b w:val="false"/>
+          <w:bCs w:val="false"/>
+          <w:i/>
+          <w:iCs/>
+          <w:caps w:val="false"/>
+          <w:smallCaps w:val="false"/>
+          <w:color w:val="auto"/>
+          <w:spacing w:val="0"/>
+          <w:sz w:val="24"/>
+          <w:szCs w:val="24"/>
+        </w:rPr>
         <w:t>against</w:t>
       </w:r>
       <w:r>
@@ -694,7 +793,39 @@
           <w:sz w:val="24"/>
           <w:szCs w:val="24"/>
         </w:rPr>
-        <w:t>The Viking Pyrolytic Release (PR) experiment was designed to measure synthesis of organic compounds using carbon dioxide from the air (this is essentially the reverse process of the LR experiment); in this experiment, a simulated Martian atmosphere containing carbon-14-labeled carbon dioxide and carbon monoxide were incubated with Martian soil for varying lengths of time and with or without simulated sunlight, then the labeled gas was purged and the soil was heated to 635⁰C to vaporize any carbon-containing compounds. This experiment gave positive results, since radioactive gases were detected (Plaxco and Gross, 2011:280). The PR experiment results cannot be interpreted as biological, however, since</w:t>
+        <w:t xml:space="preserve">The </w:t>
+      </w:r>
+      <w:r>
+        <w:rPr>
+          <w:rFonts w:ascii="Times new roman" w:cs="Ubuntu" w:eastAsia="Ubuntu" w:hAnsi="Times new roman"/>
+          <w:b w:val="false"/>
+          <w:bCs w:val="false"/>
+          <w:i/>
+          <w:iCs/>
+          <w:caps w:val="false"/>
+          <w:smallCaps w:val="false"/>
+          <w:color w:val="auto"/>
+          <w:spacing w:val="0"/>
+          <w:sz w:val="24"/>
+          <w:szCs w:val="24"/>
+        </w:rPr>
+        <w:t>Viking</w:t>
+      </w:r>
+      <w:r>
+        <w:rPr>
+          <w:rFonts w:ascii="Times new roman" w:cs="Ubuntu" w:eastAsia="Ubuntu" w:hAnsi="Times new roman"/>
+          <w:b w:val="false"/>
+          <w:bCs w:val="false"/>
+          <w:i w:val="false"/>
+          <w:iCs w:val="false"/>
+          <w:caps w:val="false"/>
+          <w:smallCaps w:val="false"/>
+          <w:color w:val="auto"/>
+          <w:spacing w:val="0"/>
+          <w:sz w:val="24"/>
+          <w:szCs w:val="24"/>
+        </w:rPr>
+        <w:t xml:space="preserve"> Pyrolytic Release (PR) experiment was designed to measure synthesis of organic compounds using carbon dioxide from the air (this is essentially the reverse process of the LR experiment); in this experiment, a simulated Martian atmosphere containing carbon-14-labeled carbon dioxide and carbon monoxide were incubated with Martian soil for varying lengths of time and with or without simulated sunlight, then the labeled gas was purged and the soil was heated to 635⁰C to vaporize any carbon-containing compounds. This experiment gave positive results, since radioactive gases were detected (Plaxco and Gross, 2011:280). The PR experiment results cannot be interpreted as biological, however, since</w:t>
       </w:r>
       <w:r>
         <w:rPr>
@@ -735,7 +866,39 @@
           <w:szCs w:val="24"/>
         </w:rPr>
         <w:tab/>
-        <w:t xml:space="preserve">The GCMS experiment failed to detect any organic compounds, but it did detect dichloromethane, an organic solvent that was used to clean the soil compartments prior to launch of the Viking probes.  A logical conclusion was that the dichloromethane detected was left over from this cleaning. The negative GCMS results initially seemed to rule out organic matter in the Martian soil; because it is almost inconceivable that living organisms could exist without organic compounds, this implied that there were not any microorganisms in the Martian soil.  The conclusion that there were no organic materials was brought into question in </w:t>
+        <w:t xml:space="preserve">The GCMS experiment failed to detect any organic compounds, but it did detect dichloromethane, an organic solvent that was used to clean the soil compartments prior to launch of the </w:t>
+      </w:r>
+      <w:r>
+        <w:rPr>
+          <w:rFonts w:ascii="Times new roman" w:cs="Ubuntu" w:eastAsia="Ubuntu" w:hAnsi="Times new roman"/>
+          <w:b w:val="false"/>
+          <w:bCs w:val="false"/>
+          <w:i/>
+          <w:iCs/>
+          <w:caps w:val="false"/>
+          <w:smallCaps w:val="false"/>
+          <w:color w:val="auto"/>
+          <w:spacing w:val="0"/>
+          <w:sz w:val="24"/>
+          <w:szCs w:val="24"/>
+        </w:rPr>
+        <w:t>Viking</w:t>
+      </w:r>
+      <w:r>
+        <w:rPr>
+          <w:rFonts w:ascii="Times new roman" w:cs="Ubuntu" w:eastAsia="Ubuntu" w:hAnsi="Times new roman"/>
+          <w:b w:val="false"/>
+          <w:bCs w:val="false"/>
+          <w:i w:val="false"/>
+          <w:iCs w:val="false"/>
+          <w:caps w:val="false"/>
+          <w:smallCaps w:val="false"/>
+          <w:color w:val="auto"/>
+          <w:spacing w:val="0"/>
+          <w:sz w:val="24"/>
+          <w:szCs w:val="24"/>
+        </w:rPr>
+        <w:t xml:space="preserve"> probes.  A logical conclusion was that the dichloromethane detected was left over from this cleaning. The negative GCMS results initially seemed to rule out organic matter in the Martian soil; because it is almost inconceivable that living organisms could exist without organic compounds, this implied that there were not any microorganisms in the Martian soil.  The conclusion that there were no organic materials was brought into question in </w:t>
       </w:r>
       <w:r>
         <w:rPr>
@@ -1020,14 +1183,6 @@
         </w:rPr>
         <w:t>The discovery of perchlorates is significant for two other reasons: perchlorate is not stable on the surface due to light</w:t>
       </w:r>
-    </w:p>
-    <w:p>
-      <w:pPr>
-        <w:pStyle w:val="style0"/>
-        <w:spacing w:after="0" w:before="0" w:line="480" w:lineRule="auto"/>
-        <w:contextualSpacing w:val="false"/>
-        <w:jc w:val="left"/>
-      </w:pPr>
       <w:r>
         <w:rPr>
           <w:rFonts w:ascii="Times new roman" w:cs="Ubuntu" w:eastAsia="Ubuntu" w:hAnsi="Times new roman"/>
@@ -1045,7 +1200,7 @@
           <w:szCs w:val="24"/>
           <w:vertAlign w:val="baseline"/>
         </w:rPr>
-        <w:tab/>
+        <w:t xml:space="preserve"> </w:t>
       </w:r>
       <w:r>
         <w:rPr>
@@ -1064,7 +1219,7 @@
           <w:szCs w:val="24"/>
           <w:vertAlign w:val="baseline"/>
         </w:rPr>
-        <w:t>###perchlorates###</w:t>
+        <w:t>###</w:t>
       </w:r>
     </w:p>
     <w:p>
@@ -1085,208 +1240,499 @@
           <w:smallCaps w:val="false"/>
           <w:color w:val="auto"/>
           <w:spacing w:val="0"/>
-          <w:sz w:val="24"/>
-          <w:szCs w:val="24"/>
-        </w:rPr>
-        <w:t>Martian meteorites</w:t>
-      </w:r>
-    </w:p>
-    <w:p>
-      <w:pPr>
-        <w:pStyle w:val="style0"/>
-        <w:spacing w:after="0" w:before="0" w:line="480" w:lineRule="auto"/>
-        <w:contextualSpacing w:val="false"/>
-        <w:jc w:val="left"/>
-      </w:pPr>
-      <w:r>
-        <w:rPr>
-          <w:rFonts w:ascii="Times new roman" w:cs="Ubuntu" w:eastAsia="Ubuntu" w:hAnsi="Times new roman"/>
-          <w:b w:val="false"/>
-          <w:bCs w:val="false"/>
-          <w:i w:val="false"/>
-          <w:iCs w:val="false"/>
-          <w:caps w:val="false"/>
-          <w:smallCaps w:val="false"/>
-          <w:color w:val="auto"/>
-          <w:spacing w:val="0"/>
-          <w:sz w:val="24"/>
-          <w:szCs w:val="24"/>
-        </w:rPr>
-        <w:tab/>
-      </w:r>
-      <w:r>
-        <w:rPr>
-          <w:rFonts w:ascii="Times new roman" w:cs="Ubuntu" w:eastAsia="Ubuntu" w:hAnsi="Times new roman"/>
-          <w:b w:val="false"/>
-          <w:bCs w:val="false"/>
-          <w:i w:val="false"/>
-          <w:iCs w:val="false"/>
-          <w:caps w:val="false"/>
-          <w:smallCaps w:val="false"/>
-          <w:color w:val="auto"/>
-          <w:spacing w:val="0"/>
-          <w:sz w:val="24"/>
-          <w:szCs w:val="24"/>
-        </w:rPr>
-        <w:t xml:space="preserve">The SNC class of meteorites have been identified as originating from Mars due to large impacts that caused Martian rock to escape the gravity of Mars and enter heliocentric orbit; to date, at least </w:t>
-      </w:r>
-      <w:r>
-        <w:rPr>
-          <w:rFonts w:ascii="Times new roman" w:cs="Ubuntu" w:eastAsia="Ubuntu" w:hAnsi="Times new roman"/>
-          <w:b w:val="false"/>
-          <w:bCs w:val="false"/>
-          <w:i w:val="false"/>
-          <w:iCs w:val="false"/>
-          <w:caps w:val="false"/>
-          <w:smallCaps w:val="false"/>
-          <w:color w:val="auto"/>
-          <w:spacing w:val="0"/>
-          <w:sz w:val="24"/>
-          <w:szCs w:val="24"/>
-        </w:rPr>
-        <w:t xml:space="preserve">two of them have been reported to show evidence of biological exposure on Mars. One of these is ALH 84001 </w:t>
-      </w:r>
-      <w:r>
-        <w:rPr>
-          <w:rFonts w:ascii="Times new roman" w:cs="Ubuntu" w:eastAsia="Ubuntu" w:hAnsi="Times new roman"/>
-          <w:b w:val="false"/>
-          <w:bCs w:val="false"/>
-          <w:i w:val="false"/>
-          <w:iCs w:val="false"/>
-          <w:caps w:val="false"/>
-          <w:smallCaps w:val="false"/>
-          <w:color w:val="auto"/>
-          <w:spacing w:val="0"/>
-          <w:sz w:val="24"/>
-          <w:szCs w:val="24"/>
-        </w:rPr>
-        <w:t>(Figure 2)</w:t>
-      </w:r>
-      <w:r>
-        <w:rPr>
-          <w:rFonts w:ascii="Times new roman" w:cs="Ubuntu" w:eastAsia="Ubuntu" w:hAnsi="Times new roman"/>
-          <w:b w:val="false"/>
-          <w:bCs w:val="false"/>
-          <w:i w:val="false"/>
-          <w:iCs w:val="false"/>
-          <w:caps w:val="false"/>
-          <w:smallCaps w:val="false"/>
-          <w:color w:val="auto"/>
-          <w:spacing w:val="0"/>
-          <w:sz w:val="24"/>
-          <w:szCs w:val="24"/>
-        </w:rPr>
-        <w:t xml:space="preserve">.  In 1996, microscopic structures in the rock that appear to be fossils of microorganisms were identified (McKay et al, 1996).  In addition, there are carbonate globules that must have formed in a wet environment </w:t>
-      </w:r>
-      <w:r>
-        <w:rPr>
-          <w:rFonts w:ascii="Times new roman" w:cs="Ubuntu" w:eastAsia="Ubuntu" w:hAnsi="Times new roman"/>
-          <w:b w:val="false"/>
-          <w:bCs w:val="false"/>
-          <w:i w:val="false"/>
-          <w:iCs w:val="false"/>
-          <w:caps w:val="false"/>
-          <w:smallCaps w:val="false"/>
-          <w:color w:val="auto"/>
-          <w:spacing w:val="0"/>
-          <w:sz w:val="24"/>
-          <w:szCs w:val="24"/>
-        </w:rPr>
-        <w:t>at a temperature lower than 100</w:t>
-      </w:r>
-      <w:r>
-        <w:rPr>
-          <w:rFonts w:ascii="Times new roman" w:cs="Ubuntu" w:eastAsia="Ubuntu" w:hAnsi="Times new roman"/>
-          <w:b w:val="false"/>
-          <w:bCs w:val="false"/>
-          <w:i w:val="false"/>
-          <w:iCs w:val="false"/>
-          <w:caps w:val="false"/>
-          <w:smallCaps w:val="false"/>
-          <w:color w:val="auto"/>
-          <w:spacing w:val="0"/>
-          <w:sz w:val="24"/>
-          <w:szCs w:val="24"/>
-        </w:rPr>
-        <w:t>⁰</w:t>
-      </w:r>
-      <w:r>
-        <w:rPr>
-          <w:rFonts w:ascii="Times new roman" w:cs="Ubuntu" w:eastAsia="Ubuntu" w:hAnsi="Times new roman"/>
-          <w:b w:val="false"/>
-          <w:bCs w:val="false"/>
-          <w:i w:val="false"/>
-          <w:iCs w:val="false"/>
-          <w:caps w:val="false"/>
-          <w:smallCaps w:val="false"/>
-          <w:color w:val="auto"/>
-          <w:spacing w:val="0"/>
-          <w:sz w:val="24"/>
-          <w:szCs w:val="24"/>
-        </w:rPr>
-        <w:t>C</w:t>
-      </w:r>
-      <w:r>
-        <w:rPr>
-          <w:rFonts w:ascii="Times new roman" w:cs="Ubuntu" w:eastAsia="Ubuntu" w:hAnsi="Times new roman"/>
-          <w:b w:val="false"/>
-          <w:bCs w:val="false"/>
-          <w:i w:val="false"/>
-          <w:iCs w:val="false"/>
-          <w:caps w:val="false"/>
-          <w:smallCaps w:val="false"/>
-          <w:color w:val="auto"/>
-          <w:spacing w:val="0"/>
-          <w:sz w:val="24"/>
-          <w:szCs w:val="24"/>
-        </w:rPr>
-        <w:t xml:space="preserve">, and are suggestive of biological activity (McKay et al, 1996).  </w:t>
-      </w:r>
-      <w:r>
-        <w:rPr>
-          <w:rFonts w:ascii="Times new roman" w:cs="Ubuntu" w:eastAsia="Ubuntu" w:hAnsi="Times new roman"/>
-          <w:b w:val="false"/>
-          <w:bCs w:val="false"/>
-          <w:i w:val="false"/>
-          <w:iCs w:val="false"/>
-          <w:caps w:val="false"/>
-          <w:smallCaps w:val="false"/>
-          <w:color w:val="auto"/>
-          <w:spacing w:val="0"/>
-          <w:sz w:val="24"/>
-          <w:szCs w:val="24"/>
-        </w:rPr>
-        <w:t xml:space="preserve">Magnetite crystals have been identified in </w:t>
-      </w:r>
-      <w:r>
-        <w:rPr>
-          <w:rFonts w:ascii="Times new roman" w:cs="Ubuntu" w:eastAsia="Ubuntu" w:hAnsi="Times new roman"/>
-          <w:b w:val="false"/>
-          <w:bCs w:val="false"/>
-          <w:i w:val="false"/>
-          <w:iCs w:val="false"/>
-          <w:caps w:val="false"/>
-          <w:smallCaps w:val="false"/>
-          <w:color w:val="auto"/>
-          <w:spacing w:val="0"/>
-          <w:sz w:val="24"/>
-          <w:szCs w:val="24"/>
-        </w:rPr>
-        <w:t>the meteorite; a similar discovery in an ancient Earth rock would be taken as strong evidence for past magnetotactic bacteria (Plaxco and  Gross, 2011:295).  Unfortunately, it was later discovered by D.C. Golden et al. that similar magnetite crystals can be produced abiologically, by the heating of iron carbonates (Plaxco and Gross, 2011:295).</w:t>
-      </w:r>
-    </w:p>
-    <w:p>
-      <w:pPr>
-        <w:pStyle w:val="style0"/>
-        <w:spacing w:after="0" w:before="0" w:line="480" w:lineRule="auto"/>
-        <w:contextualSpacing w:val="false"/>
-        <w:jc w:val="left"/>
-      </w:pPr>
+          <w:position w:val="0"/>
+          <w:sz w:val="22"/>
+          <w:sz w:val="24"/>
+          <w:szCs w:val="24"/>
+          <w:vertAlign w:val="baseline"/>
+        </w:rPr>
+        <w:t>Post-</w:t>
+      </w:r>
       <w:r>
         <w:rPr>
           <w:rFonts w:ascii="Times new roman" w:cs="Ubuntu" w:eastAsia="Ubuntu" w:hAnsi="Times new roman"/>
           <w:b/>
           <w:bCs/>
+          <w:i/>
+          <w:iCs/>
+          <w:caps w:val="false"/>
+          <w:smallCaps w:val="false"/>
+          <w:color w:val="auto"/>
+          <w:spacing w:val="0"/>
+          <w:position w:val="0"/>
+          <w:sz w:val="22"/>
+          <w:sz w:val="24"/>
+          <w:szCs w:val="24"/>
+          <w:vertAlign w:val="baseline"/>
+        </w:rPr>
+        <w:t>Viking</w:t>
+      </w:r>
+      <w:r>
+        <w:rPr>
+          <w:rFonts w:ascii="Times new roman" w:cs="Ubuntu" w:eastAsia="Ubuntu" w:hAnsi="Times new roman"/>
+          <w:b/>
+          <w:bCs/>
+          <w:i w:val="false"/>
+          <w:iCs w:val="false"/>
+          <w:caps w:val="false"/>
+          <w:smallCaps w:val="false"/>
+          <w:color w:val="auto"/>
+          <w:spacing w:val="0"/>
+          <w:position w:val="0"/>
+          <w:sz w:val="22"/>
+          <w:sz w:val="24"/>
+          <w:szCs w:val="24"/>
+          <w:vertAlign w:val="baseline"/>
+        </w:rPr>
+        <w:t xml:space="preserve"> exploration of Mars</w:t>
+      </w:r>
+    </w:p>
+    <w:p>
+      <w:pPr>
+        <w:pStyle w:val="style0"/>
+        <w:spacing w:after="0" w:before="0" w:line="480" w:lineRule="auto"/>
+        <w:contextualSpacing w:val="false"/>
+        <w:jc w:val="left"/>
+      </w:pPr>
+      <w:r>
+        <w:rPr>
+          <w:rFonts w:ascii="Times new roman" w:cs="Ubuntu" w:eastAsia="Ubuntu" w:hAnsi="Times new roman"/>
+          <w:b w:val="false"/>
+          <w:bCs w:val="false"/>
+          <w:i w:val="false"/>
+          <w:iCs w:val="false"/>
+          <w:caps w:val="false"/>
+          <w:smallCaps w:val="false"/>
+          <w:color w:val="auto"/>
+          <w:spacing w:val="0"/>
+          <w:position w:val="0"/>
+          <w:sz w:val="22"/>
+          <w:sz w:val="24"/>
+          <w:szCs w:val="24"/>
+          <w:vertAlign w:val="baseline"/>
+        </w:rPr>
+        <w:tab/>
+        <w:t xml:space="preserve">After the </w:t>
+      </w:r>
+      <w:r>
+        <w:rPr>
+          <w:rFonts w:ascii="Times new roman" w:cs="Ubuntu" w:eastAsia="Ubuntu" w:hAnsi="Times new roman"/>
+          <w:b w:val="false"/>
+          <w:bCs w:val="false"/>
+          <w:i w:val="false"/>
+          <w:iCs w:val="false"/>
+          <w:caps w:val="false"/>
+          <w:smallCaps w:val="false"/>
+          <w:color w:val="auto"/>
+          <w:spacing w:val="0"/>
+          <w:position w:val="0"/>
+          <w:sz w:val="22"/>
+          <w:sz w:val="24"/>
+          <w:szCs w:val="24"/>
+          <w:vertAlign w:val="baseline"/>
+        </w:rPr>
+        <w:t xml:space="preserve">last of the </w:t>
+      </w:r>
+      <w:r>
+        <w:rPr>
+          <w:rFonts w:ascii="Times new roman" w:cs="Ubuntu" w:eastAsia="Ubuntu" w:hAnsi="Times new roman"/>
+          <w:b w:val="false"/>
+          <w:bCs w:val="false"/>
+          <w:i/>
+          <w:iCs/>
+          <w:caps w:val="false"/>
+          <w:smallCaps w:val="false"/>
+          <w:color w:val="auto"/>
+          <w:spacing w:val="0"/>
+          <w:position w:val="0"/>
+          <w:sz w:val="22"/>
+          <w:sz w:val="24"/>
+          <w:szCs w:val="24"/>
+          <w:vertAlign w:val="baseline"/>
+        </w:rPr>
+        <w:t>Viking</w:t>
+      </w:r>
+      <w:r>
+        <w:rPr>
+          <w:rFonts w:ascii="Times new roman" w:cs="Ubuntu" w:eastAsia="Ubuntu" w:hAnsi="Times new roman"/>
+          <w:b w:val="false"/>
+          <w:bCs w:val="false"/>
+          <w:i w:val="false"/>
+          <w:iCs w:val="false"/>
+          <w:caps w:val="false"/>
+          <w:smallCaps w:val="false"/>
+          <w:color w:val="auto"/>
+          <w:spacing w:val="0"/>
+          <w:position w:val="0"/>
+          <w:sz w:val="22"/>
+          <w:sz w:val="24"/>
+          <w:szCs w:val="24"/>
+          <w:vertAlign w:val="baseline"/>
+        </w:rPr>
+        <w:t xml:space="preserve"> landers </w:t>
+      </w:r>
+      <w:r>
+        <w:rPr>
+          <w:rFonts w:ascii="Times new roman" w:cs="Ubuntu" w:eastAsia="Ubuntu" w:hAnsi="Times new roman"/>
+          <w:b w:val="false"/>
+          <w:bCs w:val="false"/>
+          <w:i w:val="false"/>
+          <w:iCs w:val="false"/>
+          <w:caps w:val="false"/>
+          <w:smallCaps w:val="false"/>
+          <w:color w:val="auto"/>
+          <w:spacing w:val="0"/>
+          <w:position w:val="0"/>
+          <w:sz w:val="22"/>
+          <w:sz w:val="24"/>
+          <w:szCs w:val="24"/>
+          <w:vertAlign w:val="baseline"/>
+        </w:rPr>
+        <w:t>ceased communication</w:t>
+      </w:r>
+      <w:r>
+        <w:rPr>
+          <w:rFonts w:ascii="Times new roman" w:cs="Ubuntu" w:eastAsia="Ubuntu" w:hAnsi="Times new roman"/>
+          <w:b w:val="false"/>
+          <w:bCs w:val="false"/>
+          <w:i w:val="false"/>
+          <w:iCs w:val="false"/>
+          <w:caps w:val="false"/>
+          <w:smallCaps w:val="false"/>
+          <w:color w:val="auto"/>
+          <w:spacing w:val="0"/>
+          <w:position w:val="0"/>
+          <w:sz w:val="22"/>
+          <w:sz w:val="24"/>
+          <w:szCs w:val="24"/>
+          <w:vertAlign w:val="baseline"/>
+        </w:rPr>
+        <w:t xml:space="preserve">, there </w:t>
+      </w:r>
+      <w:r>
+        <w:rPr>
+          <w:rFonts w:ascii="Times new roman" w:cs="Ubuntu" w:eastAsia="Ubuntu" w:hAnsi="Times new roman"/>
+          <w:b w:val="false"/>
+          <w:bCs w:val="false"/>
+          <w:i w:val="false"/>
+          <w:iCs w:val="false"/>
+          <w:caps w:val="false"/>
+          <w:smallCaps w:val="false"/>
+          <w:color w:val="auto"/>
+          <w:spacing w:val="0"/>
+          <w:position w:val="0"/>
+          <w:sz w:val="22"/>
+          <w:sz w:val="24"/>
+          <w:szCs w:val="24"/>
+          <w:vertAlign w:val="baseline"/>
+        </w:rPr>
+        <w:t>were no successful landers for another 17 years. ###</w:t>
+      </w:r>
+      <w:r>
+        <w:rPr>
+          <w:rFonts w:ascii="Times new roman" w:cs="Ubuntu" w:eastAsia="Ubuntu" w:hAnsi="Times new roman"/>
+          <w:b w:val="false"/>
+          <w:bCs w:val="false"/>
+          <w:i/>
+          <w:iCs/>
+          <w:caps w:val="false"/>
+          <w:smallCaps w:val="false"/>
+          <w:color w:val="auto"/>
+          <w:spacing w:val="0"/>
+          <w:position w:val="0"/>
+          <w:sz w:val="22"/>
+          <w:sz w:val="24"/>
+          <w:szCs w:val="24"/>
+          <w:vertAlign w:val="baseline"/>
+        </w:rPr>
+        <w:t>Pathfinder</w:t>
+      </w:r>
+      <w:r>
+        <w:rPr>
+          <w:rFonts w:ascii="Times new roman" w:cs="Ubuntu" w:eastAsia="Ubuntu" w:hAnsi="Times new roman"/>
+          <w:b w:val="false"/>
+          <w:bCs w:val="false"/>
+          <w:i w:val="false"/>
+          <w:iCs w:val="false"/>
+          <w:caps w:val="false"/>
+          <w:smallCaps w:val="false"/>
+          <w:color w:val="auto"/>
+          <w:spacing w:val="0"/>
+          <w:position w:val="0"/>
+          <w:sz w:val="22"/>
+          <w:sz w:val="24"/>
+          <w:szCs w:val="24"/>
+          <w:vertAlign w:val="baseline"/>
+        </w:rPr>
+        <w:t>1997###</w:t>
+      </w:r>
+    </w:p>
+    <w:p>
+      <w:pPr>
+        <w:pStyle w:val="style0"/>
+        <w:spacing w:after="0" w:before="0" w:line="480" w:lineRule="auto"/>
+        <w:contextualSpacing w:val="false"/>
+        <w:jc w:val="left"/>
+      </w:pPr>
+      <w:r>
+        <w:rPr>
+          <w:rFonts w:ascii="Times new roman" w:cs="Ubuntu" w:eastAsia="Ubuntu" w:hAnsi="Times new roman"/>
+          <w:b w:val="false"/>
+          <w:bCs w:val="false"/>
+          <w:i w:val="false"/>
+          <w:iCs w:val="false"/>
+          <w:caps w:val="false"/>
+          <w:smallCaps w:val="false"/>
+          <w:color w:val="auto"/>
+          <w:spacing w:val="0"/>
+          <w:position w:val="0"/>
+          <w:sz w:val="22"/>
+          <w:sz w:val="24"/>
+          <w:szCs w:val="24"/>
+          <w:vertAlign w:val="baseline"/>
+        </w:rPr>
+        <w:tab/>
+      </w:r>
+      <w:r>
+        <w:rPr>
+          <w:rFonts w:ascii="Times new roman" w:cs="Ubuntu" w:eastAsia="Ubuntu" w:hAnsi="Times new roman"/>
+          <w:b w:val="false"/>
+          <w:bCs w:val="false"/>
+          <w:i w:val="false"/>
+          <w:iCs w:val="false"/>
+          <w:caps w:val="false"/>
+          <w:smallCaps w:val="false"/>
+          <w:color w:val="auto"/>
+          <w:spacing w:val="0"/>
+          <w:position w:val="0"/>
+          <w:sz w:val="22"/>
+          <w:sz w:val="24"/>
+          <w:szCs w:val="24"/>
+          <w:vertAlign w:val="baseline"/>
+        </w:rPr>
+        <w:t>###methane###</w:t>
+      </w:r>
+    </w:p>
+    <w:p>
+      <w:pPr>
+        <w:pStyle w:val="style0"/>
+        <w:spacing w:after="0" w:before="0" w:line="480" w:lineRule="auto"/>
+        <w:contextualSpacing w:val="false"/>
+        <w:jc w:val="left"/>
+      </w:pPr>
+      <w:r>
+        <w:rPr>
+          <w:rFonts w:ascii="Times new roman" w:cs="Ubuntu" w:eastAsia="Ubuntu" w:hAnsi="Times new roman"/>
+          <w:b/>
+          <w:bCs/>
+          <w:i w:val="false"/>
+          <w:iCs w:val="false"/>
+          <w:caps w:val="false"/>
+          <w:smallCaps w:val="false"/>
+          <w:color w:val="auto"/>
+          <w:spacing w:val="0"/>
+          <w:sz w:val="24"/>
+          <w:szCs w:val="24"/>
+        </w:rPr>
+        <w:t>Martian meteorites</w:t>
+      </w:r>
+    </w:p>
+    <w:p>
+      <w:pPr>
+        <w:pStyle w:val="style0"/>
+        <w:spacing w:after="0" w:before="0" w:line="480" w:lineRule="auto"/>
+        <w:contextualSpacing w:val="false"/>
+        <w:jc w:val="left"/>
+      </w:pPr>
+      <w:r>
+        <w:rPr>
+          <w:rFonts w:ascii="Times new roman" w:cs="Ubuntu" w:eastAsia="Ubuntu" w:hAnsi="Times new roman"/>
+          <w:b w:val="false"/>
+          <w:bCs w:val="false"/>
+          <w:i w:val="false"/>
+          <w:iCs w:val="false"/>
+          <w:caps w:val="false"/>
+          <w:smallCaps w:val="false"/>
+          <w:color w:val="auto"/>
+          <w:spacing w:val="0"/>
+          <w:sz w:val="24"/>
+          <w:szCs w:val="24"/>
+        </w:rPr>
+        <w:tab/>
+      </w:r>
+      <w:r>
+        <w:rPr>
+          <w:rFonts w:ascii="Times new roman" w:cs="Ubuntu" w:eastAsia="Ubuntu" w:hAnsi="Times new roman"/>
+          <w:b w:val="false"/>
+          <w:bCs w:val="false"/>
+          <w:i w:val="false"/>
+          <w:iCs w:val="false"/>
+          <w:caps w:val="false"/>
+          <w:smallCaps w:val="false"/>
+          <w:color w:val="auto"/>
+          <w:spacing w:val="0"/>
+          <w:sz w:val="24"/>
+          <w:szCs w:val="24"/>
+        </w:rPr>
+        <w:t xml:space="preserve">The SNC class of meteorites have been identified as originating from Mars due to large impacts that caused Martian rock to escape the gravity of Mars and enter heliocentric orbit; to date, at least </w:t>
+      </w:r>
+      <w:r>
+        <w:rPr>
+          <w:rFonts w:ascii="Times new roman" w:cs="Ubuntu" w:eastAsia="Ubuntu" w:hAnsi="Times new roman"/>
+          <w:b w:val="false"/>
+          <w:bCs w:val="false"/>
+          <w:i w:val="false"/>
+          <w:iCs w:val="false"/>
+          <w:caps w:val="false"/>
+          <w:smallCaps w:val="false"/>
+          <w:color w:val="auto"/>
+          <w:spacing w:val="0"/>
+          <w:sz w:val="24"/>
+          <w:szCs w:val="24"/>
+        </w:rPr>
+        <w:t xml:space="preserve">two of them have been reported to show evidence of biological exposure on Mars. One of these is ALH 84001 </w:t>
+      </w:r>
+      <w:r>
+        <w:rPr>
+          <w:rFonts w:ascii="Times new roman" w:cs="Ubuntu" w:eastAsia="Ubuntu" w:hAnsi="Times new roman"/>
+          <w:b w:val="false"/>
+          <w:bCs w:val="false"/>
+          <w:i w:val="false"/>
+          <w:iCs w:val="false"/>
+          <w:caps w:val="false"/>
+          <w:smallCaps w:val="false"/>
+          <w:color w:val="auto"/>
+          <w:spacing w:val="0"/>
+          <w:sz w:val="24"/>
+          <w:szCs w:val="24"/>
+        </w:rPr>
+        <w:t>(Figure 2)</w:t>
+      </w:r>
+      <w:r>
+        <w:rPr>
+          <w:rFonts w:ascii="Times new roman" w:cs="Ubuntu" w:eastAsia="Ubuntu" w:hAnsi="Times new roman"/>
+          <w:b w:val="false"/>
+          <w:bCs w:val="false"/>
+          <w:i w:val="false"/>
+          <w:iCs w:val="false"/>
+          <w:caps w:val="false"/>
+          <w:smallCaps w:val="false"/>
+          <w:color w:val="auto"/>
+          <w:spacing w:val="0"/>
+          <w:sz w:val="24"/>
+          <w:szCs w:val="24"/>
+        </w:rPr>
+        <w:t xml:space="preserve">.  In 1996, microscopic structures in the rock that appear to be fossils of microorganisms were identified (McKay et al, 1996).  In addition, there are carbonate globules that must have formed in a wet environment </w:t>
+      </w:r>
+      <w:r>
+        <w:rPr>
+          <w:rFonts w:ascii="Times new roman" w:cs="Ubuntu" w:eastAsia="Ubuntu" w:hAnsi="Times new roman"/>
+          <w:b w:val="false"/>
+          <w:bCs w:val="false"/>
+          <w:i w:val="false"/>
+          <w:iCs w:val="false"/>
+          <w:caps w:val="false"/>
+          <w:smallCaps w:val="false"/>
+          <w:color w:val="auto"/>
+          <w:spacing w:val="0"/>
+          <w:sz w:val="24"/>
+          <w:szCs w:val="24"/>
+        </w:rPr>
+        <w:t>at a temperature lower than 100</w:t>
+      </w:r>
+      <w:r>
+        <w:rPr>
+          <w:rFonts w:ascii="Times new roman" w:cs="Ubuntu" w:eastAsia="Ubuntu" w:hAnsi="Times new roman"/>
+          <w:b w:val="false"/>
+          <w:bCs w:val="false"/>
+          <w:i w:val="false"/>
+          <w:iCs w:val="false"/>
+          <w:caps w:val="false"/>
+          <w:smallCaps w:val="false"/>
+          <w:color w:val="auto"/>
+          <w:spacing w:val="0"/>
+          <w:sz w:val="24"/>
+          <w:szCs w:val="24"/>
+        </w:rPr>
+        <w:t>⁰</w:t>
+      </w:r>
+      <w:r>
+        <w:rPr>
+          <w:rFonts w:ascii="Times new roman" w:cs="Ubuntu" w:eastAsia="Ubuntu" w:hAnsi="Times new roman"/>
+          <w:b w:val="false"/>
+          <w:bCs w:val="false"/>
+          <w:i w:val="false"/>
+          <w:iCs w:val="false"/>
+          <w:caps w:val="false"/>
+          <w:smallCaps w:val="false"/>
+          <w:color w:val="auto"/>
+          <w:spacing w:val="0"/>
+          <w:sz w:val="24"/>
+          <w:szCs w:val="24"/>
+        </w:rPr>
+        <w:t>C</w:t>
+      </w:r>
+      <w:r>
+        <w:rPr>
+          <w:rFonts w:ascii="Times new roman" w:cs="Ubuntu" w:eastAsia="Ubuntu" w:hAnsi="Times new roman"/>
+          <w:b w:val="false"/>
+          <w:bCs w:val="false"/>
+          <w:i w:val="false"/>
+          <w:iCs w:val="false"/>
+          <w:caps w:val="false"/>
+          <w:smallCaps w:val="false"/>
+          <w:color w:val="auto"/>
+          <w:spacing w:val="0"/>
+          <w:sz w:val="24"/>
+          <w:szCs w:val="24"/>
+        </w:rPr>
+        <w:t xml:space="preserve">, and are suggestive of biological activity (McKay et al, 1996).  </w:t>
+      </w:r>
+      <w:r>
+        <w:rPr>
+          <w:rFonts w:ascii="Times new roman" w:cs="Ubuntu" w:eastAsia="Ubuntu" w:hAnsi="Times new roman"/>
+          <w:b w:val="false"/>
+          <w:bCs w:val="false"/>
+          <w:i w:val="false"/>
+          <w:iCs w:val="false"/>
+          <w:caps w:val="false"/>
+          <w:smallCaps w:val="false"/>
+          <w:color w:val="auto"/>
+          <w:spacing w:val="0"/>
+          <w:sz w:val="24"/>
+          <w:szCs w:val="24"/>
+        </w:rPr>
+        <w:t xml:space="preserve">Magnetite crystals have been identified in </w:t>
+      </w:r>
+      <w:r>
+        <w:rPr>
+          <w:rFonts w:ascii="Times new roman" w:cs="Ubuntu" w:eastAsia="Ubuntu" w:hAnsi="Times new roman"/>
+          <w:b w:val="false"/>
+          <w:bCs w:val="false"/>
+          <w:i w:val="false"/>
+          <w:iCs w:val="false"/>
+          <w:caps w:val="false"/>
+          <w:smallCaps w:val="false"/>
+          <w:color w:val="auto"/>
+          <w:spacing w:val="0"/>
+          <w:sz w:val="24"/>
+          <w:szCs w:val="24"/>
+        </w:rPr>
+        <w:t>the meteorite; a similar discovery in an ancient Earth rock would be taken as strong evidence for past magnetotactic bacteria (Plaxco and  Gross, 2011:295).  Unfortunately, it was later discovered by D.C. Golden et al. that similar magnetite crystals can be produced abiologically, by the heating of iron carbonates (Plaxco and Gross, 2011:295).</w:t>
+      </w:r>
+    </w:p>
+    <w:p>
+      <w:pPr>
+        <w:pStyle w:val="style0"/>
+        <w:spacing w:after="0" w:before="0" w:line="480" w:lineRule="auto"/>
+        <w:contextualSpacing w:val="false"/>
+        <w:jc w:val="left"/>
+      </w:pPr>
+      <w:r>
+        <w:rPr>
+          <w:rFonts w:ascii="Times new roman" w:cs="Ubuntu" w:eastAsia="Ubuntu" w:hAnsi="Times new roman"/>
+          <w:b/>
+          <w:bCs/>
           <w:i w:val="false"/>
           <w:iCs w:val="false"/>
           <w:caps w:val="false"/>
@@ -1467,7 +1913,39 @@
           <w:sz w:val="24"/>
           <w:szCs w:val="24"/>
         </w:rPr>
-        <w:t xml:space="preserve">xperiment of the Viking landers, suggest that </w:t>
+        <w:t xml:space="preserve">xperiment of the </w:t>
+      </w:r>
+      <w:r>
+        <w:rPr>
+          <w:rFonts w:ascii="Times new roman" w:cs="Ubuntu" w:eastAsia="Ubuntu" w:hAnsi="Times new roman"/>
+          <w:b w:val="false"/>
+          <w:bCs w:val="false"/>
+          <w:i/>
+          <w:iCs/>
+          <w:caps w:val="false"/>
+          <w:smallCaps w:val="false"/>
+          <w:color w:val="auto"/>
+          <w:spacing w:val="0"/>
+          <w:sz w:val="24"/>
+          <w:szCs w:val="24"/>
+        </w:rPr>
+        <w:t>Viking</w:t>
+      </w:r>
+      <w:r>
+        <w:rPr>
+          <w:rFonts w:ascii="Times new roman" w:cs="Ubuntu" w:eastAsia="Ubuntu" w:hAnsi="Times new roman"/>
+          <w:b w:val="false"/>
+          <w:bCs w:val="false"/>
+          <w:i w:val="false"/>
+          <w:iCs w:val="false"/>
+          <w:caps w:val="false"/>
+          <w:smallCaps w:val="false"/>
+          <w:color w:val="auto"/>
+          <w:spacing w:val="0"/>
+          <w:sz w:val="24"/>
+          <w:szCs w:val="24"/>
+        </w:rPr>
+        <w:t xml:space="preserve"> landers, suggest that </w:t>
       </w:r>
       <w:r>
         <w:rPr>
@@ -1659,7 +2137,21 @@
         <w:rPr>
           <w:color w:val="auto"/>
         </w:rPr>
-        <w:t>: Labeled Release (LR) experiment of Viking landers (artemis 2012).</w:t>
+        <w:t xml:space="preserve">: Labeled Release (LR) experiment of </w:t>
+      </w:r>
+      <w:r>
+        <w:rPr>
+          <w:i w:val="false"/>
+          <w:iCs w:val="false"/>
+          <w:color w:val="auto"/>
+        </w:rPr>
+        <w:t>Viking</w:t>
+      </w:r>
+      <w:r>
+        <w:rPr>
+          <w:color w:val="auto"/>
+        </w:rPr>
+        <w:t xml:space="preserve"> landers (artemis 2012).</w:t>
       </w:r>
     </w:p>
     <w:p>

</xml_diff>

<commit_message>
more on the methane
</commit_message>
<xml_diff>
--- a/writ109st/paper/Aaron_Miller--Life_elsewhere_in_the_SS.docx
+++ b/writ109st/paper/Aaron_Miller--Life_elsewhere_in_the_SS.docx
@@ -1817,7 +1817,7 @@
           <w:szCs w:val="24"/>
           <w:vertAlign w:val="baseline"/>
         </w:rPr>
-        <w:t>Although non-biological explanations have been proposed, such as a slow release from underground methane reservoirs or cometary impacts, a reasonable possibility is that organisms living in underground aquifers are metabolizing carbon monoxide and hydrogen gas from the atmosphere to form methane, which then leaks up into the atmosphere (Formisano et al., 2004).</w:t>
+        <w:t>Although non-biological explanations have been proposed, such as a slow release from underground methane reservoirs (originally present due to hydrothermal activity) or cometary impacts, a reasonable possibility is that organisms living in underground aquifers are metabolizing carbon monoxide and hydrogen gas from the atmosphere to form methane, which then leaks up into the atmosphere (Formisano et al., 2004).  Considering methane's relatively short half life (on the order of hundreds of years) in the Martian atmosphere, the methane production or release must be relatively continuous, with an average rate of production or release of about 126 tons per year (Formisano et al., 2004).  Another interesting characteristic of this detected methane is that it is not uniform over the surface, suggesting an active source, active sink, or both (Formisano et al., 2004).</w:t>
       </w:r>
     </w:p>
     <w:p>
@@ -3620,7 +3620,7 @@
       <w:fldChar w:fldCharType="separate"/>
     </w:r>
     <w:r>
-      <w:t>11</w:t>
+      <w:t>12</w:t>
     </w:r>
     <w:r>
       <w:fldChar w:fldCharType="end"/>

</xml_diff>

<commit_message>
figures 4 and 5: europa and titan
</commit_message>
<xml_diff>
--- a/writ109st/paper/Aaron_Miller--Life_elsewhere_in_the_SS.docx
+++ b/writ109st/paper/Aaron_Miller--Life_elsewhere_in_the_SS.docx
@@ -945,7 +945,71 @@
           <w:sz w:val="24"/>
           <w:szCs w:val="24"/>
         </w:rPr>
-        <w:t xml:space="preserve"> results on Earth using various non-living conditions have failed (Levin ###YEAR?###). The possibility cannot be eliminated that there is some non-biological reaction responsible for the </w:t>
+        <w:t xml:space="preserve"> results on Earth using various non-living conditions have failed (Levin </w:t>
+      </w:r>
+      <w:r>
+        <w:rPr>
+          <w:rFonts w:ascii="Times new roman" w:cs="Ubuntu" w:eastAsia="Ubuntu" w:hAnsi="Times new roman"/>
+          <w:b w:val="false"/>
+          <w:bCs w:val="false"/>
+          <w:i w:val="false"/>
+          <w:iCs w:val="false"/>
+          <w:caps w:val="false"/>
+          <w:smallCaps w:val="false"/>
+          <w:color w:val="auto"/>
+          <w:spacing w:val="0"/>
+          <w:sz w:val="24"/>
+          <w:szCs w:val="24"/>
+        </w:rPr>
+        <w:t>2010</w:t>
+      </w:r>
+      <w:r>
+        <w:rPr>
+          <w:rFonts w:ascii="Times new roman" w:cs="Ubuntu" w:eastAsia="Ubuntu" w:hAnsi="Times new roman"/>
+          <w:b w:val="false"/>
+          <w:bCs w:val="false"/>
+          <w:i w:val="false"/>
+          <w:iCs w:val="false"/>
+          <w:caps w:val="false"/>
+          <w:smallCaps w:val="false"/>
+          <w:color w:val="auto"/>
+          <w:spacing w:val="0"/>
+          <w:sz w:val="24"/>
+          <w:szCs w:val="24"/>
+        </w:rPr>
+        <w:t xml:space="preserve">). </w:t>
+      </w:r>
+      <w:r>
+        <w:rPr>
+          <w:rFonts w:ascii="Times new roman" w:cs="Ubuntu" w:eastAsia="Ubuntu" w:hAnsi="Times new roman"/>
+          <w:b w:val="false"/>
+          <w:bCs w:val="false"/>
+          <w:i w:val="false"/>
+          <w:iCs w:val="false"/>
+          <w:caps w:val="false"/>
+          <w:smallCaps w:val="false"/>
+          <w:color w:val="auto"/>
+          <w:spacing w:val="0"/>
+          <w:sz w:val="24"/>
+          <w:szCs w:val="24"/>
+        </w:rPr>
+        <w:t>Although t</w:t>
+      </w:r>
+      <w:r>
+        <w:rPr>
+          <w:rFonts w:ascii="Times new roman" w:cs="Ubuntu" w:eastAsia="Ubuntu" w:hAnsi="Times new roman"/>
+          <w:b w:val="false"/>
+          <w:bCs w:val="false"/>
+          <w:i w:val="false"/>
+          <w:iCs w:val="false"/>
+          <w:caps w:val="false"/>
+          <w:smallCaps w:val="false"/>
+          <w:color w:val="auto"/>
+          <w:spacing w:val="0"/>
+          <w:sz w:val="24"/>
+          <w:szCs w:val="24"/>
+        </w:rPr>
+        <w:t xml:space="preserve">he possibility cannot be eliminated that there is some non-biological reaction responsible for the </w:t>
       </w:r>
       <w:r>
         <w:rPr>
@@ -977,7 +1041,7 @@
           <w:sz w:val="24"/>
           <w:szCs w:val="24"/>
         </w:rPr>
-        <w:t xml:space="preserve"> results that has simply not been tested by experts on Earth; the absence of a non-biological explanation lends credibility to the idea that the results are biological in nature.</w:t>
+        <w:t xml:space="preserve"> results that has simply not been tested by experts on Earth, the absence of a non-biological explanation lends credibility to the idea that the results are biological in nature.</w:t>
       </w:r>
     </w:p>
     <w:p>
@@ -1947,7 +2011,6 @@
         </w:rPr>
         <w:t>at a temperature lower than 100</w:t>
       </w:r>
-      <w:bookmarkStart w:id="1" w:name="__DdeLink__147_1279146795"/>
       <w:r>
         <w:rPr>
           <w:rFonts w:ascii="Times new roman" w:cs="Ubuntu" w:eastAsia="Ubuntu" w:hAnsi="Times new roman"/>
@@ -1964,7 +2027,6 @@
         </w:rPr>
         <w:t>⁰</w:t>
       </w:r>
-      <w:bookmarkEnd w:id="1"/>
       <w:r>
         <w:rPr>
           <w:rFonts w:ascii="Times new roman" w:cs="Ubuntu" w:eastAsia="Ubuntu" w:hAnsi="Times new roman"/>
@@ -2245,23 +2307,7 @@
           <w:sz w:val="24"/>
           <w:szCs w:val="24"/>
         </w:rPr>
-        <w:t>drilling of the interior.  The existing results, especially those from the Labeled Release e</w:t>
-      </w:r>
-      <w:r>
-        <w:rPr>
-          <w:rFonts w:ascii="Times new roman" w:cs="Ubuntu" w:eastAsia="Ubuntu" w:hAnsi="Times new roman"/>
-          <w:b w:val="false"/>
-          <w:bCs w:val="false"/>
-          <w:i w:val="false"/>
-          <w:iCs w:val="false"/>
-          <w:caps w:val="false"/>
-          <w:smallCaps w:val="false"/>
-          <w:color w:val="auto"/>
-          <w:spacing w:val="0"/>
-          <w:sz w:val="24"/>
-          <w:szCs w:val="24"/>
-        </w:rPr>
-        <w:t xml:space="preserve">xperiment of the </w:t>
+        <w:t xml:space="preserve">drilling of the interior.  The existing results, especially those from the Labeled Release experiment of the </w:t>
       </w:r>
       <w:r>
         <w:rPr>
@@ -2326,6 +2372,142 @@
           <w:szCs w:val="24"/>
         </w:rPr>
         <w:t>In some ways, robotic exploration is no substitute for manned exploration, which can avoid the communications delay inherent in the remote operation of landers by controllers on Earth.</w:t>
+      </w:r>
+    </w:p>
+    <w:p>
+      <w:pPr>
+        <w:pStyle w:val="style0"/>
+        <w:spacing w:after="0" w:before="0" w:line="480" w:lineRule="auto"/>
+        <w:contextualSpacing w:val="false"/>
+        <w:jc w:val="left"/>
+      </w:pPr>
+      <w:r>
+        <w:rPr>
+          <w:rFonts w:ascii="Times new roman" w:cs="Ubuntu" w:eastAsia="Ubuntu" w:hAnsi="Times new roman"/>
+          <w:b w:val="false"/>
+          <w:bCs w:val="false"/>
+          <w:i w:val="false"/>
+          <w:iCs w:val="false"/>
+          <w:caps w:val="false"/>
+          <w:smallCaps w:val="false"/>
+          <w:color w:val="auto"/>
+          <w:spacing w:val="0"/>
+          <w:sz w:val="24"/>
+          <w:szCs w:val="24"/>
+        </w:rPr>
+        <w:tab/>
+      </w:r>
+      <w:r>
+        <w:rPr>
+          <w:rFonts w:ascii="Times new roman" w:cs="Ubuntu" w:eastAsia="Ubuntu" w:hAnsi="Times new roman"/>
+          <w:b w:val="false"/>
+          <w:bCs w:val="false"/>
+          <w:i w:val="false"/>
+          <w:iCs w:val="false"/>
+          <w:caps w:val="false"/>
+          <w:smallCaps w:val="false"/>
+          <w:color w:val="auto"/>
+          <w:spacing w:val="0"/>
+          <w:sz w:val="24"/>
+          <w:szCs w:val="24"/>
+        </w:rPr>
+        <w:t xml:space="preserve">The exploration of Europa and Titan is still in its infancy, compared to the exploration of Mars, and so very little is known of the potential for life on these moons: Europa has only been observed up close by the </w:t>
+      </w:r>
+      <w:r>
+        <w:rPr>
+          <w:rFonts w:ascii="Times new roman" w:cs="Ubuntu" w:eastAsia="Ubuntu" w:hAnsi="Times new roman"/>
+          <w:b w:val="false"/>
+          <w:bCs w:val="false"/>
+          <w:i/>
+          <w:iCs/>
+          <w:caps w:val="false"/>
+          <w:smallCaps w:val="false"/>
+          <w:color w:val="auto"/>
+          <w:spacing w:val="0"/>
+          <w:sz w:val="24"/>
+          <w:szCs w:val="24"/>
+        </w:rPr>
+        <w:t>Voyager 2</w:t>
+      </w:r>
+      <w:r>
+        <w:rPr>
+          <w:rFonts w:ascii="Times new roman" w:cs="Ubuntu" w:eastAsia="Ubuntu" w:hAnsi="Times new roman"/>
+          <w:b w:val="false"/>
+          <w:bCs w:val="false"/>
+          <w:i w:val="false"/>
+          <w:iCs w:val="false"/>
+          <w:caps w:val="false"/>
+          <w:smallCaps w:val="false"/>
+          <w:color w:val="auto"/>
+          <w:spacing w:val="0"/>
+          <w:sz w:val="24"/>
+          <w:szCs w:val="24"/>
+        </w:rPr>
+        <w:t xml:space="preserve"> and </w:t>
+      </w:r>
+      <w:r>
+        <w:rPr>
+          <w:rFonts w:ascii="Times new roman" w:cs="Ubuntu" w:eastAsia="Ubuntu" w:hAnsi="Times new roman"/>
+          <w:b w:val="false"/>
+          <w:bCs w:val="false"/>
+          <w:i/>
+          <w:iCs/>
+          <w:caps w:val="false"/>
+          <w:smallCaps w:val="false"/>
+          <w:color w:val="auto"/>
+          <w:spacing w:val="0"/>
+          <w:sz w:val="24"/>
+          <w:szCs w:val="24"/>
+        </w:rPr>
+        <w:t>Galileo</w:t>
+      </w:r>
+      <w:r>
+        <w:rPr>
+          <w:rFonts w:ascii="Times new roman" w:cs="Ubuntu" w:eastAsia="Ubuntu" w:hAnsi="Times new roman"/>
+          <w:b w:val="false"/>
+          <w:bCs w:val="false"/>
+          <w:i w:val="false"/>
+          <w:iCs w:val="false"/>
+          <w:caps w:val="false"/>
+          <w:smallCaps w:val="false"/>
+          <w:color w:val="auto"/>
+          <w:spacing w:val="0"/>
+          <w:sz w:val="24"/>
+          <w:szCs w:val="24"/>
+        </w:rPr>
+        <w:t xml:space="preserve"> spacecraft, and Titan is the only icy moon to have had a lander mission (</w:t>
+      </w:r>
+      <w:r>
+        <w:rPr>
+          <w:rFonts w:ascii="Times new roman" w:cs="Ubuntu" w:eastAsia="Ubuntu" w:hAnsi="Times new roman"/>
+          <w:b w:val="false"/>
+          <w:bCs w:val="false"/>
+          <w:i/>
+          <w:iCs/>
+          <w:caps w:val="false"/>
+          <w:smallCaps w:val="false"/>
+          <w:color w:val="auto"/>
+          <w:spacing w:val="0"/>
+          <w:sz w:val="24"/>
+          <w:szCs w:val="24"/>
+        </w:rPr>
+        <w:t>Huygens</w:t>
+      </w:r>
+      <w:r>
+        <w:rPr>
+          <w:rFonts w:ascii="Times new roman" w:cs="Ubuntu" w:eastAsia="Ubuntu" w:hAnsi="Times new roman"/>
+          <w:b w:val="false"/>
+          <w:bCs w:val="false"/>
+          <w:i w:val="false"/>
+          <w:iCs w:val="false"/>
+          <w:caps w:val="false"/>
+          <w:smallCaps w:val="false"/>
+          <w:color w:val="auto"/>
+          <w:spacing w:val="0"/>
+          <w:sz w:val="24"/>
+          <w:szCs w:val="24"/>
+        </w:rPr>
+        <w:t>, which lasted only hours before its battery ran out).  Additional lander missions will almost certainly be necessary to detect any life that may exist on these moons, and in the case of Europa, such a lander will probably need to include a radioactive melt-probe for direct observation of the sub-surface ocean.</w:t>
       </w:r>
     </w:p>
     <w:p>
@@ -2734,6 +2916,208 @@
         <w:pageBreakBefore/>
         <w:spacing w:after="0" w:before="0" w:line="115" w:lineRule="atLeast"/>
         <w:contextualSpacing w:val="false"/>
+        <w:jc w:val="left"/>
+      </w:pPr>
+      <w:r>
+        <w:rPr>
+          <w:color w:val="auto"/>
+        </w:rPr>
+      </w:r>
+    </w:p>
+    <w:p>
+      <w:pPr>
+        <w:pStyle w:val="style23"/>
+        <w:spacing w:after="120" w:before="120"/>
+        <w:contextualSpacing w:val="false"/>
+      </w:pPr>
+      <w:r>
+        <w:rPr>
+          <w:color w:val="auto"/>
+        </w:rPr>
+        <w:t xml:space="preserve">Figure </w:t>
+        <w:drawing>
+          <wp:anchor allowOverlap="1" behindDoc="0" distB="0" distL="0" distR="0" distT="0" layoutInCell="1" locked="0" relativeHeight="8" simplePos="0">
+            <wp:simplePos x="0" y="0"/>
+            <wp:positionH relativeFrom="column">
+              <wp:posOffset>1270</wp:posOffset>
+            </wp:positionH>
+            <wp:positionV relativeFrom="paragraph">
+              <wp:posOffset>76835</wp:posOffset>
+            </wp:positionV>
+            <wp:extent cx="5182235" cy="3577590"/>
+            <wp:effectExtent b="0" l="0" r="0" t="0"/>
+            <wp:wrapTopAndBottom/>
+            <wp:docPr descr="" id="3" name="Picture"/>
+            <wp:cNvGraphicFramePr>
+              <a:graphicFrameLocks xmlns:a="http://schemas.openxmlformats.org/drawingml/2006/main" noChangeAspect="1"/>
+            </wp:cNvGraphicFramePr>
+            <a:graphic xmlns:a="http://schemas.openxmlformats.org/drawingml/2006/main">
+              <a:graphicData uri="http://schemas.openxmlformats.org/drawingml/2006/picture">
+                <pic:pic xmlns:pic="http://schemas.openxmlformats.org/drawingml/2006/picture">
+                  <pic:nvPicPr>
+                    <pic:cNvPr descr="" id="3" name="Picture"/>
+                    <pic:cNvPicPr>
+                      <a:picLocks noChangeArrowheads="1" noChangeAspect="1"/>
+                    </pic:cNvPicPr>
+                  </pic:nvPicPr>
+                  <pic:blipFill>
+                    <a:blip r:embed="rId5"/>
+                    <a:srcRect/>
+                    <a:stretch>
+                      <a:fillRect/>
+                    </a:stretch>
+                  </pic:blipFill>
+                  <pic:spPr bwMode="auto">
+                    <a:xfrm>
+                      <a:off x="0" y="0"/>
+                      <a:ext cx="5182235" cy="3577590"/>
+                    </a:xfrm>
+                    <a:prstGeom prst="rect">
+                      <a:avLst/>
+                    </a:prstGeom>
+                    <a:noFill/>
+                    <a:ln w="9525">
+                      <a:noFill/>
+                      <a:miter lim="800000"/>
+                      <a:headEnd/>
+                      <a:tailEnd/>
+                    </a:ln>
+                  </pic:spPr>
+                </pic:pic>
+              </a:graphicData>
+            </a:graphic>
+          </wp:anchor>
+        </w:drawing>
+      </w:r>
+      <w:r>
+        <w:rPr>
+          <w:color w:val="auto"/>
+        </w:rPr>
+        <w:fldChar w:fldCharType="begin"/>
+      </w:r>
+      <w:r>
+        <w:instrText> SEQ "Figure" \*Arabic </w:instrText>
+      </w:r>
+      <w:r>
+        <w:fldChar w:fldCharType="separate"/>
+      </w:r>
+      <w:r>
+        <w:t>4</w:t>
+      </w:r>
+      <w:r>
+        <w:fldChar w:fldCharType="end"/>
+      </w:r>
+      <w:r>
+        <w:rPr>
+          <w:color w:val="auto"/>
+        </w:rPr>
+        <w:t>: Left: the proposed internal structure of Europa includes a metallic core, surrounded by a rocky interior in direct contact with a water layer. Right: based on studies of Europa's magnetic field, the water layer is believed to be liquid underneath (Source: NASA).</w:t>
+      </w:r>
+    </w:p>
+    <w:p>
+      <w:pPr>
+        <w:pStyle w:val="style0"/>
+        <w:pageBreakBefore/>
+        <w:spacing w:after="0" w:before="0" w:line="115" w:lineRule="atLeast"/>
+        <w:contextualSpacing w:val="false"/>
+        <w:jc w:val="left"/>
+      </w:pPr>
+      <w:r>
+        <w:rPr>
+          <w:color w:val="auto"/>
+        </w:rPr>
+      </w:r>
+    </w:p>
+    <w:p>
+      <w:pPr>
+        <w:pStyle w:val="style23"/>
+        <w:spacing w:after="120" w:before="120"/>
+        <w:contextualSpacing w:val="false"/>
+      </w:pPr>
+      <w:r>
+        <w:rPr/>
+        <w:t xml:space="preserve">Figure </w:t>
+        <w:drawing>
+          <wp:anchor allowOverlap="1" behindDoc="0" distB="0" distL="0" distR="0" distT="0" layoutInCell="1" locked="0" relativeHeight="10" simplePos="0">
+            <wp:simplePos x="0" y="0"/>
+            <wp:positionH relativeFrom="column">
+              <wp:posOffset>1270</wp:posOffset>
+            </wp:positionH>
+            <wp:positionV relativeFrom="paragraph">
+              <wp:posOffset>76835</wp:posOffset>
+            </wp:positionV>
+            <wp:extent cx="3277235" cy="5416550"/>
+            <wp:effectExtent b="0" l="0" r="0" t="0"/>
+            <wp:wrapTopAndBottom/>
+            <wp:docPr descr="" id="4" name="Picture"/>
+            <wp:cNvGraphicFramePr>
+              <a:graphicFrameLocks xmlns:a="http://schemas.openxmlformats.org/drawingml/2006/main" noChangeAspect="1"/>
+            </wp:cNvGraphicFramePr>
+            <a:graphic xmlns:a="http://schemas.openxmlformats.org/drawingml/2006/main">
+              <a:graphicData uri="http://schemas.openxmlformats.org/drawingml/2006/picture">
+                <pic:pic xmlns:pic="http://schemas.openxmlformats.org/drawingml/2006/picture">
+                  <pic:nvPicPr>
+                    <pic:cNvPr descr="" id="4" name="Picture"/>
+                    <pic:cNvPicPr>
+                      <a:picLocks noChangeArrowheads="1" noChangeAspect="1"/>
+                    </pic:cNvPicPr>
+                  </pic:nvPicPr>
+                  <pic:blipFill>
+                    <a:blip r:embed="rId6"/>
+                    <a:srcRect/>
+                    <a:stretch>
+                      <a:fillRect/>
+                    </a:stretch>
+                  </pic:blipFill>
+                  <pic:spPr bwMode="auto">
+                    <a:xfrm>
+                      <a:off x="0" y="0"/>
+                      <a:ext cx="3277235" cy="5416550"/>
+                    </a:xfrm>
+                    <a:prstGeom prst="rect">
+                      <a:avLst/>
+                    </a:prstGeom>
+                    <a:noFill/>
+                    <a:ln w="9525">
+                      <a:noFill/>
+                      <a:miter lim="800000"/>
+                      <a:headEnd/>
+                      <a:tailEnd/>
+                    </a:ln>
+                  </pic:spPr>
+                </pic:pic>
+              </a:graphicData>
+            </a:graphic>
+          </wp:anchor>
+        </w:drawing>
+      </w:r>
+      <w:r>
+        <w:rPr/>
+        <w:fldChar w:fldCharType="begin"/>
+      </w:r>
+      <w:r>
+        <w:instrText> SEQ "Figure" \*Arabic </w:instrText>
+      </w:r>
+      <w:r>
+        <w:fldChar w:fldCharType="separate"/>
+      </w:r>
+      <w:r>
+        <w:t>5</w:t>
+      </w:r>
+      <w:r>
+        <w:fldChar w:fldCharType="end"/>
+      </w:r>
+      <w:r>
+        <w:rPr/>
+        <w:t>: the surface of Titan, as captured by the Huygens lander in 2005 (Source: ESA/NASA/JPL/University of Arizona).</w:t>
+      </w:r>
+    </w:p>
+    <w:p>
+      <w:pPr>
+        <w:pStyle w:val="style0"/>
+        <w:pageBreakBefore/>
+        <w:spacing w:after="0" w:before="0" w:line="115" w:lineRule="atLeast"/>
+        <w:contextualSpacing w:val="false"/>
         <w:jc w:val="center"/>
       </w:pPr>
       <w:r>
@@ -3024,6 +3408,100 @@
           <w:sz w:val="24"/>
           <w:szCs w:val="24"/>
         </w:rPr>
+        <w:t>Greeley, R., Pappalardo, R. T., Prockter, L. M., Hendrix, A. R., &amp; Lock, R. E. (2009). Future exploration of Europa. </w:t>
+      </w:r>
+      <w:r>
+        <w:rPr>
+          <w:rFonts w:ascii="Times New Roman" w:hAnsi="Times New Roman"/>
+          <w:b w:val="false"/>
+          <w:i/>
+          <w:caps w:val="false"/>
+          <w:smallCaps w:val="false"/>
+          <w:color w:val="auto"/>
+          <w:spacing w:val="0"/>
+          <w:sz w:val="24"/>
+          <w:szCs w:val="24"/>
+        </w:rPr>
+        <w:t>Europa, Edited by Robert T. Pappalardo, William B. McKinnon, Krishan K. Khurana; with the assistance of René Dotson with 85 collaborating authors. University of Arizona Press, Tucson, 2009. The University of Arizona space science series ISBN: 9780816528448, p. 655</w:t>
+      </w:r>
+      <w:r>
+        <w:rPr>
+          <w:rFonts w:ascii="Times New Roman" w:hAnsi="Times New Roman"/>
+          <w:b w:val="false"/>
+          <w:i w:val="false"/>
+          <w:caps w:val="false"/>
+          <w:smallCaps w:val="false"/>
+          <w:color w:val="auto"/>
+          <w:spacing w:val="0"/>
+          <w:sz w:val="24"/>
+          <w:szCs w:val="24"/>
+        </w:rPr>
+        <w:t>, </w:t>
+      </w:r>
+      <w:r>
+        <w:rPr>
+          <w:rFonts w:ascii="Times New Roman" w:hAnsi="Times New Roman"/>
+          <w:b w:val="false"/>
+          <w:i/>
+          <w:caps w:val="false"/>
+          <w:smallCaps w:val="false"/>
+          <w:color w:val="auto"/>
+          <w:spacing w:val="0"/>
+          <w:sz w:val="24"/>
+          <w:szCs w:val="24"/>
+        </w:rPr>
+        <w:t>1</w:t>
+      </w:r>
+      <w:r>
+        <w:rPr>
+          <w:rFonts w:ascii="Times New Roman" w:hAnsi="Times New Roman"/>
+          <w:b w:val="false"/>
+          <w:i w:val="false"/>
+          <w:caps w:val="false"/>
+          <w:smallCaps w:val="false"/>
+          <w:color w:val="auto"/>
+          <w:spacing w:val="0"/>
+          <w:sz w:val="24"/>
+          <w:szCs w:val="24"/>
+        </w:rPr>
+        <w:t>, 655.</w:t>
+      </w:r>
+    </w:p>
+    <w:p>
+      <w:pPr>
+        <w:pStyle w:val="style0"/>
+        <w:spacing w:after="0" w:before="0" w:line="115" w:lineRule="atLeast"/>
+        <w:contextualSpacing w:val="false"/>
+        <w:jc w:val="left"/>
+      </w:pPr>
+      <w:r>
+        <w:rPr>
+          <w:rFonts w:ascii="Times New Roman" w:hAnsi="Times New Roman"/>
+          <w:color w:val="auto"/>
+          <w:sz w:val="24"/>
+          <w:szCs w:val="24"/>
+        </w:rPr>
+      </w:r>
+    </w:p>
+    <w:p>
+      <w:pPr>
+        <w:pStyle w:val="style0"/>
+        <w:spacing w:after="0" w:before="0" w:line="115" w:lineRule="atLeast"/>
+        <w:contextualSpacing w:val="false"/>
+        <w:jc w:val="left"/>
+      </w:pPr>
+      <w:r>
+        <w:rPr>
+          <w:rFonts w:ascii="Times New Roman" w:hAnsi="Times New Roman"/>
+          <w:b w:val="false"/>
+          <w:i w:val="false"/>
+          <w:caps w:val="false"/>
+          <w:smallCaps w:val="false"/>
+          <w:color w:val="auto"/>
+          <w:spacing w:val="0"/>
+          <w:sz w:val="24"/>
+          <w:szCs w:val="24"/>
+        </w:rPr>
         <w:t>Klein, H. P. (1978). The Viking biological experiments on Mars. </w:t>
       </w:r>
       <w:r>
@@ -3587,7 +4065,7 @@
       </w:r>
     </w:p>
     <w:sectPr>
-      <w:headerReference r:id="rId5" w:type="default"/>
+      <w:headerReference r:id="rId7" w:type="default"/>
       <w:type w:val="nextPage"/>
       <w:pgSz w:h="15840" w:w="12240"/>
       <w:pgMar w:bottom="1440" w:footer="0" w:gutter="0" w:header="1138" w:left="1440" w:right="1440" w:top="1714"/>
@@ -3620,7 +4098,7 @@
       <w:fldChar w:fldCharType="separate"/>
     </w:r>
     <w:r>
-      <w:t>12</w:t>
+      <w:t>14</w:t>
     </w:r>
     <w:r>
       <w:fldChar w:fldCharType="end"/>

</xml_diff>

<commit_message>
removed Tissint meteorite source (not going to cover that)
</commit_message>
<xml_diff>
--- a/writ109st/paper/Aaron_Miller--Life_elsewhere_in_the_SS.docx
+++ b/writ109st/paper/Aaron_Miller--Life_elsewhere_in_the_SS.docx
@@ -3924,144 +3924,6 @@
           <w:szCs w:val="24"/>
         </w:rPr>
         <w:t>. JHU Press.</w:t>
-      </w:r>
-    </w:p>
-    <w:p>
-      <w:pPr>
-        <w:pStyle w:val="style0"/>
-        <w:spacing w:after="0" w:before="0" w:line="115" w:lineRule="atLeast"/>
-        <w:contextualSpacing w:val="false"/>
-        <w:jc w:val="left"/>
-      </w:pPr>
-      <w:r>
-        <w:rPr>
-          <w:color w:val="auto"/>
-        </w:rPr>
-      </w:r>
-    </w:p>
-    <w:p>
-      <w:pPr>
-        <w:pStyle w:val="style0"/>
-        <w:spacing w:after="0" w:before="0" w:line="115" w:lineRule="atLeast"/>
-        <w:contextualSpacing w:val="false"/>
-        <w:jc w:val="left"/>
-      </w:pPr>
-      <w:r>
-        <w:rPr>
-          <w:rFonts w:ascii="Times New Roman" w:hAnsi="Times New Roman"/>
-          <w:b w:val="false"/>
-          <w:i w:val="false"/>
-          <w:caps w:val="false"/>
-          <w:smallCaps w:val="false"/>
-          <w:color w:val="auto"/>
-          <w:spacing w:val="0"/>
-          <w:sz w:val="24"/>
-          <w:szCs w:val="24"/>
-        </w:rPr>
-        <w:t>Wallis, J., Wickramasinghe, C., Wallis, D., Miyake, N., Wallis, M., Di Gregorio, B., &amp; Al Mufti,</w:t>
-      </w:r>
-    </w:p>
-    <w:p>
-      <w:pPr>
-        <w:pStyle w:val="style0"/>
-        <w:spacing w:after="0" w:before="0" w:line="115" w:lineRule="atLeast"/>
-        <w:contextualSpacing w:val="false"/>
-        <w:jc w:val="left"/>
-      </w:pPr>
-      <w:r>
-        <w:rPr>
-          <w:rFonts w:ascii="Times New Roman" w:hAnsi="Times New Roman"/>
-          <w:b w:val="false"/>
-          <w:i w:val="false"/>
-          <w:caps w:val="false"/>
-          <w:smallCaps w:val="false"/>
-          <w:color w:val="auto"/>
-          <w:spacing w:val="0"/>
-          <w:sz w:val="24"/>
-          <w:szCs w:val="24"/>
-        </w:rPr>
-        <w:t xml:space="preserve">S. (2012). Discovery of Biological Structures in the Tissint Mars Meteorite. </w:t>
-      </w:r>
-      <w:r>
-        <w:rPr>
-          <w:rFonts w:ascii="Times New Roman" w:hAnsi="Times New Roman"/>
-          <w:b w:val="false"/>
-          <w:i/>
-          <w:iCs/>
-          <w:caps w:val="false"/>
-          <w:smallCaps w:val="false"/>
-          <w:color w:val="auto"/>
-          <w:spacing w:val="0"/>
-          <w:sz w:val="24"/>
-          <w:szCs w:val="24"/>
-        </w:rPr>
-        <w:t>J. Cosmology</w:t>
-      </w:r>
-      <w:r>
-        <w:rPr>
-          <w:rFonts w:ascii="Times New Roman" w:hAnsi="Times New Roman"/>
-          <w:b w:val="false"/>
-          <w:i w:val="false"/>
-          <w:iCs w:val="false"/>
-          <w:caps w:val="false"/>
-          <w:smallCaps w:val="false"/>
-          <w:color w:val="auto"/>
-          <w:spacing w:val="0"/>
-          <w:sz w:val="24"/>
-          <w:szCs w:val="24"/>
-        </w:rPr>
-        <w:t>,</w:t>
-      </w:r>
-      <w:r>
-        <w:rPr>
-          <w:rFonts w:ascii="Times New Roman" w:hAnsi="Times New Roman"/>
-          <w:b w:val="false"/>
-          <w:i/>
-          <w:iCs/>
-          <w:caps w:val="false"/>
-          <w:smallCaps w:val="false"/>
-          <w:color w:val="auto"/>
-          <w:spacing w:val="0"/>
-          <w:sz w:val="24"/>
-          <w:szCs w:val="24"/>
-        </w:rPr>
-        <w:t xml:space="preserve"> 18</w:t>
-      </w:r>
-      <w:r>
-        <w:rPr>
-          <w:rFonts w:ascii="Times New Roman" w:hAnsi="Times New Roman"/>
-          <w:b w:val="false"/>
-          <w:i w:val="false"/>
-          <w:caps w:val="false"/>
-          <w:smallCaps w:val="false"/>
-          <w:color w:val="auto"/>
-          <w:spacing w:val="0"/>
-          <w:sz w:val="24"/>
-          <w:szCs w:val="24"/>
-        </w:rPr>
-        <w:t>,</w:t>
-      </w:r>
-    </w:p>
-    <w:p>
-      <w:pPr>
-        <w:pStyle w:val="style0"/>
-        <w:spacing w:after="0" w:before="0" w:line="115" w:lineRule="atLeast"/>
-        <w:contextualSpacing w:val="false"/>
-        <w:jc w:val="left"/>
-      </w:pPr>
-      <w:r>
-        <w:rPr>
-          <w:rFonts w:ascii="Times New Roman" w:hAnsi="Times New Roman"/>
-          <w:b w:val="false"/>
-          <w:i w:val="false"/>
-          <w:caps w:val="false"/>
-          <w:smallCaps w:val="false"/>
-          <w:color w:val="auto"/>
-          <w:spacing w:val="0"/>
-          <w:sz w:val="24"/>
-          <w:szCs w:val="24"/>
-        </w:rPr>
-        <w:t>8500-8505.</w:t>
       </w:r>
     </w:p>
     <w:sectPr>

</xml_diff>

<commit_message>
deleted stuff on Pathfinder
</commit_message>
<xml_diff>
--- a/writ109st/paper/Aaron_Miller--Life_elsewhere_in_the_SS.docx
+++ b/writ109st/paper/Aaron_Miller--Life_elsewhere_in_the_SS.docx
@@ -1599,186 +1599,6 @@
           <w:vertAlign w:val="baseline"/>
         </w:rPr>
         <w:t xml:space="preserve"> exploration of Mars</w:t>
-      </w:r>
-    </w:p>
-    <w:p>
-      <w:pPr>
-        <w:pStyle w:val="style0"/>
-        <w:spacing w:after="0" w:before="0" w:line="480" w:lineRule="auto"/>
-        <w:contextualSpacing w:val="false"/>
-        <w:jc w:val="left"/>
-      </w:pPr>
-      <w:r>
-        <w:rPr>
-          <w:rFonts w:ascii="Times new roman" w:cs="Ubuntu" w:eastAsia="Ubuntu" w:hAnsi="Times new roman"/>
-          <w:b w:val="false"/>
-          <w:bCs w:val="false"/>
-          <w:i w:val="false"/>
-          <w:iCs w:val="false"/>
-          <w:caps w:val="false"/>
-          <w:smallCaps w:val="false"/>
-          <w:color w:val="auto"/>
-          <w:spacing w:val="0"/>
-          <w:position w:val="0"/>
-          <w:sz w:val="22"/>
-          <w:sz w:val="24"/>
-          <w:szCs w:val="24"/>
-          <w:vertAlign w:val="baseline"/>
-        </w:rPr>
-        <w:tab/>
-        <w:t xml:space="preserve">After the </w:t>
-      </w:r>
-      <w:r>
-        <w:rPr>
-          <w:rFonts w:ascii="Times new roman" w:cs="Ubuntu" w:eastAsia="Ubuntu" w:hAnsi="Times new roman"/>
-          <w:b w:val="false"/>
-          <w:bCs w:val="false"/>
-          <w:i w:val="false"/>
-          <w:iCs w:val="false"/>
-          <w:caps w:val="false"/>
-          <w:smallCaps w:val="false"/>
-          <w:color w:val="auto"/>
-          <w:spacing w:val="0"/>
-          <w:position w:val="0"/>
-          <w:sz w:val="22"/>
-          <w:sz w:val="24"/>
-          <w:szCs w:val="24"/>
-          <w:vertAlign w:val="baseline"/>
-        </w:rPr>
-        <w:t xml:space="preserve">last of the </w:t>
-      </w:r>
-      <w:r>
-        <w:rPr>
-          <w:rFonts w:ascii="Times new roman" w:cs="Ubuntu" w:eastAsia="Ubuntu" w:hAnsi="Times new roman"/>
-          <w:b w:val="false"/>
-          <w:bCs w:val="false"/>
-          <w:i/>
-          <w:iCs/>
-          <w:caps w:val="false"/>
-          <w:smallCaps w:val="false"/>
-          <w:color w:val="auto"/>
-          <w:spacing w:val="0"/>
-          <w:position w:val="0"/>
-          <w:sz w:val="22"/>
-          <w:sz w:val="24"/>
-          <w:szCs w:val="24"/>
-          <w:vertAlign w:val="baseline"/>
-        </w:rPr>
-        <w:t>Viking</w:t>
-      </w:r>
-      <w:r>
-        <w:rPr>
-          <w:rFonts w:ascii="Times new roman" w:cs="Ubuntu" w:eastAsia="Ubuntu" w:hAnsi="Times new roman"/>
-          <w:b w:val="false"/>
-          <w:bCs w:val="false"/>
-          <w:i w:val="false"/>
-          <w:iCs w:val="false"/>
-          <w:caps w:val="false"/>
-          <w:smallCaps w:val="false"/>
-          <w:color w:val="auto"/>
-          <w:spacing w:val="0"/>
-          <w:position w:val="0"/>
-          <w:sz w:val="22"/>
-          <w:sz w:val="24"/>
-          <w:szCs w:val="24"/>
-          <w:vertAlign w:val="baseline"/>
-        </w:rPr>
-        <w:t xml:space="preserve"> landers </w:t>
-      </w:r>
-      <w:r>
-        <w:rPr>
-          <w:rFonts w:ascii="Times new roman" w:cs="Ubuntu" w:eastAsia="Ubuntu" w:hAnsi="Times new roman"/>
-          <w:b w:val="false"/>
-          <w:bCs w:val="false"/>
-          <w:i w:val="false"/>
-          <w:iCs w:val="false"/>
-          <w:caps w:val="false"/>
-          <w:smallCaps w:val="false"/>
-          <w:color w:val="auto"/>
-          <w:spacing w:val="0"/>
-          <w:position w:val="0"/>
-          <w:sz w:val="22"/>
-          <w:sz w:val="24"/>
-          <w:szCs w:val="24"/>
-          <w:vertAlign w:val="baseline"/>
-        </w:rPr>
-        <w:t>ceased communication</w:t>
-      </w:r>
-      <w:r>
-        <w:rPr>
-          <w:rFonts w:ascii="Times new roman" w:cs="Ubuntu" w:eastAsia="Ubuntu" w:hAnsi="Times new roman"/>
-          <w:b w:val="false"/>
-          <w:bCs w:val="false"/>
-          <w:i w:val="false"/>
-          <w:iCs w:val="false"/>
-          <w:caps w:val="false"/>
-          <w:smallCaps w:val="false"/>
-          <w:color w:val="auto"/>
-          <w:spacing w:val="0"/>
-          <w:position w:val="0"/>
-          <w:sz w:val="22"/>
-          <w:sz w:val="24"/>
-          <w:szCs w:val="24"/>
-          <w:vertAlign w:val="baseline"/>
-        </w:rPr>
-        <w:t xml:space="preserve">, there </w:t>
-      </w:r>
-      <w:r>
-        <w:rPr>
-          <w:rFonts w:ascii="Times new roman" w:cs="Ubuntu" w:eastAsia="Ubuntu" w:hAnsi="Times new roman"/>
-          <w:b w:val="false"/>
-          <w:bCs w:val="false"/>
-          <w:i w:val="false"/>
-          <w:iCs w:val="false"/>
-          <w:caps w:val="false"/>
-          <w:smallCaps w:val="false"/>
-          <w:color w:val="auto"/>
-          <w:spacing w:val="0"/>
-          <w:position w:val="0"/>
-          <w:sz w:val="22"/>
-          <w:sz w:val="24"/>
-          <w:szCs w:val="24"/>
-          <w:vertAlign w:val="baseline"/>
-        </w:rPr>
-        <w:t>were no successful landers for another 17 years. ###</w:t>
-      </w:r>
-      <w:r>
-        <w:rPr>
-          <w:rFonts w:ascii="Times new roman" w:cs="Ubuntu" w:eastAsia="Ubuntu" w:hAnsi="Times new roman"/>
-          <w:b w:val="false"/>
-          <w:bCs w:val="false"/>
-          <w:i/>
-          <w:iCs/>
-          <w:caps w:val="false"/>
-          <w:smallCaps w:val="false"/>
-          <w:color w:val="auto"/>
-          <w:spacing w:val="0"/>
-          <w:position w:val="0"/>
-          <w:sz w:val="22"/>
-          <w:sz w:val="24"/>
-          <w:szCs w:val="24"/>
-          <w:vertAlign w:val="baseline"/>
-        </w:rPr>
-        <w:t>Pathfinder</w:t>
-      </w:r>
-      <w:r>
-        <w:rPr>
-          <w:rFonts w:ascii="Times new roman" w:cs="Ubuntu" w:eastAsia="Ubuntu" w:hAnsi="Times new roman"/>
-          <w:b w:val="false"/>
-          <w:bCs w:val="false"/>
-          <w:i w:val="false"/>
-          <w:iCs w:val="false"/>
-          <w:caps w:val="false"/>
-          <w:smallCaps w:val="false"/>
-          <w:color w:val="auto"/>
-          <w:spacing w:val="0"/>
-          <w:position w:val="0"/>
-          <w:sz w:val="22"/>
-          <w:sz w:val="24"/>
-          <w:szCs w:val="24"/>
-          <w:vertAlign w:val="baseline"/>
-        </w:rPr>
-        <w:t>1997###</w:t>
       </w:r>
     </w:p>
     <w:p>

</xml_diff>

<commit_message>
Times New Roman for everything
</commit_message>
<xml_diff>
--- a/writ109st/paper/Aaron_Miller--Life_elsewhere_in_the_SS.docx
+++ b/writ109st/paper/Aaron_Miller--Life_elsewhere_in_the_SS.docx
@@ -11,6 +11,7 @@
       </w:pPr>
       <w:r>
         <w:rPr>
+          <w:rFonts w:ascii="Times New Roman" w:hAnsi="Times New Roman"/>
           <w:color w:val="auto"/>
         </w:rPr>
       </w:r>
@@ -24,6 +25,7 @@
       </w:pPr>
       <w:r>
         <w:rPr>
+          <w:rFonts w:ascii="Times New Roman" w:hAnsi="Times New Roman"/>
           <w:color w:val="auto"/>
         </w:rPr>
       </w:r>
@@ -37,6 +39,7 @@
       </w:pPr>
       <w:r>
         <w:rPr>
+          <w:rFonts w:ascii="Times New Roman" w:hAnsi="Times New Roman"/>
           <w:color w:val="auto"/>
         </w:rPr>
       </w:r>
@@ -50,6 +53,7 @@
       </w:pPr>
       <w:r>
         <w:rPr>
+          <w:rFonts w:ascii="Times New Roman" w:hAnsi="Times New Roman"/>
           <w:color w:val="auto"/>
         </w:rPr>
       </w:r>
@@ -63,6 +67,7 @@
       </w:pPr>
       <w:r>
         <w:rPr>
+          <w:rFonts w:ascii="Times New Roman" w:hAnsi="Times New Roman"/>
           <w:color w:val="auto"/>
         </w:rPr>
       </w:r>
@@ -76,6 +81,7 @@
       </w:pPr>
       <w:r>
         <w:rPr>
+          <w:rFonts w:ascii="Times New Roman" w:hAnsi="Times New Roman"/>
           <w:color w:val="auto"/>
         </w:rPr>
       </w:r>
@@ -89,6 +95,7 @@
       </w:pPr>
       <w:r>
         <w:rPr>
+          <w:rFonts w:ascii="Times New Roman" w:hAnsi="Times New Roman"/>
           <w:color w:val="auto"/>
         </w:rPr>
       </w:r>
@@ -102,6 +109,7 @@
       </w:pPr>
       <w:r>
         <w:rPr>
+          <w:rFonts w:ascii="Times New Roman" w:hAnsi="Times New Roman"/>
           <w:color w:val="auto"/>
         </w:rPr>
       </w:r>
@@ -115,6 +123,7 @@
       </w:pPr>
       <w:r>
         <w:rPr>
+          <w:rFonts w:ascii="Times New Roman" w:hAnsi="Times New Roman"/>
           <w:color w:val="auto"/>
         </w:rPr>
       </w:r>
@@ -128,6 +137,7 @@
       </w:pPr>
       <w:r>
         <w:rPr>
+          <w:rFonts w:ascii="Times New Roman" w:hAnsi="Times New Roman"/>
           <w:color w:val="auto"/>
         </w:rPr>
       </w:r>
@@ -141,6 +151,7 @@
       </w:pPr>
       <w:r>
         <w:rPr>
+          <w:rFonts w:ascii="Times New Roman" w:hAnsi="Times New Roman"/>
           <w:color w:val="auto"/>
         </w:rPr>
       </w:r>
@@ -154,6 +165,7 @@
       </w:pPr>
       <w:r>
         <w:rPr>
+          <w:rFonts w:ascii="Times New Roman" w:hAnsi="Times New Roman"/>
           <w:color w:val="auto"/>
         </w:rPr>
       </w:r>
@@ -167,6 +179,7 @@
       </w:pPr>
       <w:r>
         <w:rPr>
+          <w:rFonts w:ascii="Times New Roman" w:hAnsi="Times New Roman"/>
           <w:color w:val="auto"/>
         </w:rPr>
       </w:r>
@@ -180,6 +193,7 @@
       </w:pPr>
       <w:r>
         <w:rPr>
+          <w:rFonts w:ascii="Times New Roman" w:hAnsi="Times New Roman"/>
           <w:color w:val="auto"/>
         </w:rPr>
       </w:r>
@@ -193,6 +207,7 @@
       </w:pPr>
       <w:r>
         <w:rPr>
+          <w:rFonts w:ascii="Times New Roman" w:hAnsi="Times New Roman"/>
           <w:color w:val="auto"/>
         </w:rPr>
       </w:r>
@@ -206,6 +221,7 @@
       </w:pPr>
       <w:r>
         <w:rPr>
+          <w:rFonts w:ascii="Times New Roman" w:hAnsi="Times New Roman"/>
           <w:color w:val="auto"/>
         </w:rPr>
       </w:r>
@@ -219,6 +235,7 @@
       </w:pPr>
       <w:r>
         <w:rPr>
+          <w:rFonts w:ascii="Times New Roman" w:hAnsi="Times New Roman"/>
           <w:color w:val="auto"/>
         </w:rPr>
       </w:r>
@@ -232,6 +249,7 @@
       </w:pPr>
       <w:r>
         <w:rPr>
+          <w:rFonts w:ascii="Times New Roman" w:hAnsi="Times New Roman"/>
           <w:color w:val="auto"/>
         </w:rPr>
       </w:r>
@@ -245,6 +263,7 @@
       </w:pPr>
       <w:r>
         <w:rPr>
+          <w:rFonts w:ascii="Times New Roman" w:hAnsi="Times New Roman"/>
           <w:color w:val="auto"/>
         </w:rPr>
       </w:r>
@@ -335,19 +354,21 @@
       </w:pPr>
       <w:r>
         <w:rPr>
-          <w:color w:val="auto"/>
-        </w:rPr>
-      </w:r>
-    </w:p>
-    <w:p>
-      <w:pPr>
-        <w:pStyle w:val="style0"/>
-        <w:spacing w:after="0" w:before="0" w:line="115" w:lineRule="atLeast"/>
-        <w:contextualSpacing w:val="false"/>
-        <w:jc w:val="left"/>
-      </w:pPr>
-      <w:r>
-        <w:rPr>
+          <w:rFonts w:ascii="Times New Roman" w:hAnsi="Times New Roman"/>
+          <w:color w:val="auto"/>
+        </w:rPr>
+      </w:r>
+    </w:p>
+    <w:p>
+      <w:pPr>
+        <w:pStyle w:val="style0"/>
+        <w:spacing w:after="0" w:before="0" w:line="115" w:lineRule="atLeast"/>
+        <w:contextualSpacing w:val="false"/>
+        <w:jc w:val="left"/>
+      </w:pPr>
+      <w:r>
+        <w:rPr>
+          <w:rFonts w:ascii="Times New Roman" w:hAnsi="Times New Roman"/>
           <w:color w:val="auto"/>
         </w:rPr>
       </w:r>
@@ -576,7 +597,7 @@
       </w:r>
       <w:r>
         <w:rPr>
-          <w:rFonts w:ascii="Times new roman" w:cs="Ubuntu" w:eastAsia="Ubuntu" w:hAnsi="Times new roman"/>
+          <w:rFonts w:ascii="Times New Roman" w:cs="Ubuntu" w:eastAsia="Ubuntu" w:hAnsi="Times New Roman"/>
           <w:b w:val="false"/>
           <w:bCs w:val="false"/>
           <w:i w:val="false"/>
@@ -591,7 +612,7 @@
       </w:r>
       <w:r>
         <w:rPr>
-          <w:rFonts w:ascii="Times new roman" w:cs="Ubuntu" w:eastAsia="Ubuntu" w:hAnsi="Times new roman"/>
+          <w:rFonts w:ascii="Times New Roman" w:cs="Ubuntu" w:eastAsia="Ubuntu" w:hAnsi="Times New Roman"/>
           <w:b w:val="false"/>
           <w:bCs w:val="false"/>
           <w:i w:val="false"/>
@@ -607,7 +628,7 @@
       <w:bookmarkStart w:id="0" w:name="__DdeLink__122_1425361097"/>
       <w:r>
         <w:rPr>
-          <w:rFonts w:ascii="Times new roman" w:cs="Ubuntu" w:eastAsia="Ubuntu" w:hAnsi="Times new roman"/>
+          <w:rFonts w:ascii="Times New Roman" w:cs="Ubuntu" w:eastAsia="Ubuntu" w:hAnsi="Times New Roman"/>
           <w:b w:val="false"/>
           <w:bCs w:val="false"/>
           <w:i w:val="false"/>
@@ -623,7 +644,7 @@
       <w:bookmarkEnd w:id="0"/>
       <w:r>
         <w:rPr>
-          <w:rFonts w:ascii="Times new roman" w:cs="Ubuntu" w:eastAsia="Ubuntu" w:hAnsi="Times new roman"/>
+          <w:rFonts w:ascii="Times New Roman" w:cs="Ubuntu" w:eastAsia="Ubuntu" w:hAnsi="Times New Roman"/>
           <w:b w:val="false"/>
           <w:bCs w:val="false"/>
           <w:i w:val="false"/>
@@ -646,7 +667,7 @@
       </w:pPr>
       <w:r>
         <w:rPr>
-          <w:rFonts w:ascii="Times new roman" w:cs="Ubuntu" w:eastAsia="Ubuntu" w:hAnsi="Times new roman"/>
+          <w:rFonts w:ascii="Times New Roman" w:cs="Ubuntu" w:eastAsia="Ubuntu" w:hAnsi="Times New Roman"/>
           <w:b w:val="false"/>
           <w:bCs w:val="false"/>
           <w:i w:val="false"/>
@@ -662,7 +683,7 @@
       </w:r>
       <w:r>
         <w:rPr>
-          <w:rFonts w:ascii="Times new roman" w:cs="Ubuntu" w:eastAsia="Ubuntu" w:hAnsi="Times new roman"/>
+          <w:rFonts w:ascii="Times New Roman" w:cs="Ubuntu" w:eastAsia="Ubuntu" w:hAnsi="Times New Roman"/>
           <w:b w:val="false"/>
           <w:bCs w:val="false"/>
           <w:i/>
@@ -678,7 +699,7 @@
       </w:r>
       <w:r>
         <w:rPr>
-          <w:rFonts w:ascii="Times new roman" w:cs="Ubuntu" w:eastAsia="Ubuntu" w:hAnsi="Times new roman"/>
+          <w:rFonts w:ascii="Times New Roman" w:cs="Ubuntu" w:eastAsia="Ubuntu" w:hAnsi="Times New Roman"/>
           <w:b w:val="false"/>
           <w:bCs w:val="false"/>
           <w:i w:val="false"/>
@@ -693,7 +714,7 @@
       </w:r>
       <w:r>
         <w:rPr>
-          <w:rFonts w:ascii="Times new roman" w:cs="Ubuntu" w:eastAsia="Ubuntu" w:hAnsi="Times new roman"/>
+          <w:rFonts w:ascii="Times New Roman" w:cs="Ubuntu" w:eastAsia="Ubuntu" w:hAnsi="Times New Roman"/>
           <w:b w:val="false"/>
           <w:bCs w:val="false"/>
           <w:i/>
@@ -709,7 +730,7 @@
       </w:r>
       <w:r>
         <w:rPr>
-          <w:rFonts w:ascii="Times new roman" w:cs="Ubuntu" w:eastAsia="Ubuntu" w:hAnsi="Times new roman"/>
+          <w:rFonts w:ascii="Times New Roman" w:cs="Ubuntu" w:eastAsia="Ubuntu" w:hAnsi="Times New Roman"/>
           <w:b w:val="false"/>
           <w:bCs w:val="false"/>
           <w:i w:val="false"/>
@@ -725,7 +746,7 @@
       </w:r>
       <w:r>
         <w:rPr>
-          <w:rFonts w:ascii="Times new roman" w:cs="Ubuntu" w:eastAsia="Ubuntu" w:hAnsi="Times new roman"/>
+          <w:rFonts w:ascii="Times New Roman" w:cs="Ubuntu" w:eastAsia="Ubuntu" w:hAnsi="Times New Roman"/>
           <w:b w:val="false"/>
           <w:bCs w:val="false"/>
           <w:i w:val="false"/>
@@ -741,7 +762,7 @@
       </w:r>
       <w:r>
         <w:rPr>
-          <w:rFonts w:ascii="Times new roman" w:cs="Ubuntu" w:eastAsia="Ubuntu" w:hAnsi="Times new roman"/>
+          <w:rFonts w:ascii="Times New Roman" w:cs="Ubuntu" w:eastAsia="Ubuntu" w:hAnsi="Times New Roman"/>
           <w:b w:val="false"/>
           <w:bCs w:val="false"/>
           <w:i w:val="false"/>
@@ -765,7 +786,7 @@
       </w:pPr>
       <w:r>
         <w:rPr>
-          <w:rFonts w:ascii="Times new roman" w:cs="Ubuntu" w:eastAsia="Ubuntu" w:hAnsi="Times new roman"/>
+          <w:rFonts w:ascii="Times New Roman" w:cs="Ubuntu" w:eastAsia="Ubuntu" w:hAnsi="Times New Roman"/>
           <w:b w:val="false"/>
           <w:bCs w:val="false"/>
           <w:i w:val="false"/>
@@ -781,7 +802,7 @@
       </w:r>
       <w:r>
         <w:rPr>
-          <w:rFonts w:ascii="Times new roman" w:cs="Ubuntu" w:eastAsia="Ubuntu" w:hAnsi="Times new roman"/>
+          <w:rFonts w:ascii="Times New Roman" w:cs="Ubuntu" w:eastAsia="Ubuntu" w:hAnsi="Times New Roman"/>
           <w:b w:val="false"/>
           <w:bCs w:val="false"/>
           <w:i w:val="false"/>
@@ -797,7 +818,7 @@
       </w:r>
       <w:r>
         <w:rPr>
-          <w:rFonts w:ascii="Times new roman" w:cs="Ubuntu" w:eastAsia="Ubuntu" w:hAnsi="Times new roman"/>
+          <w:rFonts w:ascii="Times New Roman" w:cs="Ubuntu" w:eastAsia="Ubuntu" w:hAnsi="Times New Roman"/>
           <w:b w:val="false"/>
           <w:bCs w:val="false"/>
           <w:i/>
@@ -813,7 +834,7 @@
       </w:r>
       <w:r>
         <w:rPr>
-          <w:rFonts w:ascii="Times new roman" w:cs="Ubuntu" w:eastAsia="Ubuntu" w:hAnsi="Times new roman"/>
+          <w:rFonts w:ascii="Times New Roman" w:cs="Ubuntu" w:eastAsia="Ubuntu" w:hAnsi="Times New Roman"/>
           <w:b w:val="false"/>
           <w:bCs w:val="false"/>
           <w:i w:val="false"/>
@@ -829,7 +850,7 @@
       </w:r>
       <w:r>
         <w:rPr>
-          <w:rFonts w:ascii="Times new roman" w:cs="Ubuntu" w:eastAsia="Ubuntu" w:hAnsi="Times new roman"/>
+          <w:rFonts w:ascii="Times New Roman" w:cs="Ubuntu" w:eastAsia="Ubuntu" w:hAnsi="Times New Roman"/>
           <w:b w:val="false"/>
           <w:bCs w:val="false"/>
           <w:i w:val="false"/>
@@ -853,7 +874,7 @@
       </w:pPr>
       <w:r>
         <w:rPr>
-          <w:rFonts w:ascii="Times new roman" w:cs="Ubuntu" w:eastAsia="Ubuntu" w:hAnsi="Times new roman"/>
+          <w:rFonts w:ascii="Times New Roman" w:cs="Ubuntu" w:eastAsia="Ubuntu" w:hAnsi="Times New Roman"/>
           <w:b w:val="false"/>
           <w:bCs w:val="false"/>
           <w:i w:val="false"/>
@@ -869,7 +890,7 @@
       </w:r>
       <w:r>
         <w:rPr>
-          <w:rFonts w:ascii="Times new roman" w:cs="Ubuntu" w:eastAsia="Ubuntu" w:hAnsi="Times new roman"/>
+          <w:rFonts w:ascii="Times New Roman" w:cs="Ubuntu" w:eastAsia="Ubuntu" w:hAnsi="Times New Roman"/>
           <w:b w:val="false"/>
           <w:bCs w:val="false"/>
           <w:i w:val="false"/>
@@ -885,7 +906,7 @@
       </w:r>
       <w:r>
         <w:rPr>
-          <w:rFonts w:ascii="Times new roman" w:cs="Ubuntu" w:eastAsia="Ubuntu" w:hAnsi="Times new roman"/>
+          <w:rFonts w:ascii="Times New Roman" w:cs="Ubuntu" w:eastAsia="Ubuntu" w:hAnsi="Times New Roman"/>
           <w:b w:val="false"/>
           <w:bCs w:val="false"/>
           <w:i/>
@@ -901,7 +922,7 @@
       </w:r>
       <w:r>
         <w:rPr>
-          <w:rFonts w:ascii="Times new roman" w:cs="Ubuntu" w:eastAsia="Ubuntu" w:hAnsi="Times new roman"/>
+          <w:rFonts w:ascii="Times New Roman" w:cs="Ubuntu" w:eastAsia="Ubuntu" w:hAnsi="Times New Roman"/>
           <w:b w:val="false"/>
           <w:bCs w:val="false"/>
           <w:i w:val="false"/>
@@ -917,7 +938,7 @@
       </w:r>
       <w:r>
         <w:rPr>
-          <w:rFonts w:ascii="Times new roman" w:cs="Ubuntu" w:eastAsia="Ubuntu" w:hAnsi="Times new roman"/>
+          <w:rFonts w:ascii="Times New Roman" w:cs="Ubuntu" w:eastAsia="Ubuntu" w:hAnsi="Times New Roman"/>
           <w:b w:val="false"/>
           <w:bCs w:val="false"/>
           <w:i/>
@@ -933,7 +954,7 @@
       </w:r>
       <w:r>
         <w:rPr>
-          <w:rFonts w:ascii="Times new roman" w:cs="Ubuntu" w:eastAsia="Ubuntu" w:hAnsi="Times new roman"/>
+          <w:rFonts w:ascii="Times New Roman" w:cs="Ubuntu" w:eastAsia="Ubuntu" w:hAnsi="Times New Roman"/>
           <w:b w:val="false"/>
           <w:bCs w:val="false"/>
           <w:i w:val="false"/>
@@ -949,7 +970,7 @@
       </w:r>
       <w:r>
         <w:rPr>
-          <w:rFonts w:ascii="Times new roman" w:cs="Ubuntu" w:eastAsia="Ubuntu" w:hAnsi="Times new roman"/>
+          <w:rFonts w:ascii="Times New Roman" w:cs="Ubuntu" w:eastAsia="Ubuntu" w:hAnsi="Times New Roman"/>
           <w:b w:val="false"/>
           <w:bCs w:val="false"/>
           <w:i w:val="false"/>
@@ -965,7 +986,7 @@
       </w:r>
       <w:r>
         <w:rPr>
-          <w:rFonts w:ascii="Times new roman" w:cs="Ubuntu" w:eastAsia="Ubuntu" w:hAnsi="Times new roman"/>
+          <w:rFonts w:ascii="Times New Roman" w:cs="Ubuntu" w:eastAsia="Ubuntu" w:hAnsi="Times New Roman"/>
           <w:b w:val="false"/>
           <w:bCs w:val="false"/>
           <w:i w:val="false"/>
@@ -981,7 +1002,7 @@
       </w:r>
       <w:r>
         <w:rPr>
-          <w:rFonts w:ascii="Times new roman" w:cs="Ubuntu" w:eastAsia="Ubuntu" w:hAnsi="Times new roman"/>
+          <w:rFonts w:ascii="Times New Roman" w:cs="Ubuntu" w:eastAsia="Ubuntu" w:hAnsi="Times New Roman"/>
           <w:b w:val="false"/>
           <w:bCs w:val="false"/>
           <w:i w:val="false"/>
@@ -997,7 +1018,7 @@
       </w:r>
       <w:r>
         <w:rPr>
-          <w:rFonts w:ascii="Times new roman" w:cs="Ubuntu" w:eastAsia="Ubuntu" w:hAnsi="Times new roman"/>
+          <w:rFonts w:ascii="Times New Roman" w:cs="Ubuntu" w:eastAsia="Ubuntu" w:hAnsi="Times New Roman"/>
           <w:b w:val="false"/>
           <w:bCs w:val="false"/>
           <w:i w:val="false"/>
@@ -1013,7 +1034,7 @@
       </w:r>
       <w:r>
         <w:rPr>
-          <w:rFonts w:ascii="Times new roman" w:cs="Ubuntu" w:eastAsia="Ubuntu" w:hAnsi="Times new roman"/>
+          <w:rFonts w:ascii="Times New Roman" w:cs="Ubuntu" w:eastAsia="Ubuntu" w:hAnsi="Times New Roman"/>
           <w:b w:val="false"/>
           <w:bCs w:val="false"/>
           <w:i/>
@@ -1029,7 +1050,7 @@
       </w:r>
       <w:r>
         <w:rPr>
-          <w:rFonts w:ascii="Times new roman" w:cs="Ubuntu" w:eastAsia="Ubuntu" w:hAnsi="Times new roman"/>
+          <w:rFonts w:ascii="Times New Roman" w:cs="Ubuntu" w:eastAsia="Ubuntu" w:hAnsi="Times New Roman"/>
           <w:b w:val="false"/>
           <w:bCs w:val="false"/>
           <w:i w:val="false"/>
@@ -1053,7 +1074,7 @@
       </w:pPr>
       <w:r>
         <w:rPr>
-          <w:rFonts w:ascii="Times new roman" w:cs="Ubuntu" w:eastAsia="Ubuntu" w:hAnsi="Times new roman"/>
+          <w:rFonts w:ascii="Times New Roman" w:cs="Ubuntu" w:eastAsia="Ubuntu" w:hAnsi="Times New Roman"/>
           <w:b w:val="false"/>
           <w:bCs w:val="false"/>
           <w:i w:val="false"/>
@@ -1070,7 +1091,7 @@
       </w:r>
       <w:r>
         <w:rPr>
-          <w:rFonts w:ascii="Times new roman" w:cs="Ubuntu" w:eastAsia="Ubuntu" w:hAnsi="Times new roman"/>
+          <w:rFonts w:ascii="Times New Roman" w:cs="Ubuntu" w:eastAsia="Ubuntu" w:hAnsi="Times New Roman"/>
           <w:b w:val="false"/>
           <w:bCs w:val="false"/>
           <w:i/>
@@ -1086,7 +1107,7 @@
       </w:r>
       <w:r>
         <w:rPr>
-          <w:rFonts w:ascii="Times new roman" w:cs="Ubuntu" w:eastAsia="Ubuntu" w:hAnsi="Times new roman"/>
+          <w:rFonts w:ascii="Times New Roman" w:cs="Ubuntu" w:eastAsia="Ubuntu" w:hAnsi="Times New Roman"/>
           <w:b w:val="false"/>
           <w:bCs w:val="false"/>
           <w:i w:val="false"/>
@@ -1102,7 +1123,7 @@
       </w:r>
       <w:r>
         <w:rPr>
-          <w:rFonts w:ascii="Times new roman" w:cs="Ubuntu" w:eastAsia="Ubuntu" w:hAnsi="Times new roman"/>
+          <w:rFonts w:ascii="Times New Roman" w:cs="Ubuntu" w:eastAsia="Ubuntu" w:hAnsi="Times New Roman"/>
           <w:b w:val="false"/>
           <w:bCs w:val="false"/>
           <w:i w:val="false"/>
@@ -1118,7 +1139,7 @@
       </w:r>
       <w:r>
         <w:rPr>
-          <w:rFonts w:ascii="Times new roman" w:cs="Ubuntu" w:eastAsia="Ubuntu" w:hAnsi="Times new roman"/>
+          <w:rFonts w:ascii="Times New Roman" w:cs="Ubuntu" w:eastAsia="Ubuntu" w:hAnsi="Times New Roman"/>
           <w:b w:val="false"/>
           <w:bCs w:val="false"/>
           <w:i w:val="false"/>
@@ -1134,7 +1155,7 @@
       </w:r>
       <w:r>
         <w:rPr>
-          <w:rFonts w:ascii="Times new roman" w:cs="Ubuntu" w:eastAsia="Ubuntu" w:hAnsi="Times new roman"/>
+          <w:rFonts w:ascii="Times New Roman" w:cs="Ubuntu" w:eastAsia="Ubuntu" w:hAnsi="Times New Roman"/>
           <w:b w:val="false"/>
           <w:bCs w:val="false"/>
           <w:i w:val="false"/>
@@ -1151,7 +1172,7 @@
       </w:r>
       <w:r>
         <w:rPr>
-          <w:rFonts w:ascii="Times new roman" w:cs="Ubuntu" w:eastAsia="Ubuntu" w:hAnsi="Times new roman"/>
+          <w:rFonts w:ascii="Times New Roman" w:cs="Ubuntu" w:eastAsia="Ubuntu" w:hAnsi="Times New Roman"/>
           <w:b w:val="false"/>
           <w:bCs w:val="false"/>
           <w:i w:val="false"/>
@@ -1168,7 +1189,7 @@
       </w:r>
       <w:r>
         <w:rPr>
-          <w:rFonts w:ascii="Times new roman" w:cs="Ubuntu" w:eastAsia="Ubuntu" w:hAnsi="Times new roman"/>
+          <w:rFonts w:ascii="Times New Roman" w:cs="Ubuntu" w:eastAsia="Ubuntu" w:hAnsi="Times New Roman"/>
           <w:b w:val="false"/>
           <w:bCs w:val="false"/>
           <w:i w:val="false"/>
@@ -1187,7 +1208,7 @@
       </w:r>
       <w:r>
         <w:rPr>
-          <w:rFonts w:ascii="Times new roman" w:cs="Ubuntu" w:eastAsia="Ubuntu" w:hAnsi="Times new roman"/>
+          <w:rFonts w:ascii="Times New Roman" w:cs="Ubuntu" w:eastAsia="Ubuntu" w:hAnsi="Times New Roman"/>
           <w:b w:val="false"/>
           <w:bCs w:val="false"/>
           <w:i w:val="false"/>
@@ -1206,7 +1227,7 @@
       </w:r>
       <w:r>
         <w:rPr>
-          <w:rFonts w:ascii="Times new roman" w:cs="Ubuntu" w:eastAsia="Ubuntu" w:hAnsi="Times new roman"/>
+          <w:rFonts w:ascii="Times New Roman" w:cs="Ubuntu" w:eastAsia="Ubuntu" w:hAnsi="Times New Roman"/>
           <w:b w:val="false"/>
           <w:bCs w:val="false"/>
           <w:i/>
@@ -1225,7 +1246,7 @@
       </w:r>
       <w:r>
         <w:rPr>
-          <w:rFonts w:ascii="Times new roman" w:cs="Ubuntu" w:eastAsia="Ubuntu" w:hAnsi="Times new roman"/>
+          <w:rFonts w:ascii="Times New Roman" w:cs="Ubuntu" w:eastAsia="Ubuntu" w:hAnsi="Times New Roman"/>
           <w:b w:val="false"/>
           <w:bCs w:val="false"/>
           <w:i w:val="false"/>
@@ -1244,7 +1265,7 @@
       </w:r>
       <w:r>
         <w:rPr>
-          <w:rFonts w:ascii="Times new roman" w:cs="Ubuntu" w:eastAsia="Ubuntu" w:hAnsi="Times new roman"/>
+          <w:rFonts w:ascii="Times New Roman" w:cs="Ubuntu" w:eastAsia="Ubuntu" w:hAnsi="Times New Roman"/>
           <w:b w:val="false"/>
           <w:bCs w:val="false"/>
           <w:i/>
@@ -1263,7 +1284,7 @@
       </w:r>
       <w:r>
         <w:rPr>
-          <w:rFonts w:ascii="Times new roman" w:cs="Ubuntu" w:eastAsia="Ubuntu" w:hAnsi="Times new roman"/>
+          <w:rFonts w:ascii="Times New Roman" w:cs="Ubuntu" w:eastAsia="Ubuntu" w:hAnsi="Times New Roman"/>
           <w:b w:val="false"/>
           <w:bCs w:val="false"/>
           <w:i w:val="false"/>
@@ -1282,7 +1303,7 @@
       </w:r>
       <w:r>
         <w:rPr>
-          <w:rFonts w:ascii="Times new roman" w:cs="Ubuntu" w:eastAsia="Ubuntu" w:hAnsi="Times new roman"/>
+          <w:rFonts w:ascii="Times New Roman" w:cs="Ubuntu" w:eastAsia="Ubuntu" w:hAnsi="Times New Roman"/>
           <w:b w:val="false"/>
           <w:bCs w:val="false"/>
           <w:i w:val="false"/>
@@ -1301,7 +1322,7 @@
       </w:r>
       <w:r>
         <w:rPr>
-          <w:rFonts w:ascii="Times new roman" w:cs="Ubuntu" w:eastAsia="Ubuntu" w:hAnsi="Times new roman"/>
+          <w:rFonts w:ascii="Times New Roman" w:cs="Ubuntu" w:eastAsia="Ubuntu" w:hAnsi="Times New Roman"/>
           <w:b w:val="false"/>
           <w:bCs w:val="false"/>
           <w:i/>
@@ -1320,7 +1341,7 @@
       </w:r>
       <w:r>
         <w:rPr>
-          <w:rFonts w:ascii="Times new roman" w:cs="Ubuntu" w:eastAsia="Ubuntu" w:hAnsi="Times new roman"/>
+          <w:rFonts w:ascii="Times New Roman" w:cs="Ubuntu" w:eastAsia="Ubuntu" w:hAnsi="Times New Roman"/>
           <w:b w:val="false"/>
           <w:bCs w:val="false"/>
           <w:i w:val="false"/>
@@ -1347,7 +1368,7 @@
       </w:pPr>
       <w:r>
         <w:rPr>
-          <w:rFonts w:ascii="Times new roman" w:cs="Ubuntu" w:eastAsia="Ubuntu" w:hAnsi="Times new roman"/>
+          <w:rFonts w:ascii="Times New Roman" w:cs="Ubuntu" w:eastAsia="Ubuntu" w:hAnsi="Times New Roman"/>
           <w:b w:val="false"/>
           <w:bCs w:val="false"/>
           <w:i w:val="false"/>
@@ -1366,7 +1387,7 @@
       </w:r>
       <w:r>
         <w:rPr>
-          <w:rFonts w:ascii="Times new roman" w:cs="Ubuntu" w:eastAsia="Ubuntu" w:hAnsi="Times new roman"/>
+          <w:rFonts w:ascii="Times New Roman" w:cs="Ubuntu" w:eastAsia="Ubuntu" w:hAnsi="Times New Roman"/>
           <w:b w:val="false"/>
           <w:bCs w:val="false"/>
           <w:i w:val="false"/>
@@ -1385,7 +1406,7 @@
       </w:r>
       <w:r>
         <w:rPr>
-          <w:rFonts w:ascii="Times new roman" w:cs="Ubuntu" w:eastAsia="Ubuntu" w:hAnsi="Times new roman"/>
+          <w:rFonts w:ascii="Times New Roman" w:cs="Ubuntu" w:eastAsia="Ubuntu" w:hAnsi="Times New Roman"/>
           <w:b w:val="false"/>
           <w:bCs w:val="false"/>
           <w:i w:val="false"/>
@@ -1404,7 +1425,7 @@
       </w:r>
       <w:r>
         <w:rPr>
-          <w:rFonts w:ascii="Times new roman" w:cs="Ubuntu" w:eastAsia="Ubuntu" w:hAnsi="Times new roman"/>
+          <w:rFonts w:ascii="Times New Roman" w:cs="Ubuntu" w:eastAsia="Ubuntu" w:hAnsi="Times New Roman"/>
           <w:b w:val="false"/>
           <w:bCs w:val="false"/>
           <w:i w:val="false"/>
@@ -1423,7 +1444,7 @@
       </w:r>
       <w:r>
         <w:rPr>
-          <w:rFonts w:ascii="Times new roman" w:cs="Ubuntu" w:eastAsia="Ubuntu" w:hAnsi="Times new roman"/>
+          <w:rFonts w:ascii="Times New Roman" w:cs="Ubuntu" w:eastAsia="Ubuntu" w:hAnsi="Times New Roman"/>
           <w:b w:val="false"/>
           <w:bCs w:val="false"/>
           <w:i/>
@@ -1442,7 +1463,7 @@
       </w:r>
       <w:r>
         <w:rPr>
-          <w:rFonts w:ascii="Times new roman" w:cs="Ubuntu" w:eastAsia="Ubuntu" w:hAnsi="Times new roman"/>
+          <w:rFonts w:ascii="Times New Roman" w:cs="Ubuntu" w:eastAsia="Ubuntu" w:hAnsi="Times New Roman"/>
           <w:b w:val="false"/>
           <w:bCs w:val="false"/>
           <w:i w:val="false"/>
@@ -1461,7 +1482,7 @@
       </w:r>
       <w:r>
         <w:rPr>
-          <w:rFonts w:ascii="Times new roman" w:cs="Ubuntu" w:eastAsia="Ubuntu" w:hAnsi="Times new roman"/>
+          <w:rFonts w:ascii="Times New Roman" w:cs="Ubuntu" w:eastAsia="Ubuntu" w:hAnsi="Times New Roman"/>
           <w:b w:val="false"/>
           <w:bCs w:val="false"/>
           <w:i w:val="false"/>
@@ -1480,7 +1501,7 @@
       </w:r>
       <w:r>
         <w:rPr>
-          <w:rFonts w:ascii="Times new roman" w:cs="Ubuntu" w:eastAsia="Ubuntu" w:hAnsi="Times new roman"/>
+          <w:rFonts w:ascii="Times New Roman" w:cs="Ubuntu" w:eastAsia="Ubuntu" w:hAnsi="Times New Roman"/>
           <w:b w:val="false"/>
           <w:bCs w:val="false"/>
           <w:i w:val="false"/>
@@ -1499,7 +1520,7 @@
       </w:r>
       <w:r>
         <w:rPr>
-          <w:rFonts w:ascii="Times new roman" w:cs="Ubuntu" w:eastAsia="Ubuntu" w:hAnsi="Times new roman"/>
+          <w:rFonts w:ascii="Times New Roman" w:cs="Ubuntu" w:eastAsia="Ubuntu" w:hAnsi="Times New Roman"/>
           <w:b w:val="false"/>
           <w:bCs w:val="false"/>
           <w:i w:val="false"/>
@@ -1518,7 +1539,7 @@
       </w:r>
       <w:r>
         <w:rPr>
-          <w:rFonts w:ascii="Times new roman" w:cs="Ubuntu" w:eastAsia="Ubuntu" w:hAnsi="Times new roman"/>
+          <w:rFonts w:ascii="Times New Roman" w:cs="Ubuntu" w:eastAsia="Ubuntu" w:hAnsi="Times New Roman"/>
           <w:b w:val="false"/>
           <w:bCs w:val="false"/>
           <w:i w:val="false"/>
@@ -1545,7 +1566,7 @@
       </w:pPr>
       <w:r>
         <w:rPr>
-          <w:rFonts w:ascii="Times new roman" w:cs="Ubuntu" w:eastAsia="Ubuntu" w:hAnsi="Times new roman"/>
+          <w:rFonts w:ascii="Times New Roman" w:cs="Ubuntu" w:eastAsia="Ubuntu" w:hAnsi="Times New Roman"/>
           <w:b/>
           <w:bCs/>
           <w:i w:val="false"/>
@@ -1564,7 +1585,7 @@
       </w:r>
       <w:r>
         <w:rPr>
-          <w:rFonts w:ascii="Times new roman" w:cs="Ubuntu" w:eastAsia="Ubuntu" w:hAnsi="Times new roman"/>
+          <w:rFonts w:ascii="Times New Roman" w:cs="Ubuntu" w:eastAsia="Ubuntu" w:hAnsi="Times New Roman"/>
           <w:b/>
           <w:bCs/>
           <w:i/>
@@ -1583,7 +1604,7 @@
       </w:r>
       <w:r>
         <w:rPr>
-          <w:rFonts w:ascii="Times new roman" w:cs="Ubuntu" w:eastAsia="Ubuntu" w:hAnsi="Times new roman"/>
+          <w:rFonts w:ascii="Times New Roman" w:cs="Ubuntu" w:eastAsia="Ubuntu" w:hAnsi="Times New Roman"/>
           <w:b/>
           <w:bCs/>
           <w:i w:val="false"/>
@@ -1610,7 +1631,7 @@
       </w:pPr>
       <w:r>
         <w:rPr>
-          <w:rFonts w:ascii="Times new roman" w:cs="Ubuntu" w:eastAsia="Ubuntu" w:hAnsi="Times new roman"/>
+          <w:rFonts w:ascii="Times New Roman" w:cs="Ubuntu" w:eastAsia="Ubuntu" w:hAnsi="Times New Roman"/>
           <w:b w:val="false"/>
           <w:bCs w:val="false"/>
           <w:i w:val="false"/>
@@ -1629,7 +1650,7 @@
       </w:r>
       <w:r>
         <w:rPr>
-          <w:rFonts w:ascii="Times new roman" w:cs="Ubuntu" w:eastAsia="Ubuntu" w:hAnsi="Times new roman"/>
+          <w:rFonts w:ascii="Times New Roman" w:cs="Ubuntu" w:eastAsia="Ubuntu" w:hAnsi="Times New Roman"/>
           <w:b w:val="false"/>
           <w:bCs w:val="false"/>
           <w:i w:val="false"/>
@@ -1648,7 +1669,7 @@
       </w:r>
       <w:r>
         <w:rPr>
-          <w:rFonts w:ascii="Times new roman" w:cs="Ubuntu" w:eastAsia="Ubuntu" w:hAnsi="Times new roman"/>
+          <w:rFonts w:ascii="Times New Roman" w:cs="Ubuntu" w:eastAsia="Ubuntu" w:hAnsi="Times New Roman"/>
           <w:b w:val="false"/>
           <w:bCs w:val="false"/>
           <w:i/>
@@ -1667,7 +1688,7 @@
       </w:r>
       <w:r>
         <w:rPr>
-          <w:rFonts w:ascii="Times new roman" w:cs="Ubuntu" w:eastAsia="Ubuntu" w:hAnsi="Times new roman"/>
+          <w:rFonts w:ascii="Times New Roman" w:cs="Ubuntu" w:eastAsia="Ubuntu" w:hAnsi="Times New Roman"/>
           <w:b w:val="false"/>
           <w:bCs w:val="false"/>
           <w:i w:val="false"/>
@@ -1686,7 +1707,7 @@
       </w:r>
       <w:r>
         <w:rPr>
-          <w:rFonts w:ascii="Times new roman" w:cs="Ubuntu" w:eastAsia="Ubuntu" w:hAnsi="Times new roman"/>
+          <w:rFonts w:ascii="Times New Roman" w:cs="Ubuntu" w:eastAsia="Ubuntu" w:hAnsi="Times New Roman"/>
           <w:b w:val="false"/>
           <w:bCs w:val="false"/>
           <w:i w:val="false"/>
@@ -1713,7 +1734,7 @@
       </w:pPr>
       <w:r>
         <w:rPr>
-          <w:rFonts w:ascii="Times new roman" w:cs="Ubuntu" w:eastAsia="Ubuntu" w:hAnsi="Times new roman"/>
+          <w:rFonts w:ascii="Times New Roman" w:cs="Ubuntu" w:eastAsia="Ubuntu" w:hAnsi="Times New Roman"/>
           <w:b/>
           <w:bCs/>
           <w:i w:val="false"/>
@@ -1737,7 +1758,7 @@
       </w:pPr>
       <w:r>
         <w:rPr>
-          <w:rFonts w:ascii="Times new roman" w:cs="Ubuntu" w:eastAsia="Ubuntu" w:hAnsi="Times new roman"/>
+          <w:rFonts w:ascii="Times New Roman" w:cs="Ubuntu" w:eastAsia="Ubuntu" w:hAnsi="Times New Roman"/>
           <w:b w:val="false"/>
           <w:bCs w:val="false"/>
           <w:i w:val="false"/>
@@ -1753,7 +1774,7 @@
       </w:r>
       <w:r>
         <w:rPr>
-          <w:rFonts w:ascii="Times new roman" w:cs="Ubuntu" w:eastAsia="Ubuntu" w:hAnsi="Times new roman"/>
+          <w:rFonts w:ascii="Times New Roman" w:cs="Ubuntu" w:eastAsia="Ubuntu" w:hAnsi="Times New Roman"/>
           <w:b w:val="false"/>
           <w:bCs w:val="false"/>
           <w:i w:val="false"/>
@@ -1769,7 +1790,7 @@
       </w:r>
       <w:r>
         <w:rPr>
-          <w:rFonts w:ascii="Times new roman" w:cs="Ubuntu" w:eastAsia="Ubuntu" w:hAnsi="Times new roman"/>
+          <w:rFonts w:ascii="Times New Roman" w:cs="Ubuntu" w:eastAsia="Ubuntu" w:hAnsi="Times New Roman"/>
           <w:b w:val="false"/>
           <w:bCs w:val="false"/>
           <w:i w:val="false"/>
@@ -1785,7 +1806,7 @@
       </w:r>
       <w:r>
         <w:rPr>
-          <w:rFonts w:ascii="Times new roman" w:cs="Ubuntu" w:eastAsia="Ubuntu" w:hAnsi="Times new roman"/>
+          <w:rFonts w:ascii="Times New Roman" w:cs="Ubuntu" w:eastAsia="Ubuntu" w:hAnsi="Times New Roman"/>
           <w:b w:val="false"/>
           <w:bCs w:val="false"/>
           <w:i w:val="false"/>
@@ -1801,7 +1822,7 @@
       </w:r>
       <w:r>
         <w:rPr>
-          <w:rFonts w:ascii="Times new roman" w:cs="Ubuntu" w:eastAsia="Ubuntu" w:hAnsi="Times new roman"/>
+          <w:rFonts w:ascii="Times New Roman" w:cs="Ubuntu" w:eastAsia="Ubuntu" w:hAnsi="Times New Roman"/>
           <w:b w:val="false"/>
           <w:bCs w:val="false"/>
           <w:i w:val="false"/>
@@ -1817,7 +1838,7 @@
       </w:r>
       <w:r>
         <w:rPr>
-          <w:rFonts w:ascii="Times new roman" w:cs="Ubuntu" w:eastAsia="Ubuntu" w:hAnsi="Times new roman"/>
+          <w:rFonts w:ascii="Times New Roman" w:cs="Ubuntu" w:eastAsia="Ubuntu" w:hAnsi="Times New Roman"/>
           <w:b w:val="false"/>
           <w:bCs w:val="false"/>
           <w:i w:val="false"/>
@@ -1833,7 +1854,7 @@
       </w:r>
       <w:r>
         <w:rPr>
-          <w:rFonts w:ascii="Times new roman" w:cs="Ubuntu" w:eastAsia="Ubuntu" w:hAnsi="Times new roman"/>
+          <w:rFonts w:ascii="Times New Roman" w:cs="Ubuntu" w:eastAsia="Ubuntu" w:hAnsi="Times New Roman"/>
           <w:b w:val="false"/>
           <w:bCs w:val="false"/>
           <w:i w:val="false"/>
@@ -1849,7 +1870,7 @@
       </w:r>
       <w:r>
         <w:rPr>
-          <w:rFonts w:ascii="Times new roman" w:cs="Ubuntu" w:eastAsia="Ubuntu" w:hAnsi="Times new roman"/>
+          <w:rFonts w:ascii="Times New Roman" w:cs="Ubuntu" w:eastAsia="Ubuntu" w:hAnsi="Times New Roman"/>
           <w:b w:val="false"/>
           <w:bCs w:val="false"/>
           <w:i w:val="false"/>
@@ -1865,7 +1886,7 @@
       </w:r>
       <w:r>
         <w:rPr>
-          <w:rFonts w:ascii="Times new roman" w:cs="Ubuntu" w:eastAsia="Ubuntu" w:hAnsi="Times new roman"/>
+          <w:rFonts w:ascii="Times New Roman" w:cs="Ubuntu" w:eastAsia="Ubuntu" w:hAnsi="Times New Roman"/>
           <w:b w:val="false"/>
           <w:bCs w:val="false"/>
           <w:i w:val="false"/>
@@ -1881,7 +1902,7 @@
       </w:r>
       <w:r>
         <w:rPr>
-          <w:rFonts w:ascii="Times new roman" w:cs="Ubuntu" w:eastAsia="Ubuntu" w:hAnsi="Times new roman"/>
+          <w:rFonts w:ascii="Times New Roman" w:cs="Ubuntu" w:eastAsia="Ubuntu" w:hAnsi="Times New Roman"/>
           <w:b w:val="false"/>
           <w:bCs w:val="false"/>
           <w:i w:val="false"/>
@@ -1897,7 +1918,7 @@
       </w:r>
       <w:r>
         <w:rPr>
-          <w:rFonts w:ascii="Times new roman" w:cs="Ubuntu" w:eastAsia="Ubuntu" w:hAnsi="Times new roman"/>
+          <w:rFonts w:ascii="Times New Roman" w:cs="Ubuntu" w:eastAsia="Ubuntu" w:hAnsi="Times New Roman"/>
           <w:b w:val="false"/>
           <w:bCs w:val="false"/>
           <w:i w:val="false"/>
@@ -1921,7 +1942,7 @@
       </w:pPr>
       <w:r>
         <w:rPr>
-          <w:rFonts w:ascii="Times new roman" w:cs="Ubuntu" w:eastAsia="Ubuntu" w:hAnsi="Times new roman"/>
+          <w:rFonts w:ascii="Times New Roman" w:cs="Ubuntu" w:eastAsia="Ubuntu" w:hAnsi="Times New Roman"/>
           <w:b/>
           <w:bCs/>
           <w:i w:val="false"/>
@@ -1945,7 +1966,7 @@
       </w:pPr>
       <w:r>
         <w:rPr>
-          <w:rFonts w:ascii="Times new roman" w:cs="Ubuntu" w:eastAsia="Ubuntu" w:hAnsi="Times new roman"/>
+          <w:rFonts w:ascii="Times New Roman" w:cs="Ubuntu" w:eastAsia="Ubuntu" w:hAnsi="Times New Roman"/>
           <w:b/>
           <w:bCs/>
           <w:i w:val="false"/>
@@ -1969,7 +1990,7 @@
       </w:pPr>
       <w:r>
         <w:rPr>
-          <w:rFonts w:ascii="Times new roman" w:cs="Ubuntu" w:eastAsia="Ubuntu" w:hAnsi="Times new roman"/>
+          <w:rFonts w:ascii="Times New Roman" w:cs="Ubuntu" w:eastAsia="Ubuntu" w:hAnsi="Times New Roman"/>
           <w:b w:val="false"/>
           <w:bCs w:val="false"/>
           <w:i w:val="false"/>
@@ -1985,7 +2006,7 @@
       </w:r>
       <w:r>
         <w:rPr>
-          <w:rFonts w:ascii="Times new roman" w:cs="Ubuntu" w:eastAsia="Ubuntu" w:hAnsi="Times new roman"/>
+          <w:rFonts w:ascii="Times New Roman" w:cs="Ubuntu" w:eastAsia="Ubuntu" w:hAnsi="Times New Roman"/>
           <w:b w:val="false"/>
           <w:bCs w:val="false"/>
           <w:i w:val="false"/>
@@ -2001,7 +2022,7 @@
       </w:r>
       <w:r>
         <w:rPr>
-          <w:rFonts w:ascii="Times new roman" w:cs="Ubuntu" w:eastAsia="Ubuntu" w:hAnsi="Times new roman"/>
+          <w:rFonts w:ascii="Times New Roman" w:cs="Ubuntu" w:eastAsia="Ubuntu" w:hAnsi="Times New Roman"/>
           <w:b w:val="false"/>
           <w:bCs w:val="false"/>
           <w:i w:val="false"/>
@@ -2025,7 +2046,7 @@
       </w:pPr>
       <w:r>
         <w:rPr>
-          <w:rFonts w:ascii="Times new roman" w:cs="Ubuntu" w:eastAsia="Ubuntu" w:hAnsi="Times new roman"/>
+          <w:rFonts w:ascii="Times New Roman" w:cs="Ubuntu" w:eastAsia="Ubuntu" w:hAnsi="Times New Roman"/>
           <w:b/>
           <w:bCs/>
           <w:i w:val="false"/>
@@ -2049,7 +2070,7 @@
       </w:pPr>
       <w:r>
         <w:rPr>
-          <w:rFonts w:ascii="Times new roman" w:cs="Ubuntu" w:eastAsia="Ubuntu" w:hAnsi="Times new roman"/>
+          <w:rFonts w:ascii="Times New Roman" w:cs="Ubuntu" w:eastAsia="Ubuntu" w:hAnsi="Times New Roman"/>
           <w:b w:val="false"/>
           <w:bCs w:val="false"/>
           <w:i w:val="false"/>
@@ -2065,7 +2086,7 @@
       </w:r>
       <w:r>
         <w:rPr>
-          <w:rFonts w:ascii="Times new roman" w:cs="Ubuntu" w:eastAsia="Ubuntu" w:hAnsi="Times new roman"/>
+          <w:rFonts w:ascii="Times New Roman" w:cs="Ubuntu" w:eastAsia="Ubuntu" w:hAnsi="Times New Roman"/>
           <w:b w:val="false"/>
           <w:bCs w:val="false"/>
           <w:i w:val="false"/>
@@ -2081,7 +2102,7 @@
       </w:r>
       <w:r>
         <w:rPr>
-          <w:rFonts w:ascii="Times new roman" w:cs="Ubuntu" w:eastAsia="Ubuntu" w:hAnsi="Times new roman"/>
+          <w:rFonts w:ascii="Times New Roman" w:cs="Ubuntu" w:eastAsia="Ubuntu" w:hAnsi="Times New Roman"/>
           <w:b w:val="false"/>
           <w:bCs w:val="false"/>
           <w:i/>
@@ -2097,7 +2118,7 @@
       </w:r>
       <w:r>
         <w:rPr>
-          <w:rFonts w:ascii="Times new roman" w:cs="Ubuntu" w:eastAsia="Ubuntu" w:hAnsi="Times new roman"/>
+          <w:rFonts w:ascii="Times New Roman" w:cs="Ubuntu" w:eastAsia="Ubuntu" w:hAnsi="Times New Roman"/>
           <w:b w:val="false"/>
           <w:bCs w:val="false"/>
           <w:i w:val="false"/>
@@ -2121,7 +2142,7 @@
       </w:pPr>
       <w:r>
         <w:rPr>
-          <w:rFonts w:ascii="Times new roman" w:cs="Ubuntu" w:eastAsia="Ubuntu" w:hAnsi="Times new roman"/>
+          <w:rFonts w:ascii="Times New Roman" w:cs="Ubuntu" w:eastAsia="Ubuntu" w:hAnsi="Times New Roman"/>
           <w:b/>
           <w:bCs/>
           <w:i w:val="false"/>
@@ -2145,7 +2166,7 @@
       </w:pPr>
       <w:r>
         <w:rPr>
-          <w:rFonts w:ascii="Times new roman" w:cs="Ubuntu" w:eastAsia="Ubuntu" w:hAnsi="Times new roman"/>
+          <w:rFonts w:ascii="Times New Roman" w:cs="Ubuntu" w:eastAsia="Ubuntu" w:hAnsi="Times New Roman"/>
           <w:b w:val="false"/>
           <w:bCs w:val="false"/>
           <w:i w:val="false"/>
@@ -2162,7 +2183,7 @@
       </w:r>
       <w:r>
         <w:rPr>
-          <w:rFonts w:ascii="Times new roman" w:cs="Ubuntu" w:eastAsia="Ubuntu" w:hAnsi="Times new roman"/>
+          <w:rFonts w:ascii="Times New Roman" w:cs="Ubuntu" w:eastAsia="Ubuntu" w:hAnsi="Times New Roman"/>
           <w:b w:val="false"/>
           <w:bCs w:val="false"/>
           <w:i w:val="false"/>
@@ -2178,7 +2199,7 @@
       </w:r>
       <w:r>
         <w:rPr>
-          <w:rFonts w:ascii="Times new roman" w:cs="Ubuntu" w:eastAsia="Ubuntu" w:hAnsi="Times new roman"/>
+          <w:rFonts w:ascii="Times New Roman" w:cs="Ubuntu" w:eastAsia="Ubuntu" w:hAnsi="Times New Roman"/>
           <w:b w:val="false"/>
           <w:bCs w:val="false"/>
           <w:i w:val="false"/>
@@ -2194,7 +2215,7 @@
       </w:r>
       <w:r>
         <w:rPr>
-          <w:rFonts w:ascii="Times new roman" w:cs="Ubuntu" w:eastAsia="Ubuntu" w:hAnsi="Times new roman"/>
+          <w:rFonts w:ascii="Times New Roman" w:cs="Ubuntu" w:eastAsia="Ubuntu" w:hAnsi="Times New Roman"/>
           <w:b w:val="false"/>
           <w:bCs w:val="false"/>
           <w:i/>
@@ -2210,7 +2231,7 @@
       </w:r>
       <w:r>
         <w:rPr>
-          <w:rFonts w:ascii="Times new roman" w:cs="Ubuntu" w:eastAsia="Ubuntu" w:hAnsi="Times new roman"/>
+          <w:rFonts w:ascii="Times New Roman" w:cs="Ubuntu" w:eastAsia="Ubuntu" w:hAnsi="Times New Roman"/>
           <w:b w:val="false"/>
           <w:bCs w:val="false"/>
           <w:i w:val="false"/>
@@ -2226,7 +2247,7 @@
       </w:r>
       <w:r>
         <w:rPr>
-          <w:rFonts w:ascii="Times new roman" w:cs="Ubuntu" w:eastAsia="Ubuntu" w:hAnsi="Times new roman"/>
+          <w:rFonts w:ascii="Times New Roman" w:cs="Ubuntu" w:eastAsia="Ubuntu" w:hAnsi="Times New Roman"/>
           <w:b w:val="false"/>
           <w:bCs w:val="false"/>
           <w:i w:val="false"/>
@@ -2242,7 +2263,7 @@
       </w:r>
       <w:r>
         <w:rPr>
-          <w:rFonts w:ascii="Times new roman" w:cs="Ubuntu" w:eastAsia="Ubuntu" w:hAnsi="Times new roman"/>
+          <w:rFonts w:ascii="Times New Roman" w:cs="Ubuntu" w:eastAsia="Ubuntu" w:hAnsi="Times New Roman"/>
           <w:b w:val="false"/>
           <w:bCs w:val="false"/>
           <w:i w:val="false"/>
@@ -2266,7 +2287,7 @@
       </w:pPr>
       <w:r>
         <w:rPr>
-          <w:rFonts w:ascii="Times new roman" w:cs="Ubuntu" w:eastAsia="Ubuntu" w:hAnsi="Times new roman"/>
+          <w:rFonts w:ascii="Times New Roman" w:cs="Ubuntu" w:eastAsia="Ubuntu" w:hAnsi="Times New Roman"/>
           <w:b w:val="false"/>
           <w:bCs w:val="false"/>
           <w:i w:val="false"/>
@@ -2282,7 +2303,7 @@
       </w:r>
       <w:r>
         <w:rPr>
-          <w:rFonts w:ascii="Times new roman" w:cs="Ubuntu" w:eastAsia="Ubuntu" w:hAnsi="Times new roman"/>
+          <w:rFonts w:ascii="Times New Roman" w:cs="Ubuntu" w:eastAsia="Ubuntu" w:hAnsi="Times New Roman"/>
           <w:b w:val="false"/>
           <w:bCs w:val="false"/>
           <w:i w:val="false"/>
@@ -2298,7 +2319,7 @@
       </w:r>
       <w:r>
         <w:rPr>
-          <w:rFonts w:ascii="Times new roman" w:cs="Ubuntu" w:eastAsia="Ubuntu" w:hAnsi="Times new roman"/>
+          <w:rFonts w:ascii="Times New Roman" w:cs="Ubuntu" w:eastAsia="Ubuntu" w:hAnsi="Times New Roman"/>
           <w:b w:val="false"/>
           <w:bCs w:val="false"/>
           <w:i/>
@@ -2314,7 +2335,7 @@
       </w:r>
       <w:r>
         <w:rPr>
-          <w:rFonts w:ascii="Times new roman" w:cs="Ubuntu" w:eastAsia="Ubuntu" w:hAnsi="Times new roman"/>
+          <w:rFonts w:ascii="Times New Roman" w:cs="Ubuntu" w:eastAsia="Ubuntu" w:hAnsi="Times New Roman"/>
           <w:b w:val="false"/>
           <w:bCs w:val="false"/>
           <w:i w:val="false"/>
@@ -2330,7 +2351,7 @@
       </w:r>
       <w:r>
         <w:rPr>
-          <w:rFonts w:ascii="Times new roman" w:cs="Ubuntu" w:eastAsia="Ubuntu" w:hAnsi="Times new roman"/>
+          <w:rFonts w:ascii="Times New Roman" w:cs="Ubuntu" w:eastAsia="Ubuntu" w:hAnsi="Times New Roman"/>
           <w:b w:val="false"/>
           <w:bCs w:val="false"/>
           <w:i/>
@@ -2346,7 +2367,7 @@
       </w:r>
       <w:r>
         <w:rPr>
-          <w:rFonts w:ascii="Times new roman" w:cs="Ubuntu" w:eastAsia="Ubuntu" w:hAnsi="Times new roman"/>
+          <w:rFonts w:ascii="Times New Roman" w:cs="Ubuntu" w:eastAsia="Ubuntu" w:hAnsi="Times New Roman"/>
           <w:b w:val="false"/>
           <w:bCs w:val="false"/>
           <w:i w:val="false"/>
@@ -2362,7 +2383,7 @@
       </w:r>
       <w:r>
         <w:rPr>
-          <w:rFonts w:ascii="Times new roman" w:cs="Ubuntu" w:eastAsia="Ubuntu" w:hAnsi="Times new roman"/>
+          <w:rFonts w:ascii="Times New Roman" w:cs="Ubuntu" w:eastAsia="Ubuntu" w:hAnsi="Times New Roman"/>
           <w:b w:val="false"/>
           <w:bCs w:val="false"/>
           <w:i/>
@@ -2378,7 +2399,7 @@
       </w:r>
       <w:r>
         <w:rPr>
-          <w:rFonts w:ascii="Times new roman" w:cs="Ubuntu" w:eastAsia="Ubuntu" w:hAnsi="Times new roman"/>
+          <w:rFonts w:ascii="Times New Roman" w:cs="Ubuntu" w:eastAsia="Ubuntu" w:hAnsi="Times New Roman"/>
           <w:b w:val="false"/>
           <w:bCs w:val="false"/>
           <w:i w:val="false"/>
@@ -2402,7 +2423,7 @@
       </w:pPr>
       <w:r>
         <w:rPr>
-          <w:rFonts w:ascii="Times new roman" w:cs="Ubuntu" w:eastAsia="Ubuntu" w:hAnsi="Times new roman"/>
+          <w:rFonts w:ascii="Times New Roman" w:cs="Ubuntu" w:eastAsia="Ubuntu" w:hAnsi="Times New Roman"/>
           <w:b w:val="false"/>
           <w:bCs w:val="false"/>
           <w:i w:val="false"/>
@@ -2418,7 +2439,7 @@
       </w:r>
       <w:r>
         <w:rPr>
-          <w:rFonts w:ascii="Times new roman" w:cs="Ubuntu" w:eastAsia="Ubuntu" w:hAnsi="Times new roman"/>
+          <w:rFonts w:ascii="Times New Roman" w:cs="Ubuntu" w:eastAsia="Ubuntu" w:hAnsi="Times New Roman"/>
           <w:b w:val="false"/>
           <w:bCs w:val="false"/>
           <w:i w:val="false"/>
@@ -2434,7 +2455,7 @@
       </w:r>
       <w:r>
         <w:rPr>
-          <w:rFonts w:ascii="Times new roman" w:cs="Ubuntu" w:eastAsia="Ubuntu" w:hAnsi="Times new roman"/>
+          <w:rFonts w:ascii="Times New Roman" w:cs="Ubuntu" w:eastAsia="Ubuntu" w:hAnsi="Times New Roman"/>
           <w:b w:val="false"/>
           <w:bCs w:val="false"/>
           <w:i/>
@@ -2450,7 +2471,7 @@
       </w:r>
       <w:r>
         <w:rPr>
-          <w:rFonts w:ascii="Times new roman" w:cs="Ubuntu" w:eastAsia="Ubuntu" w:hAnsi="Times new roman"/>
+          <w:rFonts w:ascii="Times New Roman" w:cs="Ubuntu" w:eastAsia="Ubuntu" w:hAnsi="Times New Roman"/>
           <w:b w:val="false"/>
           <w:bCs w:val="false"/>
           <w:i w:val="false"/>
@@ -2475,6 +2496,7 @@
       </w:pPr>
       <w:r>
         <w:rPr>
+          <w:rFonts w:ascii="Times New Roman" w:hAnsi="Times New Roman"/>
           <w:color w:val="auto"/>
         </w:rPr>
       </w:r>
@@ -2593,6 +2615,7 @@
       </w:pPr>
       <w:r>
         <w:rPr>
+          <w:rFonts w:ascii="Times New Roman" w:hAnsi="Times New Roman"/>
           <w:color w:val="auto"/>
         </w:rPr>
       </w:r>
@@ -2697,6 +2720,7 @@
       </w:pPr>
       <w:r>
         <w:rPr>
+          <w:rFonts w:ascii="Times New Roman" w:hAnsi="Times New Roman"/>
           <w:color w:val="auto"/>
         </w:rPr>
       </w:r>
@@ -2803,6 +2827,7 @@
       </w:pPr>
       <w:r>
         <w:rPr>
+          <w:rFonts w:ascii="Times New Roman" w:hAnsi="Times New Roman"/>
           <w:color w:val="auto"/>
         </w:rPr>
       </w:r>
@@ -2907,6 +2932,7 @@
       </w:pPr>
       <w:r>
         <w:rPr>
+          <w:rFonts w:ascii="Times New Roman" w:hAnsi="Times New Roman"/>
           <w:color w:val="auto"/>
         </w:rPr>
       </w:r>
@@ -3022,20 +3048,21 @@
       </w:pPr>
       <w:r>
         <w:rPr>
-          <w:color w:val="auto"/>
-        </w:rPr>
-      </w:r>
-    </w:p>
-    <w:p>
-      <w:pPr>
-        <w:pStyle w:val="style0"/>
-        <w:spacing w:after="0" w:before="0" w:line="115" w:lineRule="atLeast"/>
-        <w:contextualSpacing w:val="false"/>
-        <w:jc w:val="left"/>
-      </w:pPr>
-      <w:r>
-        <w:rPr>
-          <w:rFonts w:ascii="Times new roman" w:hAnsi="Times new roman"/>
+          <w:rFonts w:ascii="Times New Roman" w:hAnsi="Times New Roman"/>
+          <w:color w:val="auto"/>
+        </w:rPr>
+      </w:r>
+    </w:p>
+    <w:p>
+      <w:pPr>
+        <w:pStyle w:val="style0"/>
+        <w:spacing w:after="0" w:before="0" w:line="115" w:lineRule="atLeast"/>
+        <w:contextualSpacing w:val="false"/>
+        <w:jc w:val="left"/>
+      </w:pPr>
+      <w:r>
+        <w:rPr>
+          <w:rFonts w:ascii="Times New Roman" w:hAnsi="Times New Roman"/>
           <w:b w:val="false"/>
           <w:i w:val="false"/>
           <w:caps w:val="false"/>
@@ -3049,7 +3076,7 @@
       </w:r>
       <w:r>
         <w:rPr>
-          <w:rFonts w:ascii="Times new roman" w:hAnsi="Times new roman"/>
+          <w:rFonts w:ascii="Times New Roman" w:hAnsi="Times New Roman"/>
           <w:b w:val="false"/>
           <w:i/>
           <w:iCs/>
@@ -3064,7 +3091,7 @@
       </w:r>
       <w:r>
         <w:rPr>
-          <w:rFonts w:ascii="Times new roman" w:hAnsi="Times new roman"/>
+          <w:rFonts w:ascii="Times New Roman" w:hAnsi="Times New Roman"/>
           <w:b w:val="false"/>
           <w:i w:val="false"/>
           <w:iCs w:val="false"/>
@@ -3087,20 +3114,21 @@
       </w:pPr>
       <w:r>
         <w:rPr>
-          <w:color w:val="auto"/>
-        </w:rPr>
-      </w:r>
-    </w:p>
-    <w:p>
-      <w:pPr>
-        <w:pStyle w:val="style0"/>
-        <w:spacing w:after="0" w:before="0" w:line="115" w:lineRule="atLeast"/>
-        <w:contextualSpacing w:val="false"/>
-        <w:jc w:val="left"/>
-      </w:pPr>
-      <w:r>
-        <w:rPr>
-          <w:rFonts w:ascii="Times new roman" w:hAnsi="Times new roman"/>
+          <w:rFonts w:ascii="Times New Roman" w:hAnsi="Times New Roman"/>
+          <w:color w:val="auto"/>
+        </w:rPr>
+      </w:r>
+    </w:p>
+    <w:p>
+      <w:pPr>
+        <w:pStyle w:val="style0"/>
+        <w:spacing w:after="0" w:before="0" w:line="115" w:lineRule="atLeast"/>
+        <w:contextualSpacing w:val="false"/>
+        <w:jc w:val="left"/>
+      </w:pPr>
+      <w:r>
+        <w:rPr>
+          <w:rFonts w:ascii="Times New Roman" w:hAnsi="Times New Roman"/>
           <w:color w:val="auto"/>
           <w:sz w:val="24"/>
           <w:szCs w:val="24"/>
@@ -3117,7 +3145,7 @@
       </w:pPr>
       <w:r>
         <w:rPr>
-          <w:rFonts w:ascii="Times new roman" w:hAnsi="Times new roman"/>
+          <w:rFonts w:ascii="Times New Roman" w:hAnsi="Times New Roman"/>
           <w:color w:val="auto"/>
           <w:sz w:val="24"/>
           <w:szCs w:val="24"/>
@@ -3126,7 +3154,7 @@
       </w:r>
       <w:r>
         <w:rPr>
-          <w:rFonts w:ascii="Times new roman" w:hAnsi="Times new roman"/>
+          <w:rFonts w:ascii="Times New Roman" w:hAnsi="Times New Roman"/>
           <w:i/>
           <w:iCs/>
           <w:color w:val="auto"/>
@@ -3137,7 +3165,7 @@
       </w:r>
       <w:r>
         <w:rPr>
-          <w:rFonts w:ascii="Times new roman" w:hAnsi="Times new roman"/>
+          <w:rFonts w:ascii="Times New Roman" w:hAnsi="Times New Roman"/>
           <w:color w:val="auto"/>
           <w:sz w:val="24"/>
           <w:szCs w:val="24"/>
@@ -3146,7 +3174,7 @@
       </w:r>
       <w:r>
         <w:rPr>
-          <w:rFonts w:ascii="Times new roman" w:hAnsi="Times new roman"/>
+          <w:rFonts w:ascii="Times New Roman" w:hAnsi="Times New Roman"/>
           <w:i/>
           <w:iCs/>
           <w:color w:val="auto"/>
@@ -3157,7 +3185,7 @@
       </w:r>
       <w:r>
         <w:rPr>
-          <w:rFonts w:ascii="Times new roman" w:hAnsi="Times new roman"/>
+          <w:rFonts w:ascii="Times New Roman" w:hAnsi="Times New Roman"/>
           <w:color w:val="auto"/>
           <w:sz w:val="24"/>
           <w:szCs w:val="24"/>
@@ -3174,7 +3202,7 @@
       </w:pPr>
       <w:r>
         <w:rPr>
-          <w:rFonts w:ascii="Times new roman" w:hAnsi="Times new roman"/>
+          <w:rFonts w:ascii="Times New Roman" w:hAnsi="Times New Roman"/>
           <w:color w:val="auto"/>
           <w:sz w:val="24"/>
           <w:szCs w:val="24"/>
@@ -3268,6 +3296,7 @@
       </w:pPr>
       <w:r>
         <w:rPr>
+          <w:rFonts w:ascii="Times New Roman" w:hAnsi="Times New Roman"/>
           <w:color w:val="auto"/>
         </w:rPr>
       </w:r>
@@ -3453,20 +3482,21 @@
       </w:pPr>
       <w:r>
         <w:rPr>
-          <w:color w:val="auto"/>
-        </w:rPr>
-      </w:r>
-    </w:p>
-    <w:p>
-      <w:pPr>
-        <w:pStyle w:val="style0"/>
-        <w:spacing w:after="0" w:before="0" w:line="115" w:lineRule="atLeast"/>
-        <w:contextualSpacing w:val="false"/>
-        <w:jc w:val="left"/>
-      </w:pPr>
-      <w:r>
-        <w:rPr>
-          <w:rFonts w:ascii="Times new roman" w:hAnsi="Times new roman"/>
+          <w:rFonts w:ascii="Times New Roman" w:hAnsi="Times New Roman"/>
+          <w:color w:val="auto"/>
+        </w:rPr>
+      </w:r>
+    </w:p>
+    <w:p>
+      <w:pPr>
+        <w:pStyle w:val="style0"/>
+        <w:spacing w:after="0" w:before="0" w:line="115" w:lineRule="atLeast"/>
+        <w:contextualSpacing w:val="false"/>
+        <w:jc w:val="left"/>
+      </w:pPr>
+      <w:r>
+        <w:rPr>
+          <w:rFonts w:ascii="Times New Roman" w:hAnsi="Times New Roman"/>
           <w:b w:val="false"/>
           <w:i w:val="false"/>
           <w:caps w:val="false"/>
@@ -3480,7 +3510,7 @@
       </w:r>
       <w:r>
         <w:rPr>
-          <w:rFonts w:ascii="Times new roman" w:hAnsi="Times new roman"/>
+          <w:rFonts w:ascii="Times New Roman" w:hAnsi="Times New Roman"/>
           <w:b w:val="false"/>
           <w:i/>
           <w:caps w:val="false"/>
@@ -3494,7 +3524,7 @@
       </w:r>
       <w:r>
         <w:rPr>
-          <w:rFonts w:ascii="Times new roman" w:hAnsi="Times new roman"/>
+          <w:rFonts w:ascii="Times New Roman" w:hAnsi="Times New Roman"/>
           <w:b w:val="false"/>
           <w:i w:val="false"/>
           <w:caps w:val="false"/>
@@ -3516,20 +3546,21 @@
       </w:pPr>
       <w:r>
         <w:rPr>
-          <w:color w:val="auto"/>
-        </w:rPr>
-      </w:r>
-    </w:p>
-    <w:p>
-      <w:pPr>
-        <w:pStyle w:val="style0"/>
-        <w:spacing w:after="0" w:before="0" w:line="115" w:lineRule="atLeast"/>
-        <w:contextualSpacing w:val="false"/>
-        <w:jc w:val="left"/>
-      </w:pPr>
-      <w:r>
-        <w:rPr>
-          <w:rFonts w:ascii="Times new roman" w:hAnsi="Times new roman"/>
+          <w:rFonts w:ascii="Times New Roman" w:hAnsi="Times New Roman"/>
+          <w:color w:val="auto"/>
+        </w:rPr>
+      </w:r>
+    </w:p>
+    <w:p>
+      <w:pPr>
+        <w:pStyle w:val="style0"/>
+        <w:spacing w:after="0" w:before="0" w:line="115" w:lineRule="atLeast"/>
+        <w:contextualSpacing w:val="false"/>
+        <w:jc w:val="left"/>
+      </w:pPr>
+      <w:r>
+        <w:rPr>
+          <w:rFonts w:ascii="Times New Roman" w:hAnsi="Times New Roman"/>
           <w:b w:val="false"/>
           <w:i w:val="false"/>
           <w:caps w:val="false"/>
@@ -3543,7 +3574,7 @@
       </w:r>
       <w:r>
         <w:rPr>
-          <w:rFonts w:ascii="Times new roman" w:hAnsi="Times new roman"/>
+          <w:rFonts w:ascii="Times New Roman" w:hAnsi="Times New Roman"/>
           <w:b w:val="false"/>
           <w:i/>
           <w:caps w:val="false"/>
@@ -3557,7 +3588,7 @@
       </w:r>
       <w:r>
         <w:rPr>
-          <w:rFonts w:ascii="Times new roman" w:hAnsi="Times new roman"/>
+          <w:rFonts w:ascii="Times New Roman" w:hAnsi="Times New Roman"/>
           <w:b w:val="false"/>
           <w:i w:val="false"/>
           <w:caps w:val="false"/>
@@ -3571,7 +3602,7 @@
       </w:r>
       <w:r>
         <w:rPr>
-          <w:rFonts w:ascii="Times new roman" w:hAnsi="Times new roman"/>
+          <w:rFonts w:ascii="Times New Roman" w:hAnsi="Times New Roman"/>
           <w:b w:val="false"/>
           <w:i/>
           <w:caps w:val="false"/>
@@ -3585,7 +3616,7 @@
       </w:r>
       <w:r>
         <w:rPr>
-          <w:rFonts w:ascii="Times new roman" w:hAnsi="Times new roman"/>
+          <w:rFonts w:ascii="Times New Roman" w:hAnsi="Times New Roman"/>
           <w:b w:val="false"/>
           <w:i w:val="false"/>
           <w:caps w:val="false"/>
@@ -3607,20 +3638,21 @@
       </w:pPr>
       <w:r>
         <w:rPr>
-          <w:color w:val="auto"/>
-        </w:rPr>
-      </w:r>
-    </w:p>
-    <w:p>
-      <w:pPr>
-        <w:pStyle w:val="style0"/>
-        <w:spacing w:after="0" w:before="0" w:line="115" w:lineRule="atLeast"/>
-        <w:contextualSpacing w:val="false"/>
-        <w:jc w:val="left"/>
-      </w:pPr>
-      <w:r>
-        <w:rPr>
-          <w:rFonts w:ascii="Times new roman" w:hAnsi="Times new roman"/>
+          <w:rFonts w:ascii="Times New Roman" w:hAnsi="Times New Roman"/>
+          <w:color w:val="auto"/>
+        </w:rPr>
+      </w:r>
+    </w:p>
+    <w:p>
+      <w:pPr>
+        <w:pStyle w:val="style0"/>
+        <w:spacing w:after="0" w:before="0" w:line="115" w:lineRule="atLeast"/>
+        <w:contextualSpacing w:val="false"/>
+        <w:jc w:val="left"/>
+      </w:pPr>
+      <w:r>
+        <w:rPr>
+          <w:rFonts w:ascii="Times New Roman" w:hAnsi="Times New Roman"/>
           <w:b w:val="false"/>
           <w:i w:val="false"/>
           <w:caps w:val="false"/>
@@ -3642,7 +3674,7 @@
       </w:pPr>
       <w:r>
         <w:rPr>
-          <w:rFonts w:ascii="Times new roman" w:hAnsi="Times new roman"/>
+          <w:rFonts w:ascii="Times New Roman" w:hAnsi="Times New Roman"/>
           <w:b w:val="false"/>
           <w:i w:val="false"/>
           <w:caps w:val="false"/>
@@ -3664,6 +3696,7 @@
       </w:pPr>
       <w:r>
         <w:rPr>
+          <w:rFonts w:ascii="Times New Roman" w:hAnsi="Times New Roman"/>
           <w:color w:val="auto"/>
         </w:rPr>
       </w:r>
@@ -3755,20 +3788,21 @@
       </w:pPr>
       <w:r>
         <w:rPr>
-          <w:color w:val="auto"/>
-        </w:rPr>
-      </w:r>
-    </w:p>
-    <w:p>
-      <w:pPr>
-        <w:pStyle w:val="style0"/>
-        <w:spacing w:after="0" w:before="0" w:line="115" w:lineRule="atLeast"/>
-        <w:contextualSpacing w:val="false"/>
-        <w:jc w:val="left"/>
-      </w:pPr>
-      <w:r>
-        <w:rPr>
-          <w:rFonts w:ascii="Times new roman" w:hAnsi="Times new roman"/>
+          <w:rFonts w:ascii="Times New Roman" w:hAnsi="Times New Roman"/>
+          <w:color w:val="auto"/>
+        </w:rPr>
+      </w:r>
+    </w:p>
+    <w:p>
+      <w:pPr>
+        <w:pStyle w:val="style0"/>
+        <w:spacing w:after="0" w:before="0" w:line="115" w:lineRule="atLeast"/>
+        <w:contextualSpacing w:val="false"/>
+        <w:jc w:val="left"/>
+      </w:pPr>
+      <w:r>
+        <w:rPr>
+          <w:rFonts w:ascii="Times New Roman" w:hAnsi="Times New Roman"/>
           <w:b w:val="false"/>
           <w:i w:val="false"/>
           <w:caps w:val="false"/>
@@ -3782,7 +3816,7 @@
       </w:r>
       <w:r>
         <w:rPr>
-          <w:rFonts w:ascii="Times new roman" w:hAnsi="Times new roman"/>
+          <w:rFonts w:ascii="Times New Roman" w:hAnsi="Times New Roman"/>
           <w:b w:val="false"/>
           <w:i/>
           <w:caps w:val="false"/>
@@ -3796,7 +3830,7 @@
       </w:r>
       <w:r>
         <w:rPr>
-          <w:rFonts w:ascii="Times new roman" w:hAnsi="Times new roman"/>
+          <w:rFonts w:ascii="Times New Roman" w:hAnsi="Times New Roman"/>
           <w:b w:val="false"/>
           <w:i w:val="false"/>
           <w:caps w:val="false"/>
@@ -3843,7 +3877,7 @@
       <w:fldChar w:fldCharType="separate"/>
     </w:r>
     <w:r>
-      <w:t>15</w:t>
+      <w:t>13</w:t>
     </w:r>
     <w:r>
       <w:fldChar w:fldCharType="end"/>

</xml_diff>

<commit_message>
the alignment of the figures keeps getting messed up; possibly a bug in LibreOffice
</commit_message>
<xml_diff>
--- a/writ109st/paper/Aaron_Miller--Life_elsewhere_in_the_SS.docx
+++ b/writ109st/paper/Aaron_Miller--Life_elsewhere_in_the_SS.docx
@@ -1741,19 +1741,7 @@
         <w:rPr>
           <w:color w:val="00000A"/>
         </w:rPr>
-        <w:t xml:space="preserve">Figure </w:t>
-      </w:r>
-      <w:r>
-        <w:rPr>
-          <w:color w:val="00000A"/>
-        </w:rPr>
-        <w:t>1</w:t>
-      </w:r>
-      <w:r>
-        <w:rPr>
-          <w:color w:val="00000A"/>
-        </w:rPr>
-        <w:t xml:space="preserve">: Labeled Release (LR) experiment of </w:t>
+        <w:t xml:space="preserve">Figure 1: Labeled Release (LR) experiment of </w:t>
       </w:r>
       <w:r>
         <w:rPr>
@@ -1772,10 +1760,10 @@
           <wp:anchor allowOverlap="1" behindDoc="0" distB="0" distL="0" distR="0" distT="0" layoutInCell="1" locked="0" relativeHeight="0" simplePos="0">
             <wp:simplePos x="0" y="0"/>
             <wp:positionH relativeFrom="character">
-              <wp:posOffset>-704215</wp:posOffset>
+              <wp:posOffset>1644015</wp:posOffset>
             </wp:positionH>
             <wp:positionV relativeFrom="line">
-              <wp:posOffset>76835</wp:posOffset>
+              <wp:posOffset>57785</wp:posOffset>
             </wp:positionV>
             <wp:extent cx="2508250" cy="4817745"/>
             <wp:effectExtent b="0" l="0" r="0" t="0"/>
@@ -1845,24 +1833,12 @@
         <w:rPr>
           <w:color w:val="00000A"/>
         </w:rPr>
-        <w:t xml:space="preserve">Figure </w:t>
-      </w:r>
-      <w:r>
-        <w:rPr>
-          <w:color w:val="00000A"/>
-        </w:rPr>
-        <w:t>2</w:t>
-      </w:r>
-      <w:r>
-        <w:rPr>
-          <w:color w:val="00000A"/>
-        </w:rPr>
-        <w:t>: Electron micrograph of a section from the ALH84001 meteorite. The putative fossil is approximately 200nm in diameter (NASA).</w:t>
+        <w:t>Figure 2: Electron micrograph of a section from the ALH84001 meteorite. The putative fossil is approximately 200nm in diameter (NASA).</w:t>
         <w:drawing>
           <wp:anchor allowOverlap="1" behindDoc="0" distB="0" distL="0" distR="0" distT="0" layoutInCell="1" locked="0" relativeHeight="1" simplePos="0">
             <wp:simplePos x="0" y="0"/>
             <wp:positionH relativeFrom="character">
-              <wp:posOffset>1270</wp:posOffset>
+              <wp:posOffset>27940</wp:posOffset>
             </wp:positionH>
             <wp:positionV relativeFrom="line">
               <wp:posOffset>76835</wp:posOffset>
@@ -1933,25 +1909,17 @@
       </w:pPr>
       <w:r>
         <w:rPr/>
-        <w:t xml:space="preserve">Figure </w:t>
-      </w:r>
-      <w:r>
-        <w:rPr/>
-        <w:t>3</w:t>
-      </w:r>
-      <w:r>
-        <w:rPr/>
-        <w:t>: Above: halite crusts in the Atacama Desert in Chile are habitats for cyanobacteria (inset), which absorb water from the air using perchlorates. Below: the bright regions of this section of the Martian surface are salt deposits which could serve as a similar habitat for Martian life (Enecrenaz et al., 2012).</w:t>
+        <w:t>Figure 3: Above: halite crusts in the Atacama Desert in Chile are habitats for cyanobacteria (inset), which absorb water from the air using perchlorates. Below: the bright regions of this section of the Martian surface are salt deposits which could serve as a similar habitat for Martian life (Enecrenaz et al., 2012).</w:t>
         <w:drawing>
-          <wp:anchor allowOverlap="1" behindDoc="0" distB="0" distL="0" distR="0" distT="0" layoutInCell="1" locked="0" relativeHeight="2" simplePos="0">
+          <wp:anchor allowOverlap="1" behindDoc="0" distB="0" distL="0" distR="0" distT="0" layoutInCell="1" locked="0" relativeHeight="4" simplePos="0">
             <wp:simplePos x="0" y="0"/>
             <wp:positionH relativeFrom="character">
-              <wp:posOffset>1270</wp:posOffset>
+              <wp:posOffset>611505</wp:posOffset>
             </wp:positionH>
             <wp:positionV relativeFrom="line">
-              <wp:posOffset>76835</wp:posOffset>
+              <wp:posOffset>62230</wp:posOffset>
             </wp:positionV>
-            <wp:extent cx="4858385" cy="6480175"/>
+            <wp:extent cx="4589780" cy="6149975"/>
             <wp:effectExtent b="0" l="0" r="0" t="0"/>
             <wp:wrapTopAndBottom/>
             <wp:docPr descr="" id="2" name="Picture"/>
@@ -1977,7 +1945,7 @@
                   <pic:spPr bwMode="auto">
                     <a:xfrm>
                       <a:off x="0" y="0"/>
-                      <a:ext cx="4858385" cy="6480175"/>
+                      <a:ext cx="4589780" cy="6149975"/>
                     </a:xfrm>
                     <a:prstGeom prst="rect">
                       <a:avLst/>
@@ -2019,27 +1987,15 @@
         <w:rPr>
           <w:color w:val="00000A"/>
         </w:rPr>
-        <w:t xml:space="preserve">Figure </w:t>
-      </w:r>
-      <w:r>
-        <w:rPr>
-          <w:color w:val="00000A"/>
-        </w:rPr>
-        <w:t>4</w:t>
-      </w:r>
-      <w:r>
-        <w:rPr>
-          <w:color w:val="00000A"/>
-        </w:rPr>
-        <w:t>: Left: the proposed internal structure of Europa includes a metallic core, surrounded by a rocky interior in direct contact with a water layer. Right: based on studies of Europa's magnetic field, the water layer is believed to be liquid underneath (Source: NASA).</w:t>
+        <w:t>Figure 4: Left: the proposed internal structure of Europa includes a metallic core, surrounded by a rocky interior in direct contact with a water layer. Right: based on studies of Europa's magnetic field, the water layer is believed to be liquid underneath (Source: NASA).</w:t>
         <w:drawing>
-          <wp:anchor allowOverlap="1" behindDoc="0" distB="0" distL="0" distR="0" distT="0" layoutInCell="1" locked="0" relativeHeight="3" simplePos="0">
+          <wp:anchor allowOverlap="1" behindDoc="0" distB="0" distL="0" distR="0" distT="0" layoutInCell="1" locked="0" relativeHeight="2" simplePos="0">
             <wp:simplePos x="0" y="0"/>
             <wp:positionH relativeFrom="character">
-              <wp:posOffset>1270</wp:posOffset>
+              <wp:posOffset>341630</wp:posOffset>
             </wp:positionH>
             <wp:positionV relativeFrom="line">
-              <wp:posOffset>76835</wp:posOffset>
+              <wp:posOffset>162560</wp:posOffset>
             </wp:positionV>
             <wp:extent cx="5182235" cy="3577590"/>
             <wp:effectExtent b="0" l="0" r="0" t="0"/>
@@ -2097,33 +2053,14 @@
       </w:pPr>
       <w:r>
         <w:rPr/>
-      </w:r>
-    </w:p>
-    <w:p>
-      <w:pPr>
-        <w:pStyle w:val="style23"/>
-        <w:spacing w:after="120" w:before="120"/>
-        <w:contextualSpacing w:val="false"/>
-      </w:pPr>
-      <w:r>
-        <w:rPr/>
-        <w:t xml:space="preserve">Figure </w:t>
-      </w:r>
-      <w:r>
-        <w:rPr/>
-        <w:t>5</w:t>
-      </w:r>
-      <w:r>
-        <w:rPr/>
-        <w:t>: the surface of Titan, as captured by the Huygens lander in 2005 (Source: ESA/NASA/JPL/University of Arizona).</w:t>
         <w:drawing>
-          <wp:anchor allowOverlap="1" behindDoc="0" distB="0" distL="0" distR="0" distT="0" layoutInCell="1" locked="0" relativeHeight="4" simplePos="0">
+          <wp:anchor allowOverlap="1" behindDoc="0" distB="0" distL="0" distR="0" distT="0" layoutInCell="1" locked="0" relativeHeight="3" simplePos="0">
             <wp:simplePos x="0" y="0"/>
             <wp:positionH relativeFrom="character">
-              <wp:posOffset>1270</wp:posOffset>
+              <wp:posOffset>619125</wp:posOffset>
             </wp:positionH>
             <wp:positionV relativeFrom="line">
-              <wp:posOffset>76835</wp:posOffset>
+              <wp:posOffset>-128270</wp:posOffset>
             </wp:positionV>
             <wp:extent cx="4305300" cy="7115810"/>
             <wp:effectExtent b="0" l="0" r="0" t="0"/>
@@ -2173,6 +2110,17 @@
     </w:p>
     <w:p>
       <w:pPr>
+        <w:pStyle w:val="style23"/>
+        <w:spacing w:after="120" w:before="120"/>
+        <w:contextualSpacing w:val="false"/>
+      </w:pPr>
+      <w:r>
+        <w:rPr/>
+        <w:t>Figure 5: the surface of Titan, as captured by the Huygens lander in 2005 (Source: ESA/NASA/JPL/University of Arizona).</w:t>
+      </w:r>
+    </w:p>
+    <w:p>
+      <w:pPr>
         <w:pStyle w:val="style0"/>
         <w:pageBreakBefore/>
         <w:spacing w:after="0" w:before="0" w:line="115" w:lineRule="atLeast"/>
@@ -2967,7 +2915,7 @@
       <w:pgNumType w:fmt="decimal"/>
       <w:formProt w:val="false"/>
       <w:textDirection w:val="lrTb"/>
-      <w:docGrid w:charSpace="16384" w:linePitch="360" w:type="default"/>
+      <w:docGrid w:charSpace="24576" w:linePitch="360" w:type="default"/>
     </w:sectPr>
   </w:body>
 </w:document>

</xml_diff>